<commit_message>
Update Documento Ieee-830  Sitio Web y App Turnero Connect Salud 2024.docx
carga de historia de usuario 1 y 2
</commit_message>
<xml_diff>
--- a/Documentación/Documento Ieee-830  Sitio Web y App Turnero Connect Salud 2024.docx
+++ b/Documentación/Documento Ieee-830  Sitio Web y App Turnero Connect Salud 2024.docx
@@ -1,6 +1,6 @@
 
 <file path=word/document.xml><?xml version="1.0" encoding="utf-8"?>
-<w:document xmlns:wpc="http://schemas.microsoft.com/office/word/2010/wordprocessingCanvas" xmlns:cx="http://schemas.microsoft.com/office/drawing/2014/chartex" xmlns:cx1="http://schemas.microsoft.com/office/drawing/2015/9/8/chartex" xmlns:cx2="http://schemas.microsoft.com/office/drawing/2015/10/21/chartex" xmlns:cx3="http://schemas.microsoft.com/office/drawing/2016/5/9/chartex" xmlns:cx4="http://schemas.microsoft.com/office/drawing/2016/5/10/chartex" xmlns:cx5="http://schemas.microsoft.com/office/drawing/2016/5/11/chartex" xmlns:cx6="http://schemas.microsoft.com/office/drawing/2016/5/12/chartex" xmlns:cx7="http://schemas.microsoft.com/office/drawing/2016/5/13/chartex" xmlns:cx8="http://schemas.microsoft.com/office/drawing/2016/5/14/chartex" xmlns:mc="http://schemas.openxmlformats.org/markup-compatibility/2006" xmlns:aink="http://schemas.microsoft.com/office/drawing/2016/ink" xmlns:am3d="http://schemas.microsoft.com/office/drawing/2017/model3d" xmlns:o="urn:schemas-microsoft-com:office:office" xmlns:r="http://schemas.openxmlformats.org/officeDocument/2006/relationships" xmlns:m="http://schemas.openxmlformats.org/officeDocument/2006/math" xmlns:v="urn:schemas-microsoft-com:vml" xmlns:wp14="http://schemas.microsoft.com/office/word/2010/wordprocessingDrawing" xmlns:wp="http://schemas.openxmlformats.org/drawingml/2006/wordprocessingDrawing" xmlns:w10="urn:schemas-microsoft-com:office:word" xmlns:w="http://schemas.openxmlformats.org/wordprocessingml/2006/main" xmlns:w14="http://schemas.microsoft.com/office/word/2010/wordml" xmlns:w15="http://schemas.microsoft.com/office/word/2012/wordml" xmlns:w16cex="http://schemas.microsoft.com/office/word/2018/wordml/cex" xmlns:w16cid="http://schemas.microsoft.com/office/word/2016/wordml/cid" xmlns:w16="http://schemas.microsoft.com/office/word/2018/wordml" xmlns:w16se="http://schemas.microsoft.com/office/word/2015/wordml/symex" xmlns:wpg="http://schemas.microsoft.com/office/word/2010/wordprocessingGroup" xmlns:wpi="http://schemas.microsoft.com/office/word/2010/wordprocessingInk" xmlns:wne="http://schemas.microsoft.com/office/word/2006/wordml" xmlns:wps="http://schemas.microsoft.com/office/word/2010/wordprocessingShape" mc:Ignorable="w14 w15 w16se w16cid w16 w16cex wp14">
+<w:document xmlns:wpc="http://schemas.microsoft.com/office/word/2010/wordprocessingCanvas" xmlns:cx="http://schemas.microsoft.com/office/drawing/2014/chartex" xmlns:cx1="http://schemas.microsoft.com/office/drawing/2015/9/8/chartex" xmlns:cx2="http://schemas.microsoft.com/office/drawing/2015/10/21/chartex" xmlns:cx3="http://schemas.microsoft.com/office/drawing/2016/5/9/chartex" xmlns:cx4="http://schemas.microsoft.com/office/drawing/2016/5/10/chartex" xmlns:cx5="http://schemas.microsoft.com/office/drawing/2016/5/11/chartex" xmlns:cx6="http://schemas.microsoft.com/office/drawing/2016/5/12/chartex" xmlns:cx7="http://schemas.microsoft.com/office/drawing/2016/5/13/chartex" xmlns:cx8="http://schemas.microsoft.com/office/drawing/2016/5/14/chartex" xmlns:mc="http://schemas.openxmlformats.org/markup-compatibility/2006" xmlns:aink="http://schemas.microsoft.com/office/drawing/2016/ink" xmlns:am3d="http://schemas.microsoft.com/office/drawing/2017/model3d" xmlns:o="urn:schemas-microsoft-com:office:office" xmlns:oel="http://schemas.microsoft.com/office/2019/extlst" xmlns:r="http://schemas.openxmlformats.org/officeDocument/2006/relationships" xmlns:m="http://schemas.openxmlformats.org/officeDocument/2006/math" xmlns:v="urn:schemas-microsoft-com:vml" xmlns:wp14="http://schemas.microsoft.com/office/word/2010/wordprocessingDrawing" xmlns:wp="http://schemas.openxmlformats.org/drawingml/2006/wordprocessingDrawing" xmlns:w10="urn:schemas-microsoft-com:office:word" xmlns:w="http://schemas.openxmlformats.org/wordprocessingml/2006/main" xmlns:w14="http://schemas.microsoft.com/office/word/2010/wordml" xmlns:w15="http://schemas.microsoft.com/office/word/2012/wordml" xmlns:w16cex="http://schemas.microsoft.com/office/word/2018/wordml/cex" xmlns:w16cid="http://schemas.microsoft.com/office/word/2016/wordml/cid" xmlns:w16="http://schemas.microsoft.com/office/word/2018/wordml" xmlns:w16du="http://schemas.microsoft.com/office/word/2023/wordml/word16du" xmlns:w16sdtdh="http://schemas.microsoft.com/office/word/2020/wordml/sdtdatahash" xmlns:w16se="http://schemas.microsoft.com/office/word/2015/wordml/symex" xmlns:wpg="http://schemas.microsoft.com/office/word/2010/wordprocessingGroup" xmlns:wpi="http://schemas.microsoft.com/office/word/2010/wordprocessingInk" xmlns:wne="http://schemas.microsoft.com/office/word/2006/wordml" xmlns:wps="http://schemas.microsoft.com/office/word/2010/wordprocessingShape" mc:Ignorable="w14 w15 w16se w16cid w16 w16cex w16sdtdh w16du wp14">
   <w:body>
     <w:p>
       <w:pPr>
@@ -176,7 +176,7 @@
           </mc:Choice>
           <mc:Fallback>
             <w:pict>
-              <v:rect w14:anchorId="4A99AB22" id="Rectángulo 53" o:spid="_x0000_s1026" style="position:absolute;margin-left:15pt;margin-top:7pt;width:289.05pt;height:1.75pt;z-index:251658240;visibility:visible;mso-wrap-style:square;mso-wrap-distance-left:9pt;mso-wrap-distance-top:0;mso-wrap-distance-right:9pt;mso-wrap-distance-bottom:0;mso-position-horizontal:absolute;mso-position-horizontal-relative:text;mso-position-vertical:absolute;mso-position-vertical-relative:text;v-text-anchor:middle" o:gfxdata="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" fillcolor="#292929" stroked="f">
+              <v:rect w14:anchorId="4A99AB22" id="Rectángulo 53" o:spid="_x0000_s1026" style="position:absolute;margin-left:15pt;margin-top:7pt;width:289.05pt;height:1.75pt;z-index:251658240;visibility:visible;mso-wrap-style:square;mso-wrap-distance-left:9pt;mso-wrap-distance-top:0;mso-wrap-distance-right:9pt;mso-wrap-distance-bottom:0;mso-position-horizontal:absolute;mso-position-horizontal-relative:text;mso-position-vertical:absolute;mso-position-vertical-relative:text;v-text-anchor:middle" o:gfxdata="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" fillcolor="#292929" stroked="f">
                 <v:textbox inset="2.53958mm,2.53958mm,2.53958mm,2.53958mm">
                   <w:txbxContent>
                     <w:p>
@@ -284,67 +284,7 @@
           <w:szCs w:val="44"/>
           <w:lang w:val="en-US"/>
         </w:rPr>
-        <w:t xml:space="preserve">itio Web Connect </w:t>
-      </w:r>
-      <w:proofErr w:type="spellStart"/>
-      <w:r>
-        <w:rPr>
-          <w:b/>
-          <w:sz w:val="44"/>
-          <w:szCs w:val="44"/>
-          <w:lang w:val="en-US"/>
-        </w:rPr>
-        <w:t>Salud</w:t>
-      </w:r>
-      <w:proofErr w:type="spellEnd"/>
-      <w:r>
-        <w:rPr>
-          <w:b/>
-          <w:sz w:val="44"/>
-          <w:szCs w:val="44"/>
-          <w:lang w:val="en-US"/>
-        </w:rPr>
-        <w:t xml:space="preserve"> y App </w:t>
-      </w:r>
-      <w:proofErr w:type="spellStart"/>
-      <w:r>
-        <w:rPr>
-          <w:b/>
-          <w:sz w:val="44"/>
-          <w:szCs w:val="44"/>
-          <w:lang w:val="en-US"/>
-        </w:rPr>
-        <w:t>Turnero</w:t>
-      </w:r>
-      <w:proofErr w:type="spellEnd"/>
-      <w:r>
-        <w:rPr>
-          <w:b/>
-          <w:sz w:val="44"/>
-          <w:szCs w:val="44"/>
-          <w:lang w:val="en-US"/>
-        </w:rPr>
-        <w:t xml:space="preserve"> Connect </w:t>
-      </w:r>
-      <w:proofErr w:type="spellStart"/>
-      <w:r>
-        <w:rPr>
-          <w:b/>
-          <w:sz w:val="44"/>
-          <w:szCs w:val="44"/>
-          <w:lang w:val="en-US"/>
-        </w:rPr>
-        <w:t>Salud</w:t>
-      </w:r>
-      <w:proofErr w:type="spellEnd"/>
-      <w:r>
-        <w:rPr>
-          <w:b/>
-          <w:sz w:val="44"/>
-          <w:szCs w:val="44"/>
-          <w:lang w:val="en-US"/>
-        </w:rPr>
-        <w:t>”</w:t>
+        <w:t>itio Web Connect Salud y App Turnero Connect Salud”</w:t>
       </w:r>
     </w:p>
     <w:p>
@@ -509,43 +449,7 @@
           <w:sz w:val="28"/>
           <w:szCs w:val="28"/>
         </w:rPr>
-        <w:t xml:space="preserve">App móvil </w:t>
-      </w:r>
-      <w:proofErr w:type="spellStart"/>
-      <w:r>
-        <w:rPr>
-          <w:b/>
-          <w:sz w:val="28"/>
-          <w:szCs w:val="28"/>
-        </w:rPr>
-        <w:t>Turnero</w:t>
-      </w:r>
-      <w:proofErr w:type="spellEnd"/>
-      <w:r>
-        <w:rPr>
-          <w:b/>
-          <w:sz w:val="28"/>
-          <w:szCs w:val="28"/>
-        </w:rPr>
-        <w:t xml:space="preserve"> </w:t>
-      </w:r>
-      <w:proofErr w:type="spellStart"/>
-      <w:r>
-        <w:rPr>
-          <w:b/>
-          <w:sz w:val="28"/>
-          <w:szCs w:val="28"/>
-        </w:rPr>
-        <w:t>Connect</w:t>
-      </w:r>
-      <w:proofErr w:type="spellEnd"/>
-      <w:r>
-        <w:rPr>
-          <w:b/>
-          <w:sz w:val="28"/>
-          <w:szCs w:val="28"/>
-        </w:rPr>
-        <w:t xml:space="preserve"> Salud</w:t>
+        <w:t>App móvil Turnero Connect Salud</w:t>
       </w:r>
     </w:p>
     <w:p>
@@ -645,19 +549,20 @@
           <w:sz w:val="24"/>
           <w:szCs w:val="24"/>
         </w:rPr>
-        <w:t xml:space="preserve">Coronel, </w:t>
-      </w:r>
-      <w:proofErr w:type="spellStart"/>
-      <w:r>
+        <w:t>Coronel, Ediberto Sanchez, Samira Mingorance Pico, Desirée</w:t>
+      </w:r>
+    </w:p>
+    <w:p>
+      <w:pPr>
+        <w:spacing w:line="276" w:lineRule="auto"/>
+        <w:ind w:left="2922" w:right="3614"/>
         <w:rPr>
           <w:rFonts w:ascii="Arial" w:eastAsia="Arial" w:hAnsi="Arial" w:cs="Arial"/>
           <w:b/>
           <w:sz w:val="24"/>
           <w:szCs w:val="24"/>
         </w:rPr>
-        <w:t>Ediberto</w:t>
-      </w:r>
-      <w:proofErr w:type="spellEnd"/>
+      </w:pPr>
       <w:r>
         <w:rPr>
           <w:rFonts w:ascii="Arial" w:eastAsia="Arial" w:hAnsi="Arial" w:cs="Arial"/>
@@ -665,19 +570,20 @@
           <w:sz w:val="24"/>
           <w:szCs w:val="24"/>
         </w:rPr>
-        <w:t xml:space="preserve"> </w:t>
-      </w:r>
-      <w:proofErr w:type="spellStart"/>
-      <w:r>
+        <w:t>Soler, Lucía</w:t>
+      </w:r>
+    </w:p>
+    <w:p>
+      <w:pPr>
+        <w:spacing w:line="276" w:lineRule="auto"/>
+        <w:ind w:left="2922" w:right="3614"/>
         <w:rPr>
           <w:rFonts w:ascii="Arial" w:eastAsia="Arial" w:hAnsi="Arial" w:cs="Arial"/>
           <w:b/>
           <w:sz w:val="24"/>
           <w:szCs w:val="24"/>
         </w:rPr>
-        <w:t>Sanchez</w:t>
-      </w:r>
-      <w:proofErr w:type="spellEnd"/>
+      </w:pPr>
       <w:r>
         <w:rPr>
           <w:rFonts w:ascii="Arial" w:eastAsia="Arial" w:hAnsi="Arial" w:cs="Arial"/>
@@ -685,60 +591,7 @@
           <w:sz w:val="24"/>
           <w:szCs w:val="24"/>
         </w:rPr>
-        <w:t>, Samira Mingorance Pico, Desirée</w:t>
-      </w:r>
-    </w:p>
-    <w:p>
-      <w:pPr>
-        <w:spacing w:line="276" w:lineRule="auto"/>
-        <w:ind w:left="2922" w:right="3614"/>
-        <w:rPr>
-          <w:rFonts w:ascii="Arial" w:eastAsia="Arial" w:hAnsi="Arial" w:cs="Arial"/>
-          <w:b/>
-          <w:sz w:val="24"/>
-          <w:szCs w:val="24"/>
-        </w:rPr>
-      </w:pPr>
-      <w:r>
-        <w:rPr>
-          <w:rFonts w:ascii="Arial" w:eastAsia="Arial" w:hAnsi="Arial" w:cs="Arial"/>
-          <w:b/>
-          <w:sz w:val="24"/>
-          <w:szCs w:val="24"/>
-        </w:rPr>
-        <w:t>Soler, Lucía</w:t>
-      </w:r>
-    </w:p>
-    <w:p>
-      <w:pPr>
-        <w:spacing w:line="276" w:lineRule="auto"/>
-        <w:ind w:left="2922" w:right="3614"/>
-        <w:rPr>
-          <w:rFonts w:ascii="Arial" w:eastAsia="Arial" w:hAnsi="Arial" w:cs="Arial"/>
-          <w:b/>
-          <w:sz w:val="24"/>
-          <w:szCs w:val="24"/>
-        </w:rPr>
-      </w:pPr>
-      <w:proofErr w:type="spellStart"/>
-      <w:r>
-        <w:rPr>
-          <w:rFonts w:ascii="Arial" w:eastAsia="Arial" w:hAnsi="Arial" w:cs="Arial"/>
-          <w:b/>
-          <w:sz w:val="24"/>
-          <w:szCs w:val="24"/>
-        </w:rPr>
-        <w:t>Carrazán</w:t>
-      </w:r>
-      <w:proofErr w:type="spellEnd"/>
-      <w:r>
-        <w:rPr>
-          <w:rFonts w:ascii="Arial" w:eastAsia="Arial" w:hAnsi="Arial" w:cs="Arial"/>
-          <w:b/>
-          <w:sz w:val="24"/>
-          <w:szCs w:val="24"/>
-        </w:rPr>
-        <w:t>, María José</w:t>
+        <w:t>Carrazán, María José</w:t>
       </w:r>
     </w:p>
     <w:p>
@@ -774,7 +627,6 @@
           <w:szCs w:val="20"/>
         </w:rPr>
       </w:pPr>
-      <w:proofErr w:type="spellStart"/>
       <w:r>
         <w:rPr>
           <w:rFonts w:ascii="Arial" w:eastAsia="Arial" w:hAnsi="Arial" w:cs="Arial"/>
@@ -782,17 +634,7 @@
           <w:sz w:val="24"/>
           <w:szCs w:val="24"/>
         </w:rPr>
-        <w:t>Astarito</w:t>
-      </w:r>
-      <w:proofErr w:type="spellEnd"/>
-      <w:r>
-        <w:rPr>
-          <w:rFonts w:ascii="Arial" w:eastAsia="Arial" w:hAnsi="Arial" w:cs="Arial"/>
-          <w:b/>
-          <w:sz w:val="24"/>
-          <w:szCs w:val="24"/>
-        </w:rPr>
-        <w:t>, Celeste</w:t>
+        <w:t>Astarito, Celeste</w:t>
       </w:r>
     </w:p>
     <w:p>
@@ -974,7 +816,7 @@
               </wp:anchor>
             </w:drawing>
           </mc:Choice>
-          <mc:Fallback xmlns:sl="http://schemas.openxmlformats.org/schemaLibrary/2006/main" xmlns:a="http://schemas.openxmlformats.org/drawingml/2006/main" xmlns:pic="http://schemas.openxmlformats.org/drawingml/2006/picture" xmlns:c="http://schemas.openxmlformats.org/drawingml/2006/chart" xmlns:lc="http://schemas.openxmlformats.org/drawingml/2006/lockedCanvas" xmlns:dgm="http://schemas.openxmlformats.org/drawingml/2006/diagram">
+          <mc:Fallback xmlns:dgm="http://schemas.openxmlformats.org/drawingml/2006/diagram" xmlns:lc="http://schemas.openxmlformats.org/drawingml/2006/lockedCanvas" xmlns:c="http://schemas.openxmlformats.org/drawingml/2006/chart" xmlns:pic="http://schemas.openxmlformats.org/drawingml/2006/picture" xmlns:a="http://schemas.openxmlformats.org/drawingml/2006/main" xmlns:sl="http://schemas.openxmlformats.org/schemaLibrary/2006/main">
             <w:drawing>
               <wp:anchor allowOverlap="1" behindDoc="0" distB="0" distT="0" distL="114300" distR="114300" hidden="0" layoutInCell="1" locked="0" relativeHeight="0" simplePos="0">
                 <wp:simplePos x="0" y="0"/>
@@ -1279,7 +1121,7 @@
           </mc:Choice>
           <mc:Fallback>
             <w:pict>
-              <v:group w14:anchorId="3E5BEB3D" id="Grupo 41" o:spid="_x0000_s1027" style="width:432.2pt;height:.5pt;mso-position-horizontal-relative:char;mso-position-vertical-relative:line" coordorigin="26015,37768" coordsize="54889,63" o:gfxdata="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">
+              <v:group w14:anchorId="3E5BEB3D" id="Grupo 41" o:spid="_x0000_s1027" style="width:432.2pt;height:.5pt;mso-position-horizontal-relative:char;mso-position-vertical-relative:line" coordorigin="26015,37768" coordsize="54889,63" o:gfxdata="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">
                 <v:group id="Grupo 2" o:spid="_x0000_s1028" style="position:absolute;left:26015;top:37768;width:54889;height:63" coordorigin="26015,37768" coordsize="54889,63" o:gfxdata="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">
                   <v:rect id="Rectángulo 3" o:spid="_x0000_s1029" style="position:absolute;left:26015;top:37768;width:54889;height:63;visibility:visible;mso-wrap-style:square;v-text-anchor:middle" o:gfxdata="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" filled="f" stroked="f">
                     <v:textbox inset="2.53958mm,2.53958mm,2.53958mm,2.53958mm">
@@ -1578,29 +1420,7 @@
                 <w:sz w:val="20"/>
                 <w:szCs w:val="20"/>
               </w:rPr>
-              <w:t xml:space="preserve">Verificado </w:t>
-            </w:r>
-            <w:proofErr w:type="spellStart"/>
-            <w:r>
-              <w:rPr>
-                <w:rFonts w:ascii="Arial" w:eastAsia="Arial" w:hAnsi="Arial" w:cs="Arial"/>
-                <w:b/>
-                <w:color w:val="000000"/>
-                <w:sz w:val="20"/>
-                <w:szCs w:val="20"/>
-              </w:rPr>
-              <w:t>dep</w:t>
-            </w:r>
-            <w:proofErr w:type="spellEnd"/>
-            <w:r>
-              <w:rPr>
-                <w:rFonts w:ascii="Arial" w:eastAsia="Arial" w:hAnsi="Arial" w:cs="Arial"/>
-                <w:b/>
-                <w:color w:val="000000"/>
-                <w:sz w:val="20"/>
-                <w:szCs w:val="20"/>
-              </w:rPr>
-              <w:t>. Calidad.</w:t>
+              <w:t>Verificado dep. Calidad.</w:t>
             </w:r>
           </w:p>
         </w:tc>
@@ -1998,7 +1818,7 @@
           </mc:Choice>
           <mc:Fallback>
             <w:pict>
-              <v:group w14:anchorId="5BBF2DD0" id="Grupo 40" o:spid="_x0000_s1033" style="width:432.2pt;height:.5pt;mso-position-horizontal-relative:char;mso-position-vertical-relative:line" coordorigin="26015,37768" coordsize="54889,63" o:gfxdata="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">
+              <v:group w14:anchorId="5BBF2DD0" id="Grupo 40" o:spid="_x0000_s1033" style="width:432.2pt;height:.5pt;mso-position-horizontal-relative:char;mso-position-vertical-relative:line" coordorigin="26015,37768" coordsize="54889,63" o:gfxdata="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">
                 <v:group id="Grupo 9" o:spid="_x0000_s1034" style="position:absolute;left:26015;top:37768;width:54889;height:63" coordorigin="26015,37768" coordsize="54889,63" o:gfxdata="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">
                   <v:rect id="Rectángulo 10" o:spid="_x0000_s1035" style="position:absolute;left:26015;top:37768;width:54889;height:63;visibility:visible;mso-wrap-style:square;v-text-anchor:middle" o:gfxdata="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" filled="f" stroked="f">
                     <v:textbox inset="2.53958mm,2.53958mm,2.53958mm,2.53958mm">
@@ -2771,7 +2591,6 @@
         <w:spacing w:before="120"/>
         <w:ind w:hanging="361"/>
       </w:pPr>
-      <w:proofErr w:type="spellStart"/>
       <w:r>
         <w:rPr>
           <w:rFonts w:ascii="Arial" w:eastAsia="Arial" w:hAnsi="Arial" w:cs="Arial"/>
@@ -2780,18 +2599,7 @@
           <w:sz w:val="20"/>
           <w:szCs w:val="20"/>
         </w:rPr>
-        <w:t>Product</w:t>
-      </w:r>
-      <w:proofErr w:type="spellEnd"/>
-      <w:r>
-        <w:rPr>
-          <w:rFonts w:ascii="Arial" w:eastAsia="Arial" w:hAnsi="Arial" w:cs="Arial"/>
-          <w:b/>
-          <w:color w:val="000000"/>
-          <w:sz w:val="20"/>
-          <w:szCs w:val="20"/>
-        </w:rPr>
-        <w:t xml:space="preserve"> Backlog</w:t>
+        <w:t>Product Backlog</w:t>
       </w:r>
       <w:r>
         <w:rPr>
@@ -2835,7 +2643,6 @@
         <w:spacing w:before="118"/>
         <w:ind w:hanging="1081"/>
       </w:pPr>
-      <w:proofErr w:type="spellStart"/>
       <w:r>
         <w:rPr>
           <w:rFonts w:ascii="Arial" w:eastAsia="Arial" w:hAnsi="Arial" w:cs="Arial"/>
@@ -2844,18 +2651,7 @@
           <w:sz w:val="20"/>
           <w:szCs w:val="20"/>
         </w:rPr>
-        <w:t>Product</w:t>
-      </w:r>
-      <w:proofErr w:type="spellEnd"/>
-      <w:r>
-        <w:rPr>
-          <w:rFonts w:ascii="Arial" w:eastAsia="Arial" w:hAnsi="Arial" w:cs="Arial"/>
-          <w:b/>
-          <w:color w:val="000000"/>
-          <w:sz w:val="20"/>
-          <w:szCs w:val="20"/>
-        </w:rPr>
-        <w:t xml:space="preserve"> Backlog</w:t>
+        <w:t>Product Backlog</w:t>
       </w:r>
       <w:r>
         <w:rPr>
@@ -2888,7 +2684,6 @@
         <w:spacing w:before="471"/>
         <w:ind w:hanging="361"/>
       </w:pPr>
-      <w:proofErr w:type="spellStart"/>
       <w:r>
         <w:rPr>
           <w:rFonts w:ascii="Arial" w:eastAsia="Arial" w:hAnsi="Arial" w:cs="Arial"/>
@@ -2899,7 +2694,6 @@
         </w:rPr>
         <w:t>Sprints</w:t>
       </w:r>
-      <w:proofErr w:type="spellEnd"/>
       <w:r>
         <w:rPr>
           <w:rFonts w:ascii="Arial" w:eastAsia="Arial" w:hAnsi="Arial" w:cs="Arial"/>
@@ -3068,8 +2862,6 @@
         </w:rPr>
         <w:t>5</w:t>
       </w:r>
-      <w:bookmarkStart w:id="2" w:name="_GoBack"/>
-      <w:bookmarkEnd w:id="2"/>
     </w:p>
     <w:p>
       <w:pPr>
@@ -3164,7 +2956,6 @@
         </w:rPr>
         <w:t>A continuación presentamos el Proyecto denominado “</w:t>
       </w:r>
-      <w:proofErr w:type="spellStart"/>
       <w:r>
         <w:rPr>
           <w:b/>
@@ -3172,17 +2963,7 @@
           <w:sz w:val="24"/>
           <w:szCs w:val="24"/>
         </w:rPr>
-        <w:t>Connect</w:t>
-      </w:r>
-      <w:proofErr w:type="spellEnd"/>
-      <w:r>
-        <w:rPr>
-          <w:b/>
-          <w:color w:val="000000"/>
-          <w:sz w:val="24"/>
-          <w:szCs w:val="24"/>
-        </w:rPr>
-        <w:t xml:space="preserve"> Salud</w:t>
+        <w:t>Connect Salud</w:t>
       </w:r>
       <w:r>
         <w:rPr>
@@ -3253,8 +3034,8 @@
         </w:tabs>
         <w:ind w:hanging="721"/>
       </w:pPr>
-      <w:bookmarkStart w:id="3" w:name="_heading=h.1fob9te" w:colFirst="0" w:colLast="0"/>
-      <w:bookmarkEnd w:id="3"/>
+      <w:bookmarkStart w:id="2" w:name="_heading=h.1fob9te" w:colFirst="0" w:colLast="0"/>
+      <w:bookmarkEnd w:id="2"/>
       <w:r>
         <w:t>Propósito</w:t>
       </w:r>
@@ -3406,8 +3187,8 @@
         </w:tabs>
         <w:ind w:hanging="721"/>
       </w:pPr>
-      <w:bookmarkStart w:id="4" w:name="_heading=h.3znysh7" w:colFirst="0" w:colLast="0"/>
-      <w:bookmarkEnd w:id="4"/>
+      <w:bookmarkStart w:id="3" w:name="_heading=h.3znysh7" w:colFirst="0" w:colLast="0"/>
+      <w:bookmarkEnd w:id="3"/>
       <w:r>
         <w:t>Alcance</w:t>
       </w:r>
@@ -3503,7 +3284,6 @@
         </w:rPr>
         <w:t>“</w:t>
       </w:r>
-      <w:proofErr w:type="spellStart"/>
       <w:r>
         <w:rPr>
           <w:b/>
@@ -3511,9 +3291,8 @@
           <w:sz w:val="24"/>
           <w:szCs w:val="24"/>
         </w:rPr>
-        <w:t>Connect</w:t>
-      </w:r>
-      <w:proofErr w:type="spellEnd"/>
+        <w:t>Connect Salud”</w:t>
+      </w:r>
       <w:r>
         <w:rPr>
           <w:b/>
@@ -3521,7 +3300,15 @@
           <w:sz w:val="24"/>
           <w:szCs w:val="24"/>
         </w:rPr>
-        <w:t xml:space="preserve"> Salud”</w:t>
+        <w:t xml:space="preserve"> </w:t>
+      </w:r>
+      <w:r>
+        <w:rPr>
+          <w:color w:val="000000"/>
+          <w:sz w:val="24"/>
+          <w:szCs w:val="24"/>
+        </w:rPr>
+        <w:t xml:space="preserve">y la app móvil </w:t>
       </w:r>
       <w:r>
         <w:rPr>
@@ -3530,15 +3317,7 @@
           <w:sz w:val="24"/>
           <w:szCs w:val="24"/>
         </w:rPr>
-        <w:t xml:space="preserve"> </w:t>
-      </w:r>
-      <w:r>
-        <w:rPr>
-          <w:color w:val="000000"/>
-          <w:sz w:val="24"/>
-          <w:szCs w:val="24"/>
-        </w:rPr>
-        <w:t xml:space="preserve">y la app móvil </w:t>
+        <w:t>“Turnero C</w:t>
       </w:r>
       <w:r>
         <w:rPr>
@@ -3547,56 +3326,7 @@
           <w:sz w:val="24"/>
           <w:szCs w:val="24"/>
         </w:rPr>
-        <w:t>“</w:t>
-      </w:r>
-      <w:proofErr w:type="spellStart"/>
-      <w:r>
-        <w:rPr>
-          <w:b/>
-          <w:color w:val="000000"/>
-          <w:sz w:val="24"/>
-          <w:szCs w:val="24"/>
-        </w:rPr>
-        <w:t>Turnero</w:t>
-      </w:r>
-      <w:proofErr w:type="spellEnd"/>
-      <w:r>
-        <w:rPr>
-          <w:b/>
-          <w:color w:val="000000"/>
-          <w:sz w:val="24"/>
-          <w:szCs w:val="24"/>
-        </w:rPr>
-        <w:t xml:space="preserve"> </w:t>
-      </w:r>
-      <w:proofErr w:type="spellStart"/>
-      <w:r>
-        <w:rPr>
-          <w:b/>
-          <w:color w:val="000000"/>
-          <w:sz w:val="24"/>
-          <w:szCs w:val="24"/>
-        </w:rPr>
-        <w:t>C</w:t>
-      </w:r>
-      <w:r>
-        <w:rPr>
-          <w:b/>
-          <w:color w:val="000000"/>
-          <w:sz w:val="24"/>
-          <w:szCs w:val="24"/>
-        </w:rPr>
-        <w:t>onnect</w:t>
-      </w:r>
-      <w:proofErr w:type="spellEnd"/>
-      <w:r>
-        <w:rPr>
-          <w:b/>
-          <w:color w:val="000000"/>
-          <w:sz w:val="24"/>
-          <w:szCs w:val="24"/>
-        </w:rPr>
-        <w:t xml:space="preserve"> S</w:t>
+        <w:t>onnect S</w:t>
       </w:r>
       <w:r>
         <w:rPr>
@@ -3641,27 +3371,7 @@
           <w:sz w:val="24"/>
           <w:szCs w:val="24"/>
         </w:rPr>
-        <w:t xml:space="preserve">Sitio Web </w:t>
-      </w:r>
-      <w:proofErr w:type="spellStart"/>
-      <w:r>
-        <w:rPr>
-          <w:b/>
-          <w:color w:val="000000"/>
-          <w:sz w:val="24"/>
-          <w:szCs w:val="24"/>
-        </w:rPr>
-        <w:t>Connect</w:t>
-      </w:r>
-      <w:proofErr w:type="spellEnd"/>
-      <w:r>
-        <w:rPr>
-          <w:b/>
-          <w:color w:val="000000"/>
-          <w:sz w:val="24"/>
-          <w:szCs w:val="24"/>
-        </w:rPr>
-        <w:t xml:space="preserve"> Salud: </w:t>
+        <w:t xml:space="preserve">Sitio Web Connect Salud: </w:t>
       </w:r>
     </w:p>
     <w:p>
@@ -3706,7 +3416,6 @@
           <w:szCs w:val="24"/>
         </w:rPr>
       </w:pPr>
-      <w:proofErr w:type="spellStart"/>
       <w:r>
         <w:rPr>
           <w:b/>
@@ -3714,9 +3423,8 @@
           <w:sz w:val="24"/>
           <w:szCs w:val="24"/>
         </w:rPr>
-        <w:t>Turnero</w:t>
-      </w:r>
-      <w:proofErr w:type="spellEnd"/>
+        <w:t>Turnero C</w:t>
+      </w:r>
       <w:r>
         <w:rPr>
           <w:b/>
@@ -3724,36 +3432,7 @@
           <w:sz w:val="24"/>
           <w:szCs w:val="24"/>
         </w:rPr>
-        <w:t xml:space="preserve"> </w:t>
-      </w:r>
-      <w:proofErr w:type="spellStart"/>
-      <w:r>
-        <w:rPr>
-          <w:b/>
-          <w:color w:val="000000"/>
-          <w:sz w:val="24"/>
-          <w:szCs w:val="24"/>
-        </w:rPr>
-        <w:t>C</w:t>
-      </w:r>
-      <w:r>
-        <w:rPr>
-          <w:b/>
-          <w:color w:val="000000"/>
-          <w:sz w:val="24"/>
-          <w:szCs w:val="24"/>
-        </w:rPr>
-        <w:t>onnect</w:t>
-      </w:r>
-      <w:proofErr w:type="spellEnd"/>
-      <w:r>
-        <w:rPr>
-          <w:b/>
-          <w:color w:val="000000"/>
-          <w:sz w:val="24"/>
-          <w:szCs w:val="24"/>
-        </w:rPr>
-        <w:t xml:space="preserve"> S</w:t>
+        <w:t>onnect S</w:t>
       </w:r>
       <w:r>
         <w:rPr>
@@ -3817,54 +3496,67 @@
           <w:sz w:val="24"/>
           <w:szCs w:val="24"/>
         </w:rPr>
+        <w:t xml:space="preserve"> play store o appstore. </w:t>
+      </w:r>
+      <w:r>
+        <w:rPr>
+          <w:color w:val="000000"/>
+          <w:sz w:val="24"/>
+          <w:szCs w:val="24"/>
+        </w:rPr>
+        <w:t xml:space="preserve">Se brindará información completa para que el usuario </w:t>
+      </w:r>
+      <w:r>
+        <w:rPr>
+          <w:sz w:val="24"/>
+          <w:szCs w:val="24"/>
+        </w:rPr>
+        <w:t>pueda agendar una consulta con los profesionales disponibles y poder realizar videollamadas con los mismos</w:t>
+      </w:r>
+      <w:r>
+        <w:rPr>
+          <w:color w:val="000000"/>
+          <w:sz w:val="24"/>
+          <w:szCs w:val="24"/>
+        </w:rPr>
+        <w:t>.</w:t>
+      </w:r>
+      <w:r>
+        <w:rPr>
+          <w:sz w:val="24"/>
+          <w:szCs w:val="24"/>
+        </w:rPr>
+        <w:t xml:space="preserve"> El</w:t>
+      </w:r>
+      <w:r>
+        <w:rPr>
+          <w:sz w:val="24"/>
+          <w:szCs w:val="24"/>
+        </w:rPr>
         <w:t xml:space="preserve"> </w:t>
       </w:r>
-      <w:proofErr w:type="spellStart"/>
-      <w:r>
-        <w:rPr>
-          <w:sz w:val="24"/>
-          <w:szCs w:val="24"/>
-        </w:rPr>
-        <w:t>play</w:t>
-      </w:r>
-      <w:proofErr w:type="spellEnd"/>
-      <w:r>
-        <w:rPr>
-          <w:sz w:val="24"/>
-          <w:szCs w:val="24"/>
-        </w:rPr>
-        <w:t xml:space="preserve"> store o </w:t>
-      </w:r>
-      <w:proofErr w:type="spellStart"/>
-      <w:r>
-        <w:rPr>
-          <w:sz w:val="24"/>
-          <w:szCs w:val="24"/>
-        </w:rPr>
-        <w:t>appstore</w:t>
-      </w:r>
-      <w:proofErr w:type="spellEnd"/>
-      <w:r>
-        <w:rPr>
-          <w:sz w:val="24"/>
-          <w:szCs w:val="24"/>
-        </w:rPr>
-        <w:t xml:space="preserve">. </w:t>
-      </w:r>
       <w:r>
         <w:rPr>
           <w:color w:val="000000"/>
           <w:sz w:val="24"/>
           <w:szCs w:val="24"/>
         </w:rPr>
-        <w:t xml:space="preserve">Se brindará información completa para que el usuario </w:t>
-      </w:r>
-      <w:r>
-        <w:rPr>
-          <w:sz w:val="24"/>
-          <w:szCs w:val="24"/>
-        </w:rPr>
-        <w:t>pueda agendar una consulta con los profesionales disponibles y poder realizar videollamadas con los mismos</w:t>
+        <w:t>usuario</w:t>
+      </w:r>
+      <w:r>
+        <w:rPr>
+          <w:b/>
+          <w:sz w:val="24"/>
+          <w:szCs w:val="24"/>
+        </w:rPr>
+        <w:t xml:space="preserve"> </w:t>
+      </w:r>
+      <w:r>
+        <w:rPr>
+          <w:sz w:val="24"/>
+          <w:szCs w:val="24"/>
+        </w:rPr>
+        <w:t xml:space="preserve">debe registrarse para así </w:t>
       </w:r>
       <w:r>
         <w:rPr>
@@ -3872,51 +3564,6 @@
           <w:sz w:val="24"/>
           <w:szCs w:val="24"/>
         </w:rPr>
-        <w:t>.</w:t>
-      </w:r>
-      <w:r>
-        <w:rPr>
-          <w:sz w:val="24"/>
-          <w:szCs w:val="24"/>
-        </w:rPr>
-        <w:t xml:space="preserve"> El</w:t>
-      </w:r>
-      <w:r>
-        <w:rPr>
-          <w:sz w:val="24"/>
-          <w:szCs w:val="24"/>
-        </w:rPr>
-        <w:t xml:space="preserve"> </w:t>
-      </w:r>
-      <w:r>
-        <w:rPr>
-          <w:color w:val="000000"/>
-          <w:sz w:val="24"/>
-          <w:szCs w:val="24"/>
-        </w:rPr>
-        <w:t>usuario</w:t>
-      </w:r>
-      <w:r>
-        <w:rPr>
-          <w:b/>
-          <w:sz w:val="24"/>
-          <w:szCs w:val="24"/>
-        </w:rPr>
-        <w:t xml:space="preserve"> </w:t>
-      </w:r>
-      <w:r>
-        <w:rPr>
-          <w:sz w:val="24"/>
-          <w:szCs w:val="24"/>
-        </w:rPr>
-        <w:t xml:space="preserve">debe registrarse para así </w:t>
-      </w:r>
-      <w:r>
-        <w:rPr>
-          <w:color w:val="000000"/>
-          <w:sz w:val="24"/>
-          <w:szCs w:val="24"/>
-        </w:rPr>
         <w:t xml:space="preserve">acceder </w:t>
       </w:r>
       <w:r>
@@ -3924,23 +3571,7 @@
           <w:sz w:val="24"/>
           <w:szCs w:val="24"/>
         </w:rPr>
-        <w:t xml:space="preserve">al </w:t>
-      </w:r>
-      <w:proofErr w:type="spellStart"/>
-      <w:r>
-        <w:rPr>
-          <w:sz w:val="24"/>
-          <w:szCs w:val="24"/>
-        </w:rPr>
-        <w:t>turnero</w:t>
-      </w:r>
-      <w:proofErr w:type="spellEnd"/>
-      <w:r>
-        <w:rPr>
-          <w:sz w:val="24"/>
-          <w:szCs w:val="24"/>
-        </w:rPr>
-        <w:t>.</w:t>
+        <w:t>al turnero.</w:t>
       </w:r>
       <w:r>
         <w:rPr>
@@ -3982,8 +3613,8 @@
         <w:spacing w:before="52"/>
         <w:ind w:hanging="721"/>
       </w:pPr>
-      <w:bookmarkStart w:id="5" w:name="_heading=h.2et92p0" w:colFirst="0" w:colLast="0"/>
-      <w:bookmarkEnd w:id="5"/>
+      <w:bookmarkStart w:id="4" w:name="_heading=h.2et92p0" w:colFirst="0" w:colLast="0"/>
+      <w:bookmarkEnd w:id="4"/>
       <w:r>
         <w:t>Personal involucrado</w:t>
       </w:r>
@@ -4137,7 +3768,6 @@
                 <w:szCs w:val="24"/>
               </w:rPr>
             </w:pPr>
-            <w:proofErr w:type="spellStart"/>
             <w:r>
               <w:rPr>
                 <w:rFonts w:ascii="Arial" w:eastAsia="Arial" w:hAnsi="Arial" w:cs="Arial"/>
@@ -4146,18 +3776,7 @@
                 <w:sz w:val="24"/>
                 <w:szCs w:val="24"/>
               </w:rPr>
-              <w:t>Sanchez</w:t>
-            </w:r>
-            <w:proofErr w:type="spellEnd"/>
-            <w:r>
-              <w:rPr>
-                <w:rFonts w:ascii="Arial" w:eastAsia="Arial" w:hAnsi="Arial" w:cs="Arial"/>
-                <w:b/>
-                <w:color w:val="000000"/>
-                <w:sz w:val="24"/>
-                <w:szCs w:val="24"/>
-              </w:rPr>
-              <w:t>, Samira</w:t>
+              <w:t>Sanchez, Samira</w:t>
             </w:r>
           </w:p>
         </w:tc>
@@ -4367,36 +3986,8 @@
                 <w:sz w:val="24"/>
                 <w:szCs w:val="24"/>
               </w:rPr>
-              <w:t xml:space="preserve">Documentar, desarrollar el </w:t>
-            </w:r>
-            <w:proofErr w:type="spellStart"/>
-            <w:r>
-              <w:rPr>
-                <w:color w:val="000000"/>
-                <w:sz w:val="24"/>
-                <w:szCs w:val="24"/>
-              </w:rPr>
-              <w:t>Frontend</w:t>
-            </w:r>
-            <w:proofErr w:type="spellEnd"/>
-            <w:r>
-              <w:rPr>
-                <w:color w:val="000000"/>
-                <w:sz w:val="24"/>
-                <w:szCs w:val="24"/>
-              </w:rPr>
-              <w:t xml:space="preserve"> y </w:t>
-            </w:r>
-            <w:proofErr w:type="spellStart"/>
-            <w:r>
-              <w:rPr>
-                <w:color w:val="000000"/>
-                <w:sz w:val="24"/>
-                <w:szCs w:val="24"/>
-              </w:rPr>
-              <w:t>Backend</w:t>
-            </w:r>
-            <w:proofErr w:type="spellEnd"/>
+              <w:t>Documentar, desarrollar el Frontend y Backend</w:t>
+            </w:r>
           </w:p>
         </w:tc>
       </w:tr>
@@ -4805,36 +4396,8 @@
                 <w:sz w:val="24"/>
                 <w:szCs w:val="24"/>
               </w:rPr>
-              <w:t xml:space="preserve">Documentar, desarrollar el </w:t>
-            </w:r>
-            <w:proofErr w:type="spellStart"/>
-            <w:r>
-              <w:rPr>
-                <w:color w:val="000000"/>
-                <w:sz w:val="24"/>
-                <w:szCs w:val="24"/>
-              </w:rPr>
-              <w:t>Frontend</w:t>
-            </w:r>
-            <w:proofErr w:type="spellEnd"/>
-            <w:r>
-              <w:rPr>
-                <w:color w:val="000000"/>
-                <w:sz w:val="24"/>
-                <w:szCs w:val="24"/>
-              </w:rPr>
-              <w:t xml:space="preserve"> y </w:t>
-            </w:r>
-            <w:proofErr w:type="spellStart"/>
-            <w:r>
-              <w:rPr>
-                <w:color w:val="000000"/>
-                <w:sz w:val="24"/>
-                <w:szCs w:val="24"/>
-              </w:rPr>
-              <w:t>Backend</w:t>
-            </w:r>
-            <w:proofErr w:type="spellEnd"/>
+              <w:t>Documentar, desarrollar el Frontend y Backend</w:t>
+            </w:r>
           </w:p>
         </w:tc>
       </w:tr>
@@ -5030,20 +4593,8 @@
                 <w:sz w:val="24"/>
                 <w:szCs w:val="24"/>
               </w:rPr>
-              <w:t xml:space="preserve">Coronel, </w:t>
-            </w:r>
-            <w:proofErr w:type="spellStart"/>
-            <w:r>
-              <w:rPr>
-                <w:rFonts w:ascii="Arial" w:eastAsia="Arial" w:hAnsi="Arial" w:cs="Arial"/>
-                <w:b/>
-                <w:color w:val="000000"/>
-                <w:sz w:val="24"/>
-                <w:szCs w:val="24"/>
-              </w:rPr>
-              <w:t>Ediberto</w:t>
-            </w:r>
-            <w:proofErr w:type="spellEnd"/>
+              <w:t>Coronel, Ediberto</w:t>
+            </w:r>
           </w:p>
         </w:tc>
       </w:tr>
@@ -5288,36 +4839,8 @@
                 <w:sz w:val="24"/>
                 <w:szCs w:val="24"/>
               </w:rPr>
-              <w:t xml:space="preserve">Documentar, desarrollar el </w:t>
-            </w:r>
-            <w:proofErr w:type="spellStart"/>
-            <w:r>
-              <w:rPr>
-                <w:color w:val="000000"/>
-                <w:sz w:val="24"/>
-                <w:szCs w:val="24"/>
-              </w:rPr>
-              <w:t>Frontend</w:t>
-            </w:r>
-            <w:proofErr w:type="spellEnd"/>
-            <w:r>
-              <w:rPr>
-                <w:color w:val="000000"/>
-                <w:sz w:val="24"/>
-                <w:szCs w:val="24"/>
-              </w:rPr>
-              <w:t xml:space="preserve"> y </w:t>
-            </w:r>
-            <w:proofErr w:type="spellStart"/>
-            <w:r>
-              <w:rPr>
-                <w:color w:val="000000"/>
-                <w:sz w:val="24"/>
-                <w:szCs w:val="24"/>
-              </w:rPr>
-              <w:t>Backend</w:t>
-            </w:r>
-            <w:proofErr w:type="spellEnd"/>
+              <w:t>Documentar, desarrollar el Frontend y Backend</w:t>
+            </w:r>
           </w:p>
         </w:tc>
       </w:tr>
@@ -5768,36 +5291,8 @@
                 <w:sz w:val="24"/>
                 <w:szCs w:val="24"/>
               </w:rPr>
-              <w:t xml:space="preserve">Documentar, desarrollar el </w:t>
-            </w:r>
-            <w:proofErr w:type="spellStart"/>
-            <w:r>
-              <w:rPr>
-                <w:color w:val="000000"/>
-                <w:sz w:val="24"/>
-                <w:szCs w:val="24"/>
-              </w:rPr>
-              <w:t>Frontend</w:t>
-            </w:r>
-            <w:proofErr w:type="spellEnd"/>
-            <w:r>
-              <w:rPr>
-                <w:color w:val="000000"/>
-                <w:sz w:val="24"/>
-                <w:szCs w:val="24"/>
-              </w:rPr>
-              <w:t xml:space="preserve"> y </w:t>
-            </w:r>
-            <w:proofErr w:type="spellStart"/>
-            <w:r>
-              <w:rPr>
-                <w:color w:val="000000"/>
-                <w:sz w:val="24"/>
-                <w:szCs w:val="24"/>
-              </w:rPr>
-              <w:t>Backend</w:t>
-            </w:r>
-            <w:proofErr w:type="spellEnd"/>
+              <w:t>Documentar, desarrollar el Frontend y Backend</w:t>
+            </w:r>
           </w:p>
         </w:tc>
       </w:tr>
@@ -6150,33 +5645,8 @@
                 <w:sz w:val="24"/>
                 <w:szCs w:val="24"/>
               </w:rPr>
-              <w:t xml:space="preserve">Documentar, desarrollar el </w:t>
-            </w:r>
-            <w:proofErr w:type="spellStart"/>
-            <w:r>
-              <w:rPr>
-                <w:sz w:val="24"/>
-                <w:szCs w:val="24"/>
-              </w:rPr>
-              <w:t>Frontend</w:t>
-            </w:r>
-            <w:proofErr w:type="spellEnd"/>
-            <w:r>
-              <w:rPr>
-                <w:sz w:val="24"/>
-                <w:szCs w:val="24"/>
-              </w:rPr>
-              <w:t xml:space="preserve"> y </w:t>
-            </w:r>
-            <w:proofErr w:type="spellStart"/>
-            <w:r>
-              <w:rPr>
-                <w:sz w:val="24"/>
-                <w:szCs w:val="24"/>
-              </w:rPr>
-              <w:t>Backend</w:t>
-            </w:r>
-            <w:proofErr w:type="spellEnd"/>
+              <w:t>Documentar, desarrollar el Frontend y Backend</w:t>
+            </w:r>
           </w:p>
         </w:tc>
       </w:tr>
@@ -6314,7 +5784,6 @@
                 <w:szCs w:val="24"/>
               </w:rPr>
             </w:pPr>
-            <w:proofErr w:type="spellStart"/>
             <w:r>
               <w:rPr>
                 <w:rFonts w:ascii="Arial" w:eastAsia="Arial" w:hAnsi="Arial" w:cs="Arial"/>
@@ -6322,17 +5791,7 @@
                 <w:sz w:val="24"/>
                 <w:szCs w:val="24"/>
               </w:rPr>
-              <w:t>Carrazán</w:t>
-            </w:r>
-            <w:proofErr w:type="spellEnd"/>
-            <w:r>
-              <w:rPr>
-                <w:rFonts w:ascii="Arial" w:eastAsia="Arial" w:hAnsi="Arial" w:cs="Arial"/>
-                <w:b/>
-                <w:sz w:val="24"/>
-                <w:szCs w:val="24"/>
-              </w:rPr>
-              <w:t>, María José</w:t>
+              <w:t>Carrazán, María José</w:t>
             </w:r>
           </w:p>
         </w:tc>
@@ -6488,33 +5947,8 @@
                 <w:sz w:val="24"/>
                 <w:szCs w:val="24"/>
               </w:rPr>
-              <w:t xml:space="preserve">Documentar, desarrollar el </w:t>
-            </w:r>
-            <w:proofErr w:type="spellStart"/>
-            <w:r>
-              <w:rPr>
-                <w:sz w:val="24"/>
-                <w:szCs w:val="24"/>
-              </w:rPr>
-              <w:t>Frontend</w:t>
-            </w:r>
-            <w:proofErr w:type="spellEnd"/>
-            <w:r>
-              <w:rPr>
-                <w:sz w:val="24"/>
-                <w:szCs w:val="24"/>
-              </w:rPr>
-              <w:t xml:space="preserve"> y </w:t>
-            </w:r>
-            <w:proofErr w:type="spellStart"/>
-            <w:r>
-              <w:rPr>
-                <w:sz w:val="24"/>
-                <w:szCs w:val="24"/>
-              </w:rPr>
-              <w:t>Backend</w:t>
-            </w:r>
-            <w:proofErr w:type="spellEnd"/>
+              <w:t>Documentar, desarrollar el Frontend y Backend</w:t>
+            </w:r>
           </w:p>
         </w:tc>
       </w:tr>
@@ -6649,7 +6083,6 @@
                 <w:szCs w:val="24"/>
               </w:rPr>
             </w:pPr>
-            <w:proofErr w:type="spellStart"/>
             <w:r>
               <w:rPr>
                 <w:rFonts w:ascii="Arial" w:eastAsia="Arial" w:hAnsi="Arial" w:cs="Arial"/>
@@ -6657,17 +6090,7 @@
                 <w:sz w:val="24"/>
                 <w:szCs w:val="24"/>
               </w:rPr>
-              <w:t>Astarito</w:t>
-            </w:r>
-            <w:proofErr w:type="spellEnd"/>
-            <w:r>
-              <w:rPr>
-                <w:rFonts w:ascii="Arial" w:eastAsia="Arial" w:hAnsi="Arial" w:cs="Arial"/>
-                <w:b/>
-                <w:sz w:val="24"/>
-                <w:szCs w:val="24"/>
-              </w:rPr>
-              <w:t>, Celeste</w:t>
+              <w:t>Astarito, Celeste</w:t>
             </w:r>
           </w:p>
         </w:tc>
@@ -6823,33 +6246,8 @@
                 <w:sz w:val="24"/>
                 <w:szCs w:val="24"/>
               </w:rPr>
-              <w:t xml:space="preserve">Documentar, desarrollar el </w:t>
-            </w:r>
-            <w:proofErr w:type="spellStart"/>
-            <w:r>
-              <w:rPr>
-                <w:sz w:val="24"/>
-                <w:szCs w:val="24"/>
-              </w:rPr>
-              <w:t>Frontend</w:t>
-            </w:r>
-            <w:proofErr w:type="spellEnd"/>
-            <w:r>
-              <w:rPr>
-                <w:sz w:val="24"/>
-                <w:szCs w:val="24"/>
-              </w:rPr>
-              <w:t xml:space="preserve"> y </w:t>
-            </w:r>
-            <w:proofErr w:type="spellStart"/>
-            <w:r>
-              <w:rPr>
-                <w:sz w:val="24"/>
-                <w:szCs w:val="24"/>
-              </w:rPr>
-              <w:t>Backend</w:t>
-            </w:r>
-            <w:proofErr w:type="spellEnd"/>
+              <w:t>Documentar, desarrollar el Frontend y Backend</w:t>
+            </w:r>
           </w:p>
         </w:tc>
       </w:tr>
@@ -6969,8 +6367,8 @@
           <w:color w:val="000000"/>
         </w:rPr>
       </w:pPr>
-      <w:bookmarkStart w:id="6" w:name="_heading=h.tyjcwt" w:colFirst="0" w:colLast="0"/>
-      <w:bookmarkEnd w:id="6"/>
+      <w:bookmarkStart w:id="5" w:name="_heading=h.tyjcwt" w:colFirst="0" w:colLast="0"/>
+      <w:bookmarkEnd w:id="5"/>
       <w:r>
         <w:rPr>
           <w:b/>
@@ -7248,43 +6646,7 @@
                 <w:sz w:val="24"/>
                 <w:szCs w:val="24"/>
               </w:rPr>
-              <w:t xml:space="preserve">Personas encargadas de desarrollar el </w:t>
-            </w:r>
-            <w:proofErr w:type="spellStart"/>
-            <w:r>
-              <w:rPr>
-                <w:color w:val="000000"/>
-                <w:sz w:val="24"/>
-                <w:szCs w:val="24"/>
-              </w:rPr>
-              <w:t>Frontend</w:t>
-            </w:r>
-            <w:proofErr w:type="spellEnd"/>
-            <w:r>
-              <w:rPr>
-                <w:color w:val="000000"/>
-                <w:sz w:val="24"/>
-                <w:szCs w:val="24"/>
-              </w:rPr>
-              <w:t xml:space="preserve"> y </w:t>
-            </w:r>
-            <w:proofErr w:type="spellStart"/>
-            <w:r>
-              <w:rPr>
-                <w:color w:val="000000"/>
-                <w:sz w:val="24"/>
-                <w:szCs w:val="24"/>
-              </w:rPr>
-              <w:t>Backend</w:t>
-            </w:r>
-            <w:proofErr w:type="spellEnd"/>
-            <w:r>
-              <w:rPr>
-                <w:color w:val="000000"/>
-                <w:sz w:val="24"/>
-                <w:szCs w:val="24"/>
-              </w:rPr>
-              <w:t xml:space="preserve"> de l</w:t>
+              <w:t>Personas encargadas de desarrollar el Frontend y Backend de l</w:t>
             </w:r>
             <w:r>
               <w:rPr>
@@ -7868,8 +7230,8 @@
         </w:tabs>
         <w:ind w:hanging="721"/>
       </w:pPr>
-      <w:bookmarkStart w:id="7" w:name="_heading=h.3dy6vkm" w:colFirst="0" w:colLast="0"/>
-      <w:bookmarkEnd w:id="7"/>
+      <w:bookmarkStart w:id="6" w:name="_heading=h.3dy6vkm" w:colFirst="0" w:colLast="0"/>
+      <w:bookmarkEnd w:id="6"/>
       <w:r>
         <w:t>Referencias</w:t>
       </w:r>
@@ -8134,8 +7496,8 @@
           <w:color w:val="000000"/>
         </w:rPr>
       </w:pPr>
-      <w:bookmarkStart w:id="8" w:name="_heading=h.1t3h5sf" w:colFirst="0" w:colLast="0"/>
-      <w:bookmarkEnd w:id="8"/>
+      <w:bookmarkStart w:id="7" w:name="_heading=h.1t3h5sf" w:colFirst="0" w:colLast="0"/>
+      <w:bookmarkEnd w:id="7"/>
       <w:r>
         <w:rPr>
           <w:b/>
@@ -8403,7 +7765,6 @@
         </w:rPr>
         <w:t xml:space="preserve"> </w:t>
       </w:r>
-      <w:proofErr w:type="spellStart"/>
       <w:r>
         <w:rPr>
           <w:b/>
@@ -8411,9 +7772,32 @@
           <w:sz w:val="24"/>
           <w:szCs w:val="24"/>
         </w:rPr>
-        <w:t>Connect</w:t>
-      </w:r>
-      <w:proofErr w:type="spellEnd"/>
+        <w:t>Connect Salud</w:t>
+      </w:r>
+      <w:r>
+        <w:rPr>
+          <w:color w:val="000009"/>
+          <w:sz w:val="24"/>
+          <w:szCs w:val="24"/>
+        </w:rPr>
+        <w:t xml:space="preserve"> y la</w:t>
+      </w:r>
+      <w:r>
+        <w:rPr>
+          <w:color w:val="000009"/>
+          <w:sz w:val="24"/>
+          <w:szCs w:val="24"/>
+        </w:rPr>
+        <w:t xml:space="preserve"> </w:t>
+      </w:r>
+      <w:r>
+        <w:rPr>
+          <w:color w:val="000009"/>
+          <w:sz w:val="24"/>
+          <w:szCs w:val="24"/>
+        </w:rPr>
+        <w:t>aplicación móvil</w:t>
+      </w:r>
       <w:r>
         <w:rPr>
           <w:b/>
@@ -8421,80 +7805,7 @@
           <w:sz w:val="24"/>
           <w:szCs w:val="24"/>
         </w:rPr>
-        <w:t xml:space="preserve"> Salud</w:t>
-      </w:r>
-      <w:r>
-        <w:rPr>
-          <w:color w:val="000009"/>
-          <w:sz w:val="24"/>
-          <w:szCs w:val="24"/>
-        </w:rPr>
-        <w:t xml:space="preserve"> y la</w:t>
-      </w:r>
-      <w:r>
-        <w:rPr>
-          <w:color w:val="000009"/>
-          <w:sz w:val="24"/>
-          <w:szCs w:val="24"/>
-        </w:rPr>
-        <w:t xml:space="preserve"> </w:t>
-      </w:r>
-      <w:r>
-        <w:rPr>
-          <w:color w:val="000009"/>
-          <w:sz w:val="24"/>
-          <w:szCs w:val="24"/>
-        </w:rPr>
-        <w:t>aplicación móvil</w:t>
-      </w:r>
-      <w:r>
-        <w:rPr>
-          <w:b/>
-          <w:color w:val="000009"/>
-          <w:sz w:val="24"/>
-          <w:szCs w:val="24"/>
-        </w:rPr>
-        <w:t xml:space="preserve"> </w:t>
-      </w:r>
-      <w:proofErr w:type="spellStart"/>
-      <w:r>
-        <w:rPr>
-          <w:b/>
-          <w:color w:val="000009"/>
-          <w:sz w:val="24"/>
-          <w:szCs w:val="24"/>
-        </w:rPr>
-        <w:t>Turnero</w:t>
-      </w:r>
-      <w:proofErr w:type="spellEnd"/>
-      <w:r>
-        <w:rPr>
-          <w:b/>
-          <w:color w:val="000009"/>
-          <w:sz w:val="24"/>
-          <w:szCs w:val="24"/>
-        </w:rPr>
-        <w:t xml:space="preserve"> </w:t>
-      </w:r>
-      <w:proofErr w:type="spellStart"/>
-      <w:r>
-        <w:rPr>
-          <w:b/>
-          <w:color w:val="000009"/>
-          <w:sz w:val="24"/>
-          <w:szCs w:val="24"/>
-        </w:rPr>
-        <w:t>Connect</w:t>
-      </w:r>
-      <w:proofErr w:type="spellEnd"/>
-      <w:r>
-        <w:rPr>
-          <w:b/>
-          <w:color w:val="000009"/>
-          <w:sz w:val="24"/>
-          <w:szCs w:val="24"/>
-        </w:rPr>
-        <w:t xml:space="preserve"> Salud</w:t>
+        <w:t xml:space="preserve"> Turnero Connect Salud</w:t>
       </w:r>
       <w:r>
         <w:rPr>
@@ -8582,8 +7893,8 @@
         </w:tabs>
         <w:spacing w:before="52"/>
       </w:pPr>
-      <w:bookmarkStart w:id="9" w:name="_heading=h.4d34og8" w:colFirst="0" w:colLast="0"/>
-      <w:bookmarkEnd w:id="9"/>
+      <w:bookmarkStart w:id="8" w:name="_heading=h.4d34og8" w:colFirst="0" w:colLast="0"/>
+      <w:bookmarkEnd w:id="8"/>
       <w:r>
         <w:t>Descripción general</w:t>
       </w:r>
@@ -8628,8 +7939,8 @@
           <w:color w:val="000000"/>
         </w:rPr>
       </w:pPr>
-      <w:bookmarkStart w:id="10" w:name="_heading=h.2s8eyo1" w:colFirst="0" w:colLast="0"/>
-      <w:bookmarkEnd w:id="10"/>
+      <w:bookmarkStart w:id="9" w:name="_heading=h.2s8eyo1" w:colFirst="0" w:colLast="0"/>
+      <w:bookmarkEnd w:id="9"/>
       <w:r>
         <w:rPr>
           <w:b/>
@@ -8665,23 +7976,13 @@
         <w:tab/>
         <w:t xml:space="preserve">El sitio web </w:t>
       </w:r>
-      <w:proofErr w:type="spellStart"/>
       <w:r>
         <w:rPr>
           <w:b/>
           <w:sz w:val="24"/>
           <w:szCs w:val="24"/>
         </w:rPr>
-        <w:t>Connect</w:t>
-      </w:r>
-      <w:proofErr w:type="spellEnd"/>
-      <w:r>
-        <w:rPr>
-          <w:b/>
-          <w:sz w:val="24"/>
-          <w:szCs w:val="24"/>
-        </w:rPr>
-        <w:t xml:space="preserve"> Salud</w:t>
+        <w:t>Connect Salud</w:t>
       </w:r>
       <w:r>
         <w:rPr>
@@ -8882,25 +8183,14 @@
         </w:rPr>
         <w:t xml:space="preserve"> </w:t>
       </w:r>
-      <w:proofErr w:type="spellStart"/>
       <w:r>
         <w:rPr>
           <w:b/>
           <w:sz w:val="24"/>
           <w:szCs w:val="24"/>
         </w:rPr>
-        <w:t>Turnero</w:t>
-      </w:r>
-      <w:proofErr w:type="spellEnd"/>
-      <w:r>
-        <w:rPr>
-          <w:b/>
-          <w:sz w:val="24"/>
-          <w:szCs w:val="24"/>
-        </w:rPr>
-        <w:t xml:space="preserve"> </w:t>
-      </w:r>
-      <w:proofErr w:type="spellStart"/>
+        <w:t xml:space="preserve">Turnero </w:t>
+      </w:r>
       <w:r>
         <w:rPr>
           <w:b/>
@@ -8908,17 +8198,7 @@
           <w:sz w:val="24"/>
           <w:szCs w:val="24"/>
         </w:rPr>
-        <w:t>Connect</w:t>
-      </w:r>
-      <w:proofErr w:type="spellEnd"/>
-      <w:r>
-        <w:rPr>
-          <w:b/>
-          <w:color w:val="000000"/>
-          <w:sz w:val="24"/>
-          <w:szCs w:val="24"/>
-        </w:rPr>
-        <w:t xml:space="preserve"> Salud</w:t>
+        <w:t>Connect Salud</w:t>
       </w:r>
       <w:r>
         <w:rPr>
@@ -8973,7 +8253,6 @@
         </w:rPr>
         <w:t xml:space="preserve">La app </w:t>
       </w:r>
-      <w:proofErr w:type="spellStart"/>
       <w:r>
         <w:rPr>
           <w:b/>
@@ -8996,34 +8275,7 @@
           <w:sz w:val="24"/>
           <w:szCs w:val="24"/>
         </w:rPr>
-        <w:t>nero</w:t>
-      </w:r>
-      <w:proofErr w:type="spellEnd"/>
-      <w:r>
-        <w:rPr>
-          <w:b/>
-          <w:sz w:val="24"/>
-          <w:szCs w:val="24"/>
-        </w:rPr>
-        <w:t xml:space="preserve"> </w:t>
-      </w:r>
-      <w:proofErr w:type="spellStart"/>
-      <w:r>
-        <w:rPr>
-          <w:b/>
-          <w:sz w:val="24"/>
-          <w:szCs w:val="24"/>
-        </w:rPr>
-        <w:t>Connect</w:t>
-      </w:r>
-      <w:proofErr w:type="spellEnd"/>
-      <w:r>
-        <w:rPr>
-          <w:b/>
-          <w:sz w:val="24"/>
-          <w:szCs w:val="24"/>
-        </w:rPr>
-        <w:t xml:space="preserve"> Salud</w:t>
+        <w:t>nero Connect Salud</w:t>
       </w:r>
       <w:r>
         <w:rPr>
@@ -9031,25 +8283,7 @@
           <w:sz w:val="24"/>
           <w:szCs w:val="24"/>
         </w:rPr>
-        <w:t xml:space="preserve"> es un </w:t>
-      </w:r>
-      <w:proofErr w:type="spellStart"/>
-      <w:r>
-        <w:rPr>
-          <w:color w:val="000000"/>
-          <w:sz w:val="24"/>
-          <w:szCs w:val="24"/>
-        </w:rPr>
-        <w:t>turnero</w:t>
-      </w:r>
-      <w:proofErr w:type="spellEnd"/>
-      <w:r>
-        <w:rPr>
-          <w:color w:val="000000"/>
-          <w:sz w:val="24"/>
-          <w:szCs w:val="24"/>
-        </w:rPr>
-        <w:t xml:space="preserve"> para</w:t>
+        <w:t xml:space="preserve"> es un turnero para</w:t>
       </w:r>
       <w:r>
         <w:rPr>
@@ -9063,23 +8297,7 @@
           <w:sz w:val="24"/>
           <w:szCs w:val="24"/>
         </w:rPr>
-        <w:t xml:space="preserve">con profesionales de la </w:t>
-      </w:r>
-      <w:proofErr w:type="gramStart"/>
-      <w:r>
-        <w:rPr>
-          <w:sz w:val="24"/>
-          <w:szCs w:val="24"/>
-        </w:rPr>
-        <w:t>salud,  para</w:t>
-      </w:r>
-      <w:proofErr w:type="gramEnd"/>
-      <w:r>
-        <w:rPr>
-          <w:sz w:val="24"/>
-          <w:szCs w:val="24"/>
-        </w:rPr>
-        <w:t xml:space="preserve"> acceder </w:t>
+        <w:t xml:space="preserve">con profesionales de la salud,  para acceder </w:t>
       </w:r>
       <w:r>
         <w:rPr>
@@ -9213,8 +8431,8 @@
           <w:szCs w:val="24"/>
         </w:rPr>
       </w:pPr>
-      <w:bookmarkStart w:id="11" w:name="_heading=h.i4qptkme6ni0"/>
-      <w:bookmarkEnd w:id="11"/>
+      <w:bookmarkStart w:id="10" w:name="_heading=h.i4qptkme6ni0"/>
+      <w:bookmarkEnd w:id="10"/>
     </w:p>
     <w:p>
       <w:pPr>
@@ -10180,23 +9398,7 @@
                 <w:sz w:val="24"/>
                 <w:szCs w:val="24"/>
               </w:rPr>
-              <w:t xml:space="preserve">l </w:t>
-            </w:r>
-            <w:proofErr w:type="spellStart"/>
-            <w:r>
-              <w:rPr>
-                <w:sz w:val="24"/>
-                <w:szCs w:val="24"/>
-              </w:rPr>
-              <w:t>turnero</w:t>
-            </w:r>
-            <w:proofErr w:type="spellEnd"/>
-            <w:r>
-              <w:rPr>
-                <w:sz w:val="24"/>
-                <w:szCs w:val="24"/>
-              </w:rPr>
-              <w:t xml:space="preserve"> para agendar su consulta mediante un calendario con fecha y hora, y profesional.</w:t>
+              <w:t>l turnero para agendar su consulta mediante un calendario con fecha y hora, y profesional.</w:t>
             </w:r>
           </w:p>
         </w:tc>
@@ -10526,25 +9728,7 @@
                 <w:sz w:val="24"/>
                 <w:szCs w:val="24"/>
               </w:rPr>
-              <w:t xml:space="preserve">Controla y gestiona el contenido creado (imágenes, textos, </w:t>
-            </w:r>
-            <w:proofErr w:type="spellStart"/>
-            <w:r>
-              <w:rPr>
-                <w:color w:val="000000"/>
-                <w:sz w:val="24"/>
-                <w:szCs w:val="24"/>
-              </w:rPr>
-              <w:t>etc</w:t>
-            </w:r>
-            <w:proofErr w:type="spellEnd"/>
-            <w:r>
-              <w:rPr>
-                <w:color w:val="000000"/>
-                <w:sz w:val="24"/>
-                <w:szCs w:val="24"/>
-              </w:rPr>
-              <w:t>)</w:t>
+              <w:t>Controla y gestiona el contenido creado (imágenes, textos, etc)</w:t>
             </w:r>
           </w:p>
         </w:tc>
@@ -10668,71 +9852,50 @@
         </w:rPr>
         <w:t xml:space="preserve">El sitio Web </w:t>
       </w:r>
-      <w:proofErr w:type="spellStart"/>
       <w:r>
         <w:rPr>
           <w:b/>
           <w:sz w:val="24"/>
           <w:szCs w:val="24"/>
         </w:rPr>
-        <w:t>Connect</w:t>
-      </w:r>
-      <w:proofErr w:type="spellEnd"/>
+        <w:t>Connect Salud</w:t>
+      </w:r>
+      <w:r>
+        <w:rPr>
+          <w:sz w:val="24"/>
+          <w:szCs w:val="24"/>
+        </w:rPr>
+        <w:t xml:space="preserve"> y l</w:t>
+      </w:r>
+      <w:r>
+        <w:rPr>
+          <w:sz w:val="24"/>
+          <w:szCs w:val="24"/>
+        </w:rPr>
+        <w:t>a aplicación</w:t>
+      </w:r>
+      <w:r>
+        <w:rPr>
+          <w:sz w:val="24"/>
+          <w:szCs w:val="24"/>
+        </w:rPr>
+        <w:t xml:space="preserve"> móvil</w:t>
+      </w:r>
+      <w:r>
+        <w:rPr>
+          <w:sz w:val="24"/>
+          <w:szCs w:val="24"/>
+        </w:rPr>
+        <w:t xml:space="preserve"> </w:t>
+      </w:r>
       <w:r>
         <w:rPr>
           <w:b/>
           <w:sz w:val="24"/>
           <w:szCs w:val="24"/>
         </w:rPr>
-        <w:t xml:space="preserve"> Salud</w:t>
-      </w:r>
-      <w:r>
-        <w:rPr>
-          <w:sz w:val="24"/>
-          <w:szCs w:val="24"/>
-        </w:rPr>
-        <w:t xml:space="preserve"> y l</w:t>
-      </w:r>
-      <w:r>
-        <w:rPr>
-          <w:sz w:val="24"/>
-          <w:szCs w:val="24"/>
-        </w:rPr>
-        <w:t>a aplicación</w:t>
-      </w:r>
-      <w:r>
-        <w:rPr>
-          <w:sz w:val="24"/>
-          <w:szCs w:val="24"/>
-        </w:rPr>
-        <w:t xml:space="preserve"> móvil</w:t>
-      </w:r>
-      <w:r>
-        <w:rPr>
-          <w:sz w:val="24"/>
-          <w:szCs w:val="24"/>
-        </w:rPr>
-        <w:t xml:space="preserve"> </w:t>
-      </w:r>
-      <w:proofErr w:type="spellStart"/>
-      <w:r>
-        <w:rPr>
-          <w:b/>
-          <w:sz w:val="24"/>
-          <w:szCs w:val="24"/>
-        </w:rPr>
-        <w:t>Turnero</w:t>
-      </w:r>
-      <w:proofErr w:type="spellEnd"/>
-      <w:r>
-        <w:rPr>
-          <w:b/>
-          <w:sz w:val="24"/>
-          <w:szCs w:val="24"/>
-        </w:rPr>
-        <w:t xml:space="preserve"> </w:t>
-      </w:r>
-      <w:proofErr w:type="spellStart"/>
+        <w:t xml:space="preserve">Turnero </w:t>
+      </w:r>
       <w:r>
         <w:rPr>
           <w:b/>
@@ -10740,17 +9903,7 @@
           <w:sz w:val="24"/>
           <w:szCs w:val="24"/>
         </w:rPr>
-        <w:t>Connect</w:t>
-      </w:r>
-      <w:proofErr w:type="spellEnd"/>
-      <w:r>
-        <w:rPr>
-          <w:b/>
-          <w:color w:val="000000"/>
-          <w:sz w:val="24"/>
-          <w:szCs w:val="24"/>
-        </w:rPr>
-        <w:t xml:space="preserve"> Salud</w:t>
+        <w:t>Connect Salud</w:t>
       </w:r>
       <w:r>
         <w:rPr>
@@ -10844,25 +9997,7 @@
           <w:sz w:val="24"/>
           <w:szCs w:val="24"/>
         </w:rPr>
-        <w:t xml:space="preserve">HTML5, CSS3, SQL y </w:t>
-      </w:r>
-      <w:proofErr w:type="spellStart"/>
-      <w:r>
-        <w:rPr>
-          <w:color w:val="000001"/>
-          <w:sz w:val="24"/>
-          <w:szCs w:val="24"/>
-        </w:rPr>
-        <w:t>Phyton</w:t>
-      </w:r>
-      <w:proofErr w:type="spellEnd"/>
-      <w:r>
-        <w:rPr>
-          <w:color w:val="000001"/>
-          <w:sz w:val="24"/>
-          <w:szCs w:val="24"/>
-        </w:rPr>
-        <w:t>,</w:t>
+        <w:t>HTML5, CSS3, SQL y Phyton,</w:t>
       </w:r>
       <w:r>
         <w:rPr>
@@ -11277,13 +10412,8 @@
         <w:ind w:left="582" w:right="-67" w:firstLine="0"/>
         <w:jc w:val="both"/>
       </w:pPr>
-      <w:proofErr w:type="spellStart"/>
-      <w:r>
-        <w:t>Product</w:t>
-      </w:r>
-      <w:proofErr w:type="spellEnd"/>
-      <w:r>
-        <w:t xml:space="preserve"> Backlog:</w:t>
+      <w:r>
+        <w:t>Product Backlog:</w:t>
       </w:r>
     </w:p>
     <w:p>
@@ -11389,7 +10519,35 @@
           <w:sz w:val="24"/>
           <w:szCs w:val="24"/>
         </w:rPr>
-        <w:t xml:space="preserve"> quiero que al estar navegando en la página de inicio no figuren los botones de Iniciar sesión y </w:t>
+        <w:t xml:space="preserve"> quiero navega</w:t>
+      </w:r>
+      <w:r>
+        <w:rPr>
+          <w:sz w:val="24"/>
+          <w:szCs w:val="24"/>
+        </w:rPr>
+        <w:t>r</w:t>
+      </w:r>
+      <w:r>
+        <w:rPr>
+          <w:sz w:val="24"/>
+          <w:szCs w:val="24"/>
+        </w:rPr>
+        <w:t xml:space="preserve"> en la página de inicio</w:t>
+      </w:r>
+      <w:r>
+        <w:rPr>
+          <w:sz w:val="24"/>
+          <w:szCs w:val="24"/>
+        </w:rPr>
+        <w:t xml:space="preserve"> y</w:t>
+      </w:r>
+      <w:r>
+        <w:rPr>
+          <w:sz w:val="24"/>
+          <w:szCs w:val="24"/>
+        </w:rPr>
+        <w:t xml:space="preserve"> no figuren los botones de Iniciar sesión y </w:t>
       </w:r>
       <w:r>
         <w:rPr>
@@ -11462,7 +10620,21 @@
           <w:sz w:val="24"/>
           <w:szCs w:val="24"/>
         </w:rPr>
-        <w:t xml:space="preserve"> solo figuren los botones de</w:t>
+        <w:t xml:space="preserve"> </w:t>
+      </w:r>
+      <w:r>
+        <w:rPr>
+          <w:sz w:val="24"/>
+          <w:szCs w:val="24"/>
+        </w:rPr>
+        <w:t>me</w:t>
+      </w:r>
+      <w:r>
+        <w:rPr>
+          <w:sz w:val="24"/>
+          <w:szCs w:val="24"/>
+        </w:rPr>
+        <w:t xml:space="preserve"> figuren los botones de</w:t>
       </w:r>
       <w:r>
         <w:rPr>
@@ -11559,42 +10731,7 @@
           <w:sz w:val="24"/>
           <w:szCs w:val="24"/>
         </w:rPr>
-        <w:t>Como</w:t>
-      </w:r>
-      <w:r>
-        <w:rPr>
-          <w:sz w:val="24"/>
-          <w:szCs w:val="24"/>
-        </w:rPr>
-        <w:t xml:space="preserve"> administrador</w:t>
-      </w:r>
-      <w:r>
-        <w:rPr>
-          <w:sz w:val="24"/>
-          <w:szCs w:val="24"/>
-        </w:rPr>
-        <w:t xml:space="preserve"> </w:t>
-      </w:r>
-      <w:r>
-        <w:rPr>
-          <w:sz w:val="24"/>
-          <w:szCs w:val="24"/>
-        </w:rPr>
-        <w:t>del</w:t>
-      </w:r>
-      <w:r>
-        <w:rPr>
-          <w:sz w:val="24"/>
-          <w:szCs w:val="24"/>
-        </w:rPr>
-        <w:t xml:space="preserve"> sitio web</w:t>
-      </w:r>
-      <w:r>
-        <w:rPr>
-          <w:sz w:val="24"/>
-          <w:szCs w:val="24"/>
-        </w:rPr>
-        <w:t xml:space="preserve"> quiero que figuren en la sección de Planes Alimentarios, 5 opciones de planes.</w:t>
+        <w:t>Como administrador del sitio web quiero que figuren en la sección de Planes Alimentarios, 5 opciones de planes.</w:t>
       </w:r>
     </w:p>
     <w:p>
@@ -11625,14 +10762,7 @@
           <w:sz w:val="24"/>
           <w:szCs w:val="24"/>
         </w:rPr>
-        <w:t>Como administrador del sitio web quiero</w:t>
-      </w:r>
-      <w:r>
-        <w:rPr>
-          <w:sz w:val="24"/>
-          <w:szCs w:val="24"/>
-        </w:rPr>
-        <w:t xml:space="preserve"> mejorar la navegabilidad (botones y accesos)</w:t>
+        <w:t>Como administrador del sitio web quiero mejorar la navegabilidad (botones y accesos)</w:t>
       </w:r>
     </w:p>
     <w:p>
@@ -11705,39 +10835,7 @@
           <w:sz w:val="24"/>
           <w:szCs w:val="24"/>
         </w:rPr>
-        <w:t xml:space="preserve">claramente visible que me redirija a la aplicación móvil </w:t>
-      </w:r>
-      <w:proofErr w:type="spellStart"/>
-      <w:r>
-        <w:rPr>
-          <w:sz w:val="24"/>
-          <w:szCs w:val="24"/>
-        </w:rPr>
-        <w:t>Turnero</w:t>
-      </w:r>
-      <w:proofErr w:type="spellEnd"/>
-      <w:r>
-        <w:rPr>
-          <w:sz w:val="24"/>
-          <w:szCs w:val="24"/>
-        </w:rPr>
-        <w:t xml:space="preserve"> </w:t>
-      </w:r>
-      <w:proofErr w:type="spellStart"/>
-      <w:r>
-        <w:rPr>
-          <w:sz w:val="24"/>
-          <w:szCs w:val="24"/>
-        </w:rPr>
-        <w:t>Connect</w:t>
-      </w:r>
-      <w:proofErr w:type="spellEnd"/>
-      <w:r>
-        <w:rPr>
-          <w:sz w:val="24"/>
-          <w:szCs w:val="24"/>
-        </w:rPr>
-        <w:t xml:space="preserve"> Salud</w:t>
+        <w:t>claramente visible que me redirija a la aplicación móvil Turnero Connect Salud</w:t>
       </w:r>
       <w:r>
         <w:rPr>
@@ -11789,14 +10887,7 @@
           <w:sz w:val="24"/>
           <w:szCs w:val="24"/>
         </w:rPr>
-        <w:t xml:space="preserve"> en el sitio web</w:t>
-      </w:r>
-      <w:r>
-        <w:rPr>
-          <w:sz w:val="24"/>
-          <w:szCs w:val="24"/>
-        </w:rPr>
-        <w:t xml:space="preserve"> </w:t>
+        <w:t xml:space="preserve"> en el sitio web </w:t>
       </w:r>
       <w:r>
         <w:rPr>
@@ -11817,39 +10908,7 @@
           <w:sz w:val="24"/>
           <w:szCs w:val="24"/>
         </w:rPr>
-        <w:t xml:space="preserve"> a la app móvil de </w:t>
-      </w:r>
-      <w:proofErr w:type="spellStart"/>
-      <w:r>
-        <w:rPr>
-          <w:sz w:val="24"/>
-          <w:szCs w:val="24"/>
-        </w:rPr>
-        <w:t>Turnero</w:t>
-      </w:r>
-      <w:proofErr w:type="spellEnd"/>
-      <w:r>
-        <w:rPr>
-          <w:sz w:val="24"/>
-          <w:szCs w:val="24"/>
-        </w:rPr>
-        <w:t xml:space="preserve"> </w:t>
-      </w:r>
-      <w:proofErr w:type="spellStart"/>
-      <w:r>
-        <w:rPr>
-          <w:sz w:val="24"/>
-          <w:szCs w:val="24"/>
-        </w:rPr>
-        <w:t>Connect</w:t>
-      </w:r>
-      <w:proofErr w:type="spellEnd"/>
-      <w:r>
-        <w:rPr>
-          <w:sz w:val="24"/>
-          <w:szCs w:val="24"/>
-        </w:rPr>
-        <w:t xml:space="preserve"> Salud</w:t>
+        <w:t xml:space="preserve"> a la app móvil de Turnero Connect Salud</w:t>
       </w:r>
       <w:r>
         <w:rPr>
@@ -11875,7 +10934,7 @@
           <w:szCs w:val="24"/>
         </w:rPr>
       </w:pPr>
-      <w:bookmarkStart w:id="12" w:name="_Hlk164806699"/>
+      <w:bookmarkStart w:id="11" w:name="_Hlk164806699"/>
       <w:r>
         <w:rPr>
           <w:sz w:val="24"/>
@@ -11888,16 +10947,9 @@
           <w:sz w:val="24"/>
           <w:szCs w:val="24"/>
         </w:rPr>
-        <w:t>Como administrador del sitio web quiero</w:t>
-      </w:r>
-      <w:r>
-        <w:rPr>
-          <w:sz w:val="24"/>
-          <w:szCs w:val="24"/>
-        </w:rPr>
-        <w:t xml:space="preserve"> </w:t>
-      </w:r>
-      <w:bookmarkEnd w:id="12"/>
+        <w:t xml:space="preserve">Como administrador del sitio web quiero </w:t>
+      </w:r>
+      <w:bookmarkEnd w:id="11"/>
       <w:r>
         <w:rPr>
           <w:sz w:val="24"/>
@@ -11934,14 +10986,7 @@
           <w:sz w:val="24"/>
           <w:szCs w:val="24"/>
         </w:rPr>
-        <w:t>Como administrador del sitio web quiero</w:t>
-      </w:r>
-      <w:r>
-        <w:rPr>
-          <w:sz w:val="24"/>
-          <w:szCs w:val="24"/>
-        </w:rPr>
-        <w:t xml:space="preserve"> que en el inicio aparezcan testimonios reales de usuarios de la web.</w:t>
+        <w:t>Como administrador del sitio web quiero que en el inicio aparezcan testimonios reales de usuarios de la web.</w:t>
       </w:r>
     </w:p>
     <w:p>
@@ -12125,87 +11170,7 @@
           <w:sz w:val="24"/>
           <w:szCs w:val="24"/>
         </w:rPr>
-        <w:t xml:space="preserve"> </w:t>
-      </w:r>
-      <w:proofErr w:type="spellStart"/>
-      <w:r>
-        <w:rPr>
-          <w:sz w:val="24"/>
-          <w:szCs w:val="24"/>
-        </w:rPr>
-        <w:t>APIs</w:t>
-      </w:r>
-      <w:proofErr w:type="spellEnd"/>
-      <w:r>
-        <w:rPr>
-          <w:sz w:val="24"/>
-          <w:szCs w:val="24"/>
-        </w:rPr>
-        <w:t xml:space="preserve"> </w:t>
-      </w:r>
-      <w:proofErr w:type="spellStart"/>
-      <w:r>
-        <w:rPr>
-          <w:sz w:val="24"/>
-          <w:szCs w:val="24"/>
-        </w:rPr>
-        <w:t>RESTful</w:t>
-      </w:r>
-      <w:proofErr w:type="spellEnd"/>
-      <w:r>
-        <w:rPr>
-          <w:sz w:val="24"/>
-          <w:szCs w:val="24"/>
-        </w:rPr>
-        <w:t xml:space="preserve"> en el </w:t>
-      </w:r>
-      <w:proofErr w:type="spellStart"/>
-      <w:r>
-        <w:rPr>
-          <w:sz w:val="24"/>
-          <w:szCs w:val="24"/>
-        </w:rPr>
-        <w:t>backend</w:t>
-      </w:r>
-      <w:proofErr w:type="spellEnd"/>
-      <w:r>
-        <w:rPr>
-          <w:sz w:val="24"/>
-          <w:szCs w:val="24"/>
-        </w:rPr>
-        <w:t xml:space="preserve"> para comunicar datos y funcionalidades con la aplicación móvil </w:t>
-      </w:r>
-      <w:proofErr w:type="spellStart"/>
-      <w:r>
-        <w:rPr>
-          <w:sz w:val="24"/>
-          <w:szCs w:val="24"/>
-        </w:rPr>
-        <w:t>Turnero</w:t>
-      </w:r>
-      <w:proofErr w:type="spellEnd"/>
-      <w:r>
-        <w:rPr>
-          <w:sz w:val="24"/>
-          <w:szCs w:val="24"/>
-        </w:rPr>
-        <w:t xml:space="preserve"> </w:t>
-      </w:r>
-      <w:proofErr w:type="spellStart"/>
-      <w:r>
-        <w:rPr>
-          <w:sz w:val="24"/>
-          <w:szCs w:val="24"/>
-        </w:rPr>
-        <w:t>Connect</w:t>
-      </w:r>
-      <w:proofErr w:type="spellEnd"/>
-      <w:r>
-        <w:rPr>
-          <w:sz w:val="24"/>
-          <w:szCs w:val="24"/>
-        </w:rPr>
-        <w:t xml:space="preserve"> Salud.</w:t>
+        <w:t xml:space="preserve"> APIs RESTful en el backend para comunicar datos y funcionalidades con la aplicación móvil Turnero Connect Salud.</w:t>
       </w:r>
     </w:p>
     <w:p>
@@ -12318,14 +11283,7 @@
           <w:sz w:val="24"/>
           <w:szCs w:val="24"/>
         </w:rPr>
-        <w:t xml:space="preserve">Como administrador de la app móvil </w:t>
-      </w:r>
-      <w:r>
-        <w:rPr>
-          <w:sz w:val="24"/>
-          <w:szCs w:val="24"/>
-        </w:rPr>
-        <w:t>quiero mejorar la navegabilidad (botones y accesos)</w:t>
+        <w:t>Como administrador de la app móvil quiero mejorar la navegabilidad (botones y accesos)</w:t>
       </w:r>
     </w:p>
     <w:p>
@@ -12356,14 +11314,7 @@
           <w:sz w:val="24"/>
           <w:szCs w:val="24"/>
         </w:rPr>
-        <w:t>Como administrador de la app móvil</w:t>
-      </w:r>
-      <w:r>
-        <w:rPr>
-          <w:sz w:val="24"/>
-          <w:szCs w:val="24"/>
-        </w:rPr>
-        <w:t xml:space="preserve"> quiero tener un botón que me lleve al sitio web.</w:t>
+        <w:t>Como administrador de la app móvil quiero tener un botón que me lleve al sitio web.</w:t>
       </w:r>
     </w:p>
     <w:p>
@@ -12512,23 +11463,7 @@
           <w:sz w:val="24"/>
           <w:szCs w:val="24"/>
         </w:rPr>
-        <w:t xml:space="preserve">de la app móvil quiero que aparezca un </w:t>
-      </w:r>
-      <w:proofErr w:type="spellStart"/>
-      <w:r>
-        <w:rPr>
-          <w:sz w:val="24"/>
-          <w:szCs w:val="24"/>
-        </w:rPr>
-        <w:t>popup</w:t>
-      </w:r>
-      <w:proofErr w:type="spellEnd"/>
-      <w:r>
-        <w:rPr>
-          <w:sz w:val="24"/>
-          <w:szCs w:val="24"/>
-        </w:rPr>
-        <w:t xml:space="preserve"> al agendar o cancelar un turno.</w:t>
+        <w:t>de la app móvil quiero que aparezca un popup al agendar o cancelar un turno.</w:t>
       </w:r>
     </w:p>
     <w:p>
@@ -12622,13 +11557,8 @@
         <w:spacing w:before="52"/>
         <w:ind w:left="222" w:firstLine="0"/>
       </w:pPr>
-      <w:proofErr w:type="spellStart"/>
-      <w:r>
-        <w:t>Sprints</w:t>
-      </w:r>
-      <w:proofErr w:type="spellEnd"/>
-      <w:r>
-        <w:t>.</w:t>
+      <w:r>
+        <w:t>Sprints.</w:t>
       </w:r>
     </w:p>
     <w:p>
@@ -12806,39 +11736,7 @@
                 <w:sz w:val="24"/>
                 <w:szCs w:val="24"/>
               </w:rPr>
-              <w:t xml:space="preserve">1- Definir los roles de los miembros del equipo Scrum (Scrum master y </w:t>
-            </w:r>
-            <w:proofErr w:type="spellStart"/>
-            <w:r>
-              <w:rPr>
-                <w:sz w:val="24"/>
-                <w:szCs w:val="24"/>
-              </w:rPr>
-              <w:t>Developer</w:t>
-            </w:r>
-            <w:proofErr w:type="spellEnd"/>
-            <w:r>
-              <w:rPr>
-                <w:sz w:val="24"/>
-                <w:szCs w:val="24"/>
-              </w:rPr>
-              <w:t xml:space="preserve"> </w:t>
-            </w:r>
-            <w:proofErr w:type="spellStart"/>
-            <w:r>
-              <w:rPr>
-                <w:sz w:val="24"/>
-                <w:szCs w:val="24"/>
-              </w:rPr>
-              <w:t>team</w:t>
-            </w:r>
-            <w:proofErr w:type="spellEnd"/>
-            <w:r>
-              <w:rPr>
-                <w:sz w:val="24"/>
-                <w:szCs w:val="24"/>
-              </w:rPr>
-              <w:t>). Documentar en la Wiki del Proyecto.</w:t>
+              <w:t>1- Definir los roles de los miembros del equipo Scrum (Scrum master y Developer team). Documentar en la Wiki del Proyecto.</w:t>
             </w:r>
           </w:p>
           <w:p>
@@ -12855,23 +11753,7 @@
                 <w:sz w:val="24"/>
                 <w:szCs w:val="24"/>
               </w:rPr>
-              <w:t>2- Evaluar el contenido y distribución previa de la tienda para que se adecue al nuevo desarrollo de e-</w:t>
-            </w:r>
-            <w:proofErr w:type="spellStart"/>
-            <w:r>
-              <w:rPr>
-                <w:sz w:val="24"/>
-                <w:szCs w:val="24"/>
-              </w:rPr>
-              <w:t>commerce</w:t>
-            </w:r>
-            <w:proofErr w:type="spellEnd"/>
-            <w:r>
-              <w:rPr>
-                <w:sz w:val="24"/>
-                <w:szCs w:val="24"/>
-              </w:rPr>
-              <w:t xml:space="preserve"> / carrito de compras, analizando los requerimientos necesarios. Lo mismo ocurrirá con la App.</w:t>
+              <w:t>2- Evaluar el contenido y distribución previa de la tienda para que se adecue al nuevo desarrollo de e-commerce / carrito de compras, analizando los requerimientos necesarios. Lo mismo ocurrirá con la App.</w:t>
             </w:r>
           </w:p>
           <w:p>
@@ -12938,39 +11820,7 @@
                 <w:sz w:val="24"/>
                 <w:szCs w:val="24"/>
               </w:rPr>
-              <w:t xml:space="preserve">5- Crear un proyecto estilo </w:t>
-            </w:r>
-            <w:proofErr w:type="spellStart"/>
-            <w:r>
-              <w:rPr>
-                <w:sz w:val="24"/>
-                <w:szCs w:val="24"/>
-              </w:rPr>
-              <w:t>kanban</w:t>
-            </w:r>
-            <w:proofErr w:type="spellEnd"/>
-            <w:r>
-              <w:rPr>
-                <w:sz w:val="24"/>
-                <w:szCs w:val="24"/>
-              </w:rPr>
-              <w:t xml:space="preserve"> en </w:t>
-            </w:r>
-            <w:proofErr w:type="spellStart"/>
-            <w:r>
-              <w:rPr>
-                <w:sz w:val="24"/>
-                <w:szCs w:val="24"/>
-              </w:rPr>
-              <w:t>Github</w:t>
-            </w:r>
-            <w:proofErr w:type="spellEnd"/>
-            <w:r>
-              <w:rPr>
-                <w:sz w:val="24"/>
-                <w:szCs w:val="24"/>
-              </w:rPr>
-              <w:t>. </w:t>
+              <w:t>5- Crear un proyecto estilo kanban en Github. </w:t>
             </w:r>
           </w:p>
           <w:p>
@@ -12987,71 +11837,7 @@
                 <w:sz w:val="24"/>
                 <w:szCs w:val="24"/>
               </w:rPr>
-              <w:t xml:space="preserve">6- Definir la estructura de páginas en la Wiki del repositorio en </w:t>
-            </w:r>
-            <w:proofErr w:type="spellStart"/>
-            <w:r>
-              <w:rPr>
-                <w:sz w:val="24"/>
-                <w:szCs w:val="24"/>
-              </w:rPr>
-              <w:t>github</w:t>
-            </w:r>
-            <w:proofErr w:type="spellEnd"/>
-            <w:r>
-              <w:rPr>
-                <w:sz w:val="24"/>
-                <w:szCs w:val="24"/>
-              </w:rPr>
-              <w:t xml:space="preserve"> a fin de poder documentar: Nombre y apellido de los integrantes del equipo como así también los roles de cada quién, registro de ceremonias de scrum: </w:t>
-            </w:r>
-            <w:proofErr w:type="spellStart"/>
-            <w:r>
-              <w:rPr>
-                <w:sz w:val="24"/>
-                <w:szCs w:val="24"/>
-              </w:rPr>
-              <w:t>planning</w:t>
-            </w:r>
-            <w:proofErr w:type="spellEnd"/>
-            <w:r>
-              <w:rPr>
-                <w:sz w:val="24"/>
-                <w:szCs w:val="24"/>
-              </w:rPr>
-              <w:t xml:space="preserve">, </w:t>
-            </w:r>
-            <w:proofErr w:type="spellStart"/>
-            <w:r>
-              <w:rPr>
-                <w:sz w:val="24"/>
-                <w:szCs w:val="24"/>
-              </w:rPr>
-              <w:t>review</w:t>
-            </w:r>
-            <w:proofErr w:type="spellEnd"/>
-            <w:r>
-              <w:rPr>
-                <w:sz w:val="24"/>
-                <w:szCs w:val="24"/>
-              </w:rPr>
-              <w:t xml:space="preserve"> y </w:t>
-            </w:r>
-            <w:proofErr w:type="spellStart"/>
-            <w:r>
-              <w:rPr>
-                <w:sz w:val="24"/>
-                <w:szCs w:val="24"/>
-              </w:rPr>
-              <w:t>retrospective</w:t>
-            </w:r>
-            <w:proofErr w:type="spellEnd"/>
-            <w:r>
-              <w:rPr>
-                <w:sz w:val="24"/>
-                <w:szCs w:val="24"/>
-              </w:rPr>
-              <w:t xml:space="preserve"> (para esta última es importante publicar además el plan de mejora a ejecutar en la siguiente iteración), documento </w:t>
+              <w:t>6- Definir la estructura de páginas en la Wiki del repositorio en github a fin de poder documentar: Nombre y apellido de los integrantes del equipo como así también los roles de cada quién, registro de ceremonias de scrum: planning, review y retrospective (para esta última es importante publicar además el plan de mejora a ejecutar en la siguiente iteración), documento </w:t>
             </w:r>
             <w:hyperlink r:id="rId19" w:history="1">
               <w:r>
@@ -13135,55 +11921,7 @@
                 <w:sz w:val="24"/>
                 <w:szCs w:val="24"/>
               </w:rPr>
-              <w:t xml:space="preserve">Logra agregar </w:t>
-            </w:r>
-            <w:proofErr w:type="spellStart"/>
-            <w:r>
-              <w:rPr>
-                <w:sz w:val="24"/>
-                <w:szCs w:val="24"/>
-              </w:rPr>
-              <w:t>Milestone</w:t>
-            </w:r>
-            <w:proofErr w:type="spellEnd"/>
-            <w:r>
-              <w:rPr>
-                <w:sz w:val="24"/>
-                <w:szCs w:val="24"/>
-              </w:rPr>
-              <w:t xml:space="preserve"> por </w:t>
-            </w:r>
-            <w:proofErr w:type="spellStart"/>
-            <w:r>
-              <w:rPr>
-                <w:sz w:val="24"/>
-                <w:szCs w:val="24"/>
-              </w:rPr>
-              <w:t>Sprints</w:t>
-            </w:r>
-            <w:proofErr w:type="spellEnd"/>
-            <w:r>
-              <w:rPr>
-                <w:sz w:val="24"/>
-                <w:szCs w:val="24"/>
-              </w:rPr>
-              <w:t xml:space="preserve">: Se debe agregar un hito o </w:t>
-            </w:r>
-            <w:proofErr w:type="spellStart"/>
-            <w:r>
-              <w:rPr>
-                <w:sz w:val="24"/>
-                <w:szCs w:val="24"/>
-              </w:rPr>
-              <w:t>milestone</w:t>
-            </w:r>
-            <w:proofErr w:type="spellEnd"/>
-            <w:r>
-              <w:rPr>
-                <w:sz w:val="24"/>
-                <w:szCs w:val="24"/>
-              </w:rPr>
-              <w:t>, que engloba al sprint con fechas de inicio y final.</w:t>
+              <w:t>Logra agregar Milestone por Sprints: Se debe agregar un hito o milestone, que engloba al sprint con fechas de inicio y final.</w:t>
             </w:r>
           </w:p>
           <w:p>
@@ -13200,39 +11938,7 @@
                 <w:sz w:val="24"/>
                 <w:szCs w:val="24"/>
               </w:rPr>
-              <w:t xml:space="preserve">Logra realizar </w:t>
-            </w:r>
-            <w:proofErr w:type="spellStart"/>
-            <w:r>
-              <w:rPr>
-                <w:sz w:val="24"/>
-                <w:szCs w:val="24"/>
-              </w:rPr>
-              <w:t>Commit</w:t>
-            </w:r>
-            <w:proofErr w:type="spellEnd"/>
-            <w:r>
-              <w:rPr>
-                <w:sz w:val="24"/>
-                <w:szCs w:val="24"/>
-              </w:rPr>
-              <w:t xml:space="preserve">/historial Wiki/carga de </w:t>
-            </w:r>
-            <w:proofErr w:type="spellStart"/>
-            <w:r>
-              <w:rPr>
-                <w:sz w:val="24"/>
-                <w:szCs w:val="24"/>
-              </w:rPr>
-              <w:t>issues</w:t>
-            </w:r>
-            <w:proofErr w:type="spellEnd"/>
-            <w:r>
-              <w:rPr>
-                <w:sz w:val="24"/>
-                <w:szCs w:val="24"/>
-              </w:rPr>
-              <w:t>: queda registro de participación de todos los miembros del grupo</w:t>
+              <w:t>Logra realizar Commit/historial Wiki/carga de issues: queda registro de participación de todos los miembros del grupo</w:t>
             </w:r>
           </w:p>
           <w:p>
@@ -13249,55 +11955,7 @@
                 <w:sz w:val="24"/>
                 <w:szCs w:val="24"/>
               </w:rPr>
-              <w:t>Logra crear Wiki con registro de ceremonias por SPRINT (</w:t>
-            </w:r>
-            <w:proofErr w:type="spellStart"/>
-            <w:r>
-              <w:rPr>
-                <w:sz w:val="24"/>
-                <w:szCs w:val="24"/>
-              </w:rPr>
-              <w:t>daily</w:t>
-            </w:r>
-            <w:proofErr w:type="spellEnd"/>
-            <w:r>
-              <w:rPr>
-                <w:sz w:val="24"/>
-                <w:szCs w:val="24"/>
-              </w:rPr>
-              <w:t xml:space="preserve">, </w:t>
-            </w:r>
-            <w:proofErr w:type="spellStart"/>
-            <w:r>
-              <w:rPr>
-                <w:sz w:val="24"/>
-                <w:szCs w:val="24"/>
-              </w:rPr>
-              <w:t>review</w:t>
-            </w:r>
-            <w:proofErr w:type="spellEnd"/>
-            <w:r>
-              <w:rPr>
-                <w:sz w:val="24"/>
-                <w:szCs w:val="24"/>
-              </w:rPr>
-              <w:t xml:space="preserve">, </w:t>
-            </w:r>
-            <w:proofErr w:type="spellStart"/>
-            <w:r>
-              <w:rPr>
-                <w:sz w:val="24"/>
-                <w:szCs w:val="24"/>
-              </w:rPr>
-              <w:t>retrospective</w:t>
-            </w:r>
-            <w:proofErr w:type="spellEnd"/>
-            <w:r>
-              <w:rPr>
-                <w:sz w:val="24"/>
-                <w:szCs w:val="24"/>
-              </w:rPr>
-              <w:t>) y novedades del equipo</w:t>
+              <w:t>Logra crear Wiki con registro de ceremonias por SPRINT (daily, review, retrospective) y novedades del equipo</w:t>
             </w:r>
           </w:p>
           <w:p>
@@ -13314,23 +11972,7 @@
                 <w:sz w:val="24"/>
                 <w:szCs w:val="24"/>
               </w:rPr>
-              <w:t xml:space="preserve">Respeta Nomenclatura de las </w:t>
-            </w:r>
-            <w:proofErr w:type="spellStart"/>
-            <w:r>
-              <w:rPr>
-                <w:sz w:val="24"/>
-                <w:szCs w:val="24"/>
-              </w:rPr>
-              <w:t>issues</w:t>
-            </w:r>
-            <w:proofErr w:type="spellEnd"/>
-            <w:r>
-              <w:rPr>
-                <w:sz w:val="24"/>
-                <w:szCs w:val="24"/>
-              </w:rPr>
-              <w:t xml:space="preserve"> sugeridas</w:t>
+              <w:t>Respeta Nomenclatura de las issues sugeridas</w:t>
             </w:r>
           </w:p>
           <w:p>
@@ -13347,23 +11989,7 @@
                 <w:sz w:val="24"/>
                 <w:szCs w:val="24"/>
               </w:rPr>
-              <w:t xml:space="preserve">Asigna y distribuye </w:t>
-            </w:r>
-            <w:proofErr w:type="spellStart"/>
-            <w:r>
-              <w:rPr>
-                <w:sz w:val="24"/>
-                <w:szCs w:val="24"/>
-              </w:rPr>
-              <w:t>issues</w:t>
-            </w:r>
-            <w:proofErr w:type="spellEnd"/>
-            <w:r>
-              <w:rPr>
-                <w:sz w:val="24"/>
-                <w:szCs w:val="24"/>
-              </w:rPr>
-              <w:t xml:space="preserve"> a cada miembro del equipo: </w:t>
+              <w:t>Asigna y distribuye issues a cada miembro del equipo: </w:t>
             </w:r>
           </w:p>
           <w:p>
@@ -13397,87 +12023,7 @@
                 <w:sz w:val="24"/>
                 <w:szCs w:val="24"/>
               </w:rPr>
-              <w:t xml:space="preserve">Utiliza </w:t>
-            </w:r>
-            <w:proofErr w:type="spellStart"/>
-            <w:r>
-              <w:rPr>
-                <w:sz w:val="24"/>
-                <w:szCs w:val="24"/>
-              </w:rPr>
-              <w:t>kanban</w:t>
-            </w:r>
-            <w:proofErr w:type="spellEnd"/>
-            <w:r>
-              <w:rPr>
-                <w:sz w:val="24"/>
-                <w:szCs w:val="24"/>
-              </w:rPr>
-              <w:t xml:space="preserve"> (</w:t>
-            </w:r>
-            <w:proofErr w:type="spellStart"/>
-            <w:r>
-              <w:rPr>
-                <w:sz w:val="24"/>
-                <w:szCs w:val="24"/>
-              </w:rPr>
-              <w:t>Product</w:t>
-            </w:r>
-            <w:proofErr w:type="spellEnd"/>
-            <w:r>
-              <w:rPr>
-                <w:sz w:val="24"/>
-                <w:szCs w:val="24"/>
-              </w:rPr>
-              <w:t xml:space="preserve"> Backlog, </w:t>
-            </w:r>
-            <w:proofErr w:type="spellStart"/>
-            <w:r>
-              <w:rPr>
-                <w:sz w:val="24"/>
-                <w:szCs w:val="24"/>
-              </w:rPr>
-              <w:t>ToDo</w:t>
-            </w:r>
-            <w:proofErr w:type="spellEnd"/>
-            <w:r>
-              <w:rPr>
-                <w:sz w:val="24"/>
-                <w:szCs w:val="24"/>
-              </w:rPr>
-              <w:t xml:space="preserve">, In </w:t>
-            </w:r>
-            <w:proofErr w:type="spellStart"/>
-            <w:r>
-              <w:rPr>
-                <w:sz w:val="24"/>
-                <w:szCs w:val="24"/>
-              </w:rPr>
-              <w:t>process</w:t>
-            </w:r>
-            <w:proofErr w:type="spellEnd"/>
-            <w:r>
-              <w:rPr>
-                <w:sz w:val="24"/>
-                <w:szCs w:val="24"/>
-              </w:rPr>
-              <w:t xml:space="preserve">, </w:t>
-            </w:r>
-            <w:proofErr w:type="spellStart"/>
-            <w:r>
-              <w:rPr>
-                <w:sz w:val="24"/>
-                <w:szCs w:val="24"/>
-              </w:rPr>
-              <w:t>Finished</w:t>
-            </w:r>
-            <w:proofErr w:type="spellEnd"/>
-            <w:r>
-              <w:rPr>
-                <w:sz w:val="24"/>
-                <w:szCs w:val="24"/>
-              </w:rPr>
-              <w:t>).</w:t>
+              <w:t>Utiliza kanban (Product Backlog, ToDo, In process, Finished).</w:t>
             </w:r>
           </w:p>
           <w:p>
@@ -13596,7 +12142,6 @@
                 <w:szCs w:val="24"/>
               </w:rPr>
             </w:pPr>
-            <w:proofErr w:type="spellStart"/>
             <w:r>
               <w:rPr>
                 <w:sz w:val="24"/>
@@ -13604,7 +12149,6 @@
               </w:rPr>
               <w:t>Astarito</w:t>
             </w:r>
-            <w:proofErr w:type="spellEnd"/>
             <w:r>
               <w:rPr>
                 <w:sz w:val="24"/>
@@ -13665,23 +12209,7 @@
                 <w:sz w:val="24"/>
                 <w:szCs w:val="24"/>
               </w:rPr>
-              <w:t xml:space="preserve">Coronel, </w:t>
-            </w:r>
-            <w:proofErr w:type="spellStart"/>
-            <w:r>
-              <w:rPr>
-                <w:sz w:val="24"/>
-                <w:szCs w:val="24"/>
-              </w:rPr>
-              <w:t>Ediberto</w:t>
-            </w:r>
-            <w:proofErr w:type="spellEnd"/>
-            <w:r>
-              <w:rPr>
-                <w:sz w:val="24"/>
-                <w:szCs w:val="24"/>
-              </w:rPr>
-              <w:t>: creación de historias de usuarios y tareas</w:t>
+              <w:t>Coronel, Ediberto: creación de historias de usuarios y tareas</w:t>
             </w:r>
           </w:p>
           <w:p>
@@ -13700,21 +12228,12 @@
                 <w:szCs w:val="24"/>
               </w:rPr>
             </w:pPr>
-            <w:proofErr w:type="spellStart"/>
-            <w:r>
-              <w:rPr>
-                <w:sz w:val="24"/>
-                <w:szCs w:val="24"/>
-              </w:rPr>
-              <w:t>Sanchez</w:t>
-            </w:r>
-            <w:proofErr w:type="spellEnd"/>
-            <w:r>
-              <w:rPr>
-                <w:sz w:val="24"/>
-                <w:szCs w:val="24"/>
-              </w:rPr>
-              <w:t>, Samira</w:t>
+            <w:r>
+              <w:rPr>
+                <w:sz w:val="24"/>
+                <w:szCs w:val="24"/>
+              </w:rPr>
+              <w:t>Sanchez, Samira</w:t>
             </w:r>
             <w:r>
               <w:rPr>
@@ -13785,21 +12304,12 @@
                 <w:szCs w:val="24"/>
               </w:rPr>
             </w:pPr>
-            <w:proofErr w:type="spellStart"/>
-            <w:r>
-              <w:rPr>
-                <w:sz w:val="24"/>
-                <w:szCs w:val="24"/>
-              </w:rPr>
-              <w:t>Carrazán</w:t>
-            </w:r>
-            <w:proofErr w:type="spellEnd"/>
-            <w:r>
-              <w:rPr>
-                <w:sz w:val="24"/>
-                <w:szCs w:val="24"/>
-              </w:rPr>
-              <w:t>, María José: creación de historias de usuarios y tareas</w:t>
+            <w:r>
+              <w:rPr>
+                <w:sz w:val="24"/>
+                <w:szCs w:val="24"/>
+              </w:rPr>
+              <w:t>Carrazán, María José: creación de historias de usuarios y tareas</w:t>
             </w:r>
           </w:p>
           <w:p>
@@ -13830,55 +12340,7 @@
                 <w:sz w:val="24"/>
                 <w:szCs w:val="24"/>
               </w:rPr>
-              <w:t xml:space="preserve">ento ieee-830 Sitio Web </w:t>
-            </w:r>
-            <w:proofErr w:type="spellStart"/>
-            <w:r>
-              <w:rPr>
-                <w:sz w:val="24"/>
-                <w:szCs w:val="24"/>
-              </w:rPr>
-              <w:t>Connect</w:t>
-            </w:r>
-            <w:proofErr w:type="spellEnd"/>
-            <w:r>
-              <w:rPr>
-                <w:sz w:val="24"/>
-                <w:szCs w:val="24"/>
-              </w:rPr>
-              <w:t xml:space="preserve"> Salud y App </w:t>
-            </w:r>
-            <w:proofErr w:type="spellStart"/>
-            <w:r>
-              <w:rPr>
-                <w:sz w:val="24"/>
-                <w:szCs w:val="24"/>
-              </w:rPr>
-              <w:t>Turnero</w:t>
-            </w:r>
-            <w:proofErr w:type="spellEnd"/>
-            <w:r>
-              <w:rPr>
-                <w:sz w:val="24"/>
-                <w:szCs w:val="24"/>
-              </w:rPr>
-              <w:t xml:space="preserve"> </w:t>
-            </w:r>
-            <w:proofErr w:type="spellStart"/>
-            <w:r>
-              <w:rPr>
-                <w:sz w:val="24"/>
-                <w:szCs w:val="24"/>
-              </w:rPr>
-              <w:t>Connect</w:t>
-            </w:r>
-            <w:proofErr w:type="spellEnd"/>
-            <w:r>
-              <w:rPr>
-                <w:sz w:val="24"/>
-                <w:szCs w:val="24"/>
-              </w:rPr>
-              <w:t xml:space="preserve"> Salud 2024</w:t>
+              <w:t>ento ieee-830 Sitio Web Connect Salud y App Turnero Connect Salud 2024</w:t>
             </w:r>
           </w:p>
           <w:p>
@@ -14306,23 +12768,7 @@
                 <w:sz w:val="24"/>
                 <w:szCs w:val="24"/>
               </w:rPr>
-              <w:t xml:space="preserve">Desarrollo de mejoras sustanciales y superadoras de la aplicación web (Front, Back y API </w:t>
-            </w:r>
-            <w:proofErr w:type="spellStart"/>
-            <w:r>
-              <w:rPr>
-                <w:sz w:val="24"/>
-                <w:szCs w:val="24"/>
-              </w:rPr>
-              <w:t>Rest</w:t>
-            </w:r>
-            <w:proofErr w:type="spellEnd"/>
-            <w:r>
-              <w:rPr>
-                <w:sz w:val="24"/>
-                <w:szCs w:val="24"/>
-              </w:rPr>
-              <w:t xml:space="preserve"> con CRUD). Tener en cuenta las rúbricas.</w:t>
+              <w:t>Desarrollo de mejoras sustanciales y superadoras de la aplicación web (Front, Back y API Rest con CRUD). Tener en cuenta las rúbricas.</w:t>
             </w:r>
           </w:p>
         </w:tc>
@@ -14517,29 +12963,7 @@
                                 <w:sz w:val="16"/>
                                 <w:szCs w:val="16"/>
                               </w:rPr>
-                              <w:t>“</w:t>
-                            </w:r>
-                            <w:proofErr w:type="spellStart"/>
-                            <w:r>
-                              <w:rPr>
-                                <w:rFonts w:asciiTheme="majorHAnsi" w:hAnsiTheme="majorHAnsi" w:cstheme="majorHAnsi"/>
-                                <w:b/>
-                                <w:color w:val="000000"/>
-                                <w:sz w:val="16"/>
-                                <w:szCs w:val="16"/>
-                              </w:rPr>
-                              <w:t>Connect</w:t>
-                            </w:r>
-                            <w:proofErr w:type="spellEnd"/>
-                            <w:r>
-                              <w:rPr>
-                                <w:rFonts w:asciiTheme="majorHAnsi" w:hAnsiTheme="majorHAnsi" w:cstheme="majorHAnsi"/>
-                                <w:b/>
-                                <w:color w:val="000000"/>
-                                <w:sz w:val="16"/>
-                                <w:szCs w:val="16"/>
-                              </w:rPr>
-                              <w:t xml:space="preserve"> Salud”</w:t>
+                              <w:t>“Connect Salud”</w:t>
                             </w:r>
                           </w:p>
                           <w:p>
@@ -14584,7 +13008,7 @@
           </mc:Choice>
           <mc:Fallback>
             <w:pict>
-              <v:shape w14:anchorId="3D0B5FDA" id="Forma libre 38" o:spid="_x0000_s1039" style="position:absolute;left:0;text-align:left;margin-left:191.5pt;margin-top:0;width:198.75pt;height:30.35pt;z-index:-251633664;visibility:visible;mso-wrap-style:square;mso-width-percent:0;mso-height-percent:0;mso-wrap-distance-left:0;mso-wrap-distance-top:0;mso-wrap-distance-right:0;mso-wrap-distance-bottom:0;mso-position-horizontal:absolute;mso-position-horizontal-relative:margin;mso-position-vertical:top;mso-position-vertical-relative:margin;mso-width-percent:0;mso-height-percent:0;mso-width-relative:margin;mso-height-relative:margin;v-text-anchor:top" coordsize="2249170,385445" o:spt="100" o:gfxdata="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" adj="-11796480,,5400" path="m,l,385445r2249170,l2249170,,,xe" stroked="f">
+              <v:shape w14:anchorId="3D0B5FDA" id="Forma libre 38" o:spid="_x0000_s1039" style="position:absolute;left:0;text-align:left;margin-left:191.5pt;margin-top:0;width:198.75pt;height:30.35pt;z-index:-251633664;visibility:visible;mso-wrap-style:square;mso-width-percent:0;mso-height-percent:0;mso-wrap-distance-left:0;mso-wrap-distance-top:0;mso-wrap-distance-right:0;mso-wrap-distance-bottom:0;mso-position-horizontal:absolute;mso-position-horizontal-relative:margin;mso-position-vertical:top;mso-position-vertical-relative:margin;mso-width-percent:0;mso-height-percent:0;mso-width-relative:margin;mso-height-relative:margin;v-text-anchor:top" coordsize="2249170,385445" o:spt="100" o:gfxdata="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" adj="-11796480,,5400" path="m,l,385445r2249170,l2249170,,,xe" stroked="f">
                 <v:stroke joinstyle="miter"/>
                 <v:formulas/>
                 <v:path arrowok="t" o:extrusionok="f" o:connecttype="custom" textboxrect="0,0,2249170,385445"/>
@@ -14620,29 +13044,7 @@
                           <w:sz w:val="16"/>
                           <w:szCs w:val="16"/>
                         </w:rPr>
-                        <w:t>“</w:t>
-                      </w:r>
-                      <w:proofErr w:type="spellStart"/>
-                      <w:r>
-                        <w:rPr>
-                          <w:rFonts w:asciiTheme="majorHAnsi" w:hAnsiTheme="majorHAnsi" w:cstheme="majorHAnsi"/>
-                          <w:b/>
-                          <w:color w:val="000000"/>
-                          <w:sz w:val="16"/>
-                          <w:szCs w:val="16"/>
-                        </w:rPr>
-                        <w:t>Connect</w:t>
-                      </w:r>
-                      <w:proofErr w:type="spellEnd"/>
-                      <w:r>
-                        <w:rPr>
-                          <w:rFonts w:asciiTheme="majorHAnsi" w:hAnsiTheme="majorHAnsi" w:cstheme="majorHAnsi"/>
-                          <w:b/>
-                          <w:color w:val="000000"/>
-                          <w:sz w:val="16"/>
-                          <w:szCs w:val="16"/>
-                        </w:rPr>
-                        <w:t xml:space="preserve"> Salud”</w:t>
+                        <w:t>“Connect Salud”</w:t>
                       </w:r>
                     </w:p>
                     <w:p>
@@ -14809,7 +13211,7 @@
               </wp:anchor>
             </w:drawing>
           </mc:Choice>
-          <mc:Fallback xmlns:sl="http://schemas.openxmlformats.org/schemaLibrary/2006/main" xmlns:a="http://schemas.openxmlformats.org/drawingml/2006/main" xmlns:pic="http://schemas.openxmlformats.org/drawingml/2006/picture" xmlns:c="http://schemas.openxmlformats.org/drawingml/2006/chart" xmlns:lc="http://schemas.openxmlformats.org/drawingml/2006/lockedCanvas" xmlns:dgm="http://schemas.openxmlformats.org/drawingml/2006/diagram">
+          <mc:Fallback xmlns:dgm="http://schemas.openxmlformats.org/drawingml/2006/diagram" xmlns:lc="http://schemas.openxmlformats.org/drawingml/2006/lockedCanvas" xmlns:c="http://schemas.openxmlformats.org/drawingml/2006/chart" xmlns:pic="http://schemas.openxmlformats.org/drawingml/2006/picture" xmlns:a="http://schemas.openxmlformats.org/drawingml/2006/main" xmlns:sl="http://schemas.openxmlformats.org/schemaLibrary/2006/main">
             <w:drawing>
               <wp:anchor allowOverlap="1" behindDoc="0" distB="0" distT="0" distL="114300" distR="114300" hidden="0" layoutInCell="1" locked="0" relativeHeight="0" simplePos="0">
                 <wp:simplePos x="0" y="0"/>
@@ -15022,7 +13424,6 @@
                 <w:szCs w:val="24"/>
               </w:rPr>
             </w:pPr>
-            <w:proofErr w:type="spellStart"/>
             <w:r>
               <w:rPr>
                 <w:sz w:val="24"/>
@@ -15035,15 +13436,7 @@
                 <w:sz w:val="24"/>
                 <w:szCs w:val="24"/>
               </w:rPr>
-              <w:t>ito</w:t>
-            </w:r>
-            <w:proofErr w:type="spellEnd"/>
-            <w:r>
-              <w:rPr>
-                <w:sz w:val="24"/>
-                <w:szCs w:val="24"/>
-              </w:rPr>
-              <w:t xml:space="preserve"> Celeste: </w:t>
+              <w:t xml:space="preserve">ito Celeste: </w:t>
             </w:r>
           </w:p>
           <w:p>
@@ -15091,23 +13484,7 @@
                 <w:sz w:val="24"/>
                 <w:szCs w:val="24"/>
               </w:rPr>
-              <w:t xml:space="preserve">Coronel, </w:t>
-            </w:r>
-            <w:proofErr w:type="spellStart"/>
-            <w:r>
-              <w:rPr>
-                <w:sz w:val="24"/>
-                <w:szCs w:val="24"/>
-              </w:rPr>
-              <w:t>Ediberto</w:t>
-            </w:r>
-            <w:proofErr w:type="spellEnd"/>
-            <w:r>
-              <w:rPr>
-                <w:sz w:val="24"/>
-                <w:szCs w:val="24"/>
-              </w:rPr>
-              <w:t xml:space="preserve">: </w:t>
+              <w:t xml:space="preserve">Coronel, Ediberto: </w:t>
             </w:r>
           </w:p>
           <w:p>
@@ -15126,21 +13503,12 @@
                 <w:szCs w:val="24"/>
               </w:rPr>
             </w:pPr>
-            <w:proofErr w:type="spellStart"/>
-            <w:r>
-              <w:rPr>
-                <w:sz w:val="24"/>
-                <w:szCs w:val="24"/>
-              </w:rPr>
-              <w:t>Sanchez</w:t>
-            </w:r>
-            <w:proofErr w:type="spellEnd"/>
-            <w:r>
-              <w:rPr>
-                <w:sz w:val="24"/>
-                <w:szCs w:val="24"/>
-              </w:rPr>
-              <w:t xml:space="preserve">, Samira: </w:t>
+            <w:r>
+              <w:rPr>
+                <w:sz w:val="24"/>
+                <w:szCs w:val="24"/>
+              </w:rPr>
+              <w:t xml:space="preserve">Sanchez, Samira: </w:t>
             </w:r>
           </w:p>
           <w:p>
@@ -15183,21 +13551,12 @@
                 <w:szCs w:val="24"/>
               </w:rPr>
             </w:pPr>
-            <w:proofErr w:type="spellStart"/>
-            <w:r>
-              <w:rPr>
-                <w:sz w:val="24"/>
-                <w:szCs w:val="24"/>
-              </w:rPr>
-              <w:t>Carrazán</w:t>
-            </w:r>
-            <w:proofErr w:type="spellEnd"/>
-            <w:r>
-              <w:rPr>
-                <w:sz w:val="24"/>
-                <w:szCs w:val="24"/>
-              </w:rPr>
-              <w:t xml:space="preserve">, María José: </w:t>
+            <w:r>
+              <w:rPr>
+                <w:sz w:val="24"/>
+                <w:szCs w:val="24"/>
+              </w:rPr>
+              <w:t xml:space="preserve">Carrazán, María José: </w:t>
             </w:r>
           </w:p>
           <w:p>
@@ -15221,55 +13580,7 @@
                 <w:sz w:val="24"/>
                 <w:szCs w:val="24"/>
               </w:rPr>
-              <w:t xml:space="preserve">Equipo completo: Edición de Documento ieee-830 Sitio Web </w:t>
-            </w:r>
-            <w:proofErr w:type="spellStart"/>
-            <w:r>
-              <w:rPr>
-                <w:sz w:val="24"/>
-                <w:szCs w:val="24"/>
-              </w:rPr>
-              <w:t>Connect</w:t>
-            </w:r>
-            <w:proofErr w:type="spellEnd"/>
-            <w:r>
-              <w:rPr>
-                <w:sz w:val="24"/>
-                <w:szCs w:val="24"/>
-              </w:rPr>
-              <w:t xml:space="preserve"> Salud y App </w:t>
-            </w:r>
-            <w:proofErr w:type="spellStart"/>
-            <w:r>
-              <w:rPr>
-                <w:sz w:val="24"/>
-                <w:szCs w:val="24"/>
-              </w:rPr>
-              <w:t>Turnero</w:t>
-            </w:r>
-            <w:proofErr w:type="spellEnd"/>
-            <w:r>
-              <w:rPr>
-                <w:sz w:val="24"/>
-                <w:szCs w:val="24"/>
-              </w:rPr>
-              <w:t xml:space="preserve"> </w:t>
-            </w:r>
-            <w:proofErr w:type="spellStart"/>
-            <w:r>
-              <w:rPr>
-                <w:sz w:val="24"/>
-                <w:szCs w:val="24"/>
-              </w:rPr>
-              <w:t>Connect</w:t>
-            </w:r>
-            <w:proofErr w:type="spellEnd"/>
-            <w:r>
-              <w:rPr>
-                <w:sz w:val="24"/>
-                <w:szCs w:val="24"/>
-              </w:rPr>
-              <w:t xml:space="preserve"> Salud 2024</w:t>
+              <w:t>Equipo completo: Edición de Documento ieee-830 Sitio Web Connect Salud y App Turnero Connect Salud 2024</w:t>
             </w:r>
           </w:p>
           <w:p>
@@ -15545,29 +13856,7 @@
                                 <w:sz w:val="16"/>
                                 <w:szCs w:val="16"/>
                               </w:rPr>
-                              <w:t>“</w:t>
-                            </w:r>
-                            <w:proofErr w:type="spellStart"/>
-                            <w:r>
-                              <w:rPr>
-                                <w:rFonts w:asciiTheme="majorHAnsi" w:hAnsiTheme="majorHAnsi" w:cstheme="majorHAnsi"/>
-                                <w:b/>
-                                <w:color w:val="000000"/>
-                                <w:sz w:val="16"/>
-                                <w:szCs w:val="16"/>
-                              </w:rPr>
-                              <w:t>Connect</w:t>
-                            </w:r>
-                            <w:proofErr w:type="spellEnd"/>
-                            <w:r>
-                              <w:rPr>
-                                <w:rFonts w:asciiTheme="majorHAnsi" w:hAnsiTheme="majorHAnsi" w:cstheme="majorHAnsi"/>
-                                <w:b/>
-                                <w:color w:val="000000"/>
-                                <w:sz w:val="16"/>
-                                <w:szCs w:val="16"/>
-                              </w:rPr>
-                              <w:t xml:space="preserve"> Salud”</w:t>
+                              <w:t>“Connect Salud”</w:t>
                             </w:r>
                           </w:p>
                           <w:p>
@@ -15612,7 +13901,7 @@
           </mc:Choice>
           <mc:Fallback>
             <w:pict>
-              <v:shape w14:anchorId="07FBE78A" id="Forma libre 32" o:spid="_x0000_s1040" style="position:absolute;left:0;text-align:left;margin-left:213pt;margin-top:-8.25pt;width:279.75pt;height:30.35pt;z-index:-251639808;visibility:visible;mso-wrap-style:square;mso-width-percent:0;mso-height-percent:0;mso-wrap-distance-left:0;mso-wrap-distance-top:0;mso-wrap-distance-right:0;mso-wrap-distance-bottom:0;mso-position-horizontal:absolute;mso-position-horizontal-relative:page;mso-position-vertical:absolute;mso-position-vertical-relative:margin;mso-width-percent:0;mso-height-percent:0;mso-width-relative:margin;mso-height-relative:margin;v-text-anchor:top" coordsize="2249170,385445" o:spt="100" o:gfxdata="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" adj="-11796480,,5400" path="m,l,385445r2249170,l2249170,,,xe" stroked="f">
+              <v:shape w14:anchorId="07FBE78A" id="Forma libre 32" o:spid="_x0000_s1040" style="position:absolute;left:0;text-align:left;margin-left:213pt;margin-top:-8.25pt;width:279.75pt;height:30.35pt;z-index:-251639808;visibility:visible;mso-wrap-style:square;mso-width-percent:0;mso-height-percent:0;mso-wrap-distance-left:0;mso-wrap-distance-top:0;mso-wrap-distance-right:0;mso-wrap-distance-bottom:0;mso-position-horizontal:absolute;mso-position-horizontal-relative:page;mso-position-vertical:absolute;mso-position-vertical-relative:margin;mso-width-percent:0;mso-height-percent:0;mso-width-relative:margin;mso-height-relative:margin;v-text-anchor:top" coordsize="2249170,385445" o:spt="100" o:gfxdata="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" adj="-11796480,,5400" path="m,l,385445r2249170,l2249170,,,xe" stroked="f">
                 <v:stroke joinstyle="miter"/>
                 <v:formulas/>
                 <v:path arrowok="t" o:extrusionok="f" o:connecttype="custom" textboxrect="0,0,2249170,385445"/>
@@ -15648,29 +13937,7 @@
                           <w:sz w:val="16"/>
                           <w:szCs w:val="16"/>
                         </w:rPr>
-                        <w:t>“</w:t>
-                      </w:r>
-                      <w:proofErr w:type="spellStart"/>
-                      <w:r>
-                        <w:rPr>
-                          <w:rFonts w:asciiTheme="majorHAnsi" w:hAnsiTheme="majorHAnsi" w:cstheme="majorHAnsi"/>
-                          <w:b/>
-                          <w:color w:val="000000"/>
-                          <w:sz w:val="16"/>
-                          <w:szCs w:val="16"/>
-                        </w:rPr>
-                        <w:t>Connect</w:t>
-                      </w:r>
-                      <w:proofErr w:type="spellEnd"/>
-                      <w:r>
-                        <w:rPr>
-                          <w:rFonts w:asciiTheme="majorHAnsi" w:hAnsiTheme="majorHAnsi" w:cstheme="majorHAnsi"/>
-                          <w:b/>
-                          <w:color w:val="000000"/>
-                          <w:sz w:val="16"/>
-                          <w:szCs w:val="16"/>
-                        </w:rPr>
-                        <w:t xml:space="preserve"> Salud”</w:t>
+                        <w:t>“Connect Salud”</w:t>
                       </w:r>
                     </w:p>
                     <w:p>
@@ -15837,7 +14104,7 @@
               </wp:anchor>
             </w:drawing>
           </mc:Choice>
-          <mc:Fallback xmlns:sl="http://schemas.openxmlformats.org/schemaLibrary/2006/main" xmlns:a="http://schemas.openxmlformats.org/drawingml/2006/main" xmlns:pic="http://schemas.openxmlformats.org/drawingml/2006/picture" xmlns:c="http://schemas.openxmlformats.org/drawingml/2006/chart" xmlns:lc="http://schemas.openxmlformats.org/drawingml/2006/lockedCanvas" xmlns:dgm="http://schemas.openxmlformats.org/drawingml/2006/diagram">
+          <mc:Fallback xmlns:dgm="http://schemas.openxmlformats.org/drawingml/2006/diagram" xmlns:lc="http://schemas.openxmlformats.org/drawingml/2006/lockedCanvas" xmlns:c="http://schemas.openxmlformats.org/drawingml/2006/chart" xmlns:pic="http://schemas.openxmlformats.org/drawingml/2006/picture" xmlns:a="http://schemas.openxmlformats.org/drawingml/2006/main" xmlns:sl="http://schemas.openxmlformats.org/schemaLibrary/2006/main">
             <w:drawing>
               <wp:anchor allowOverlap="1" behindDoc="0" distB="0" distT="0" distL="114300" distR="114300" hidden="0" layoutInCell="1" locked="0" relativeHeight="0" simplePos="0">
                 <wp:simplePos x="0" y="0"/>
@@ -16044,51 +14311,7 @@
                 <w:szCs w:val="23"/>
                 <w:shd w:val="clear" w:color="auto" w:fill="FFFFFF"/>
               </w:rPr>
-              <w:t xml:space="preserve">Desarrollo de mejoras sustanciales y superadoras de la aplicación móvil (cinco o </w:t>
-            </w:r>
-            <w:proofErr w:type="spellStart"/>
-            <w:r>
-              <w:rPr>
-                <w:rFonts w:ascii="Segoe UI" w:hAnsi="Segoe UI" w:cs="Segoe UI"/>
-                <w:color w:val="1D2125"/>
-                <w:sz w:val="23"/>
-                <w:szCs w:val="23"/>
-                <w:shd w:val="clear" w:color="auto" w:fill="FFFFFF"/>
-              </w:rPr>
-              <w:t>mas</w:t>
-            </w:r>
-            <w:proofErr w:type="spellEnd"/>
-            <w:r>
-              <w:rPr>
-                <w:rFonts w:ascii="Segoe UI" w:hAnsi="Segoe UI" w:cs="Segoe UI"/>
-                <w:color w:val="1D2125"/>
-                <w:sz w:val="23"/>
-                <w:szCs w:val="23"/>
-                <w:shd w:val="clear" w:color="auto" w:fill="FFFFFF"/>
-              </w:rPr>
-              <w:t xml:space="preserve"> </w:t>
-            </w:r>
-            <w:proofErr w:type="spellStart"/>
-            <w:r>
-              <w:rPr>
-                <w:rFonts w:ascii="Segoe UI" w:hAnsi="Segoe UI" w:cs="Segoe UI"/>
-                <w:color w:val="1D2125"/>
-                <w:sz w:val="23"/>
-                <w:szCs w:val="23"/>
-                <w:shd w:val="clear" w:color="auto" w:fill="FFFFFF"/>
-              </w:rPr>
-              <w:t>Activities</w:t>
-            </w:r>
-            <w:proofErr w:type="spellEnd"/>
-            <w:r>
-              <w:rPr>
-                <w:rFonts w:ascii="Segoe UI" w:hAnsi="Segoe UI" w:cs="Segoe UI"/>
-                <w:color w:val="1D2125"/>
-                <w:sz w:val="23"/>
-                <w:szCs w:val="23"/>
-                <w:shd w:val="clear" w:color="auto" w:fill="FFFFFF"/>
-              </w:rPr>
-              <w:t xml:space="preserve"> con navegabilidad aplicando un CRUD). Tener en cuenta las rúbricas.</w:t>
+              <w:t>Desarrollo de mejoras sustanciales y superadoras de la aplicación móvil (cinco o mas Activities con navegabilidad aplicando un CRUD). Tener en cuenta las rúbricas.</w:t>
             </w:r>
           </w:p>
         </w:tc>
@@ -16172,7 +14395,6 @@
                 <w:szCs w:val="24"/>
               </w:rPr>
             </w:pPr>
-            <w:proofErr w:type="spellStart"/>
             <w:r>
               <w:rPr>
                 <w:sz w:val="24"/>
@@ -16180,7 +14402,6 @@
               </w:rPr>
               <w:t>Astarito</w:t>
             </w:r>
-            <w:proofErr w:type="spellEnd"/>
             <w:r>
               <w:rPr>
                 <w:sz w:val="24"/>
@@ -16234,23 +14455,7 @@
                 <w:sz w:val="24"/>
                 <w:szCs w:val="24"/>
               </w:rPr>
-              <w:t xml:space="preserve">Coronel, </w:t>
-            </w:r>
-            <w:proofErr w:type="spellStart"/>
-            <w:r>
-              <w:rPr>
-                <w:sz w:val="24"/>
-                <w:szCs w:val="24"/>
-              </w:rPr>
-              <w:t>Ediberto</w:t>
-            </w:r>
-            <w:proofErr w:type="spellEnd"/>
-            <w:r>
-              <w:rPr>
-                <w:sz w:val="24"/>
-                <w:szCs w:val="24"/>
-              </w:rPr>
-              <w:t xml:space="preserve">: </w:t>
+              <w:t xml:space="preserve">Coronel, Ediberto: </w:t>
             </w:r>
           </w:p>
           <w:p>
@@ -16269,21 +14474,12 @@
                 <w:szCs w:val="24"/>
               </w:rPr>
             </w:pPr>
-            <w:proofErr w:type="spellStart"/>
-            <w:r>
-              <w:rPr>
-                <w:sz w:val="24"/>
-                <w:szCs w:val="24"/>
-              </w:rPr>
-              <w:t>Sanchez</w:t>
-            </w:r>
-            <w:proofErr w:type="spellEnd"/>
-            <w:r>
-              <w:rPr>
-                <w:sz w:val="24"/>
-                <w:szCs w:val="24"/>
-              </w:rPr>
-              <w:t xml:space="preserve">, Samira: </w:t>
+            <w:r>
+              <w:rPr>
+                <w:sz w:val="24"/>
+                <w:szCs w:val="24"/>
+              </w:rPr>
+              <w:t xml:space="preserve">Sanchez, Samira: </w:t>
             </w:r>
           </w:p>
           <w:p>
@@ -16326,21 +14522,12 @@
                 <w:szCs w:val="24"/>
               </w:rPr>
             </w:pPr>
-            <w:proofErr w:type="spellStart"/>
-            <w:r>
-              <w:rPr>
-                <w:sz w:val="24"/>
-                <w:szCs w:val="24"/>
-              </w:rPr>
-              <w:t>Carrazán</w:t>
-            </w:r>
-            <w:proofErr w:type="spellEnd"/>
-            <w:r>
-              <w:rPr>
-                <w:sz w:val="24"/>
-                <w:szCs w:val="24"/>
-              </w:rPr>
-              <w:t xml:space="preserve">, María José: </w:t>
+            <w:r>
+              <w:rPr>
+                <w:sz w:val="24"/>
+                <w:szCs w:val="24"/>
+              </w:rPr>
+              <w:t xml:space="preserve">Carrazán, María José: </w:t>
             </w:r>
           </w:p>
           <w:p>
@@ -16364,55 +14551,7 @@
                 <w:sz w:val="24"/>
                 <w:szCs w:val="24"/>
               </w:rPr>
-              <w:t xml:space="preserve">Equipo completo: Edición de Documento ieee-830 Sitio Web </w:t>
-            </w:r>
-            <w:proofErr w:type="spellStart"/>
-            <w:r>
-              <w:rPr>
-                <w:sz w:val="24"/>
-                <w:szCs w:val="24"/>
-              </w:rPr>
-              <w:t>Connect</w:t>
-            </w:r>
-            <w:proofErr w:type="spellEnd"/>
-            <w:r>
-              <w:rPr>
-                <w:sz w:val="24"/>
-                <w:szCs w:val="24"/>
-              </w:rPr>
-              <w:t xml:space="preserve"> Salud y App </w:t>
-            </w:r>
-            <w:proofErr w:type="spellStart"/>
-            <w:r>
-              <w:rPr>
-                <w:sz w:val="24"/>
-                <w:szCs w:val="24"/>
-              </w:rPr>
-              <w:t>Turnero</w:t>
-            </w:r>
-            <w:proofErr w:type="spellEnd"/>
-            <w:r>
-              <w:rPr>
-                <w:sz w:val="24"/>
-                <w:szCs w:val="24"/>
-              </w:rPr>
-              <w:t xml:space="preserve"> </w:t>
-            </w:r>
-            <w:proofErr w:type="spellStart"/>
-            <w:r>
-              <w:rPr>
-                <w:sz w:val="24"/>
-                <w:szCs w:val="24"/>
-              </w:rPr>
-              <w:t>Connect</w:t>
-            </w:r>
-            <w:proofErr w:type="spellEnd"/>
-            <w:r>
-              <w:rPr>
-                <w:sz w:val="24"/>
-                <w:szCs w:val="24"/>
-              </w:rPr>
-              <w:t xml:space="preserve"> Salud 2024</w:t>
+              <w:t>Equipo completo: Edición de Documento ieee-830 Sitio Web Connect Salud y App Turnero Connect Salud 2024</w:t>
             </w:r>
           </w:p>
           <w:p>
@@ -16567,29 +14706,7 @@
                                 <w:sz w:val="16"/>
                                 <w:szCs w:val="16"/>
                               </w:rPr>
-                              <w:t xml:space="preserve"> “</w:t>
-                            </w:r>
-                            <w:proofErr w:type="spellStart"/>
-                            <w:r>
-                              <w:rPr>
-                                <w:rFonts w:asciiTheme="majorHAnsi" w:hAnsiTheme="majorHAnsi" w:cstheme="majorHAnsi"/>
-                                <w:b/>
-                                <w:color w:val="000000"/>
-                                <w:sz w:val="16"/>
-                                <w:szCs w:val="16"/>
-                              </w:rPr>
-                              <w:t>Connect</w:t>
-                            </w:r>
-                            <w:proofErr w:type="spellEnd"/>
-                            <w:r>
-                              <w:rPr>
-                                <w:rFonts w:asciiTheme="majorHAnsi" w:hAnsiTheme="majorHAnsi" w:cstheme="majorHAnsi"/>
-                                <w:b/>
-                                <w:color w:val="000000"/>
-                                <w:sz w:val="16"/>
-                                <w:szCs w:val="16"/>
-                              </w:rPr>
-                              <w:t xml:space="preserve"> Salud”</w:t>
+                              <w:t xml:space="preserve"> “Connect Salud”</w:t>
                             </w:r>
                           </w:p>
                           <w:p>
@@ -16634,7 +14751,7 @@
           </mc:Choice>
           <mc:Fallback>
             <w:pict>
-              <v:shape w14:anchorId="5708C811" id="Forma libre 33" o:spid="_x0000_s1041" style="position:absolute;left:0;text-align:left;margin-left:186.5pt;margin-top:-7.75pt;width:279.75pt;height:30.35pt;z-index:-251637760;visibility:visible;mso-wrap-style:square;mso-width-percent:0;mso-height-percent:0;mso-wrap-distance-left:0;mso-wrap-distance-top:0;mso-wrap-distance-right:0;mso-wrap-distance-bottom:0;mso-position-horizontal:absolute;mso-position-horizontal-relative:page;mso-position-vertical:absolute;mso-position-vertical-relative:margin;mso-width-percent:0;mso-height-percent:0;mso-width-relative:margin;mso-height-relative:margin;v-text-anchor:top" coordsize="2249170,385445" o:spt="100" o:gfxdata="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" adj="-11796480,,5400" path="m,l,385445r2249170,l2249170,,,xe" stroked="f">
+              <v:shape w14:anchorId="5708C811" id="Forma libre 33" o:spid="_x0000_s1041" style="position:absolute;left:0;text-align:left;margin-left:186.5pt;margin-top:-7.75pt;width:279.75pt;height:30.35pt;z-index:-251637760;visibility:visible;mso-wrap-style:square;mso-width-percent:0;mso-height-percent:0;mso-wrap-distance-left:0;mso-wrap-distance-top:0;mso-wrap-distance-right:0;mso-wrap-distance-bottom:0;mso-position-horizontal:absolute;mso-position-horizontal-relative:page;mso-position-vertical:absolute;mso-position-vertical-relative:margin;mso-width-percent:0;mso-height-percent:0;mso-width-relative:margin;mso-height-relative:margin;v-text-anchor:top" coordsize="2249170,385445" o:spt="100" o:gfxdata="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" adj="-11796480,,5400" path="m,l,385445r2249170,l2249170,,,xe" stroked="f">
                 <v:stroke joinstyle="miter"/>
                 <v:formulas/>
                 <v:path arrowok="t" o:extrusionok="f" o:connecttype="custom" textboxrect="0,0,2249170,385445"/>
@@ -16670,29 +14787,7 @@
                           <w:sz w:val="16"/>
                           <w:szCs w:val="16"/>
                         </w:rPr>
-                        <w:t xml:space="preserve"> “</w:t>
-                      </w:r>
-                      <w:proofErr w:type="spellStart"/>
-                      <w:r>
-                        <w:rPr>
-                          <w:rFonts w:asciiTheme="majorHAnsi" w:hAnsiTheme="majorHAnsi" w:cstheme="majorHAnsi"/>
-                          <w:b/>
-                          <w:color w:val="000000"/>
-                          <w:sz w:val="16"/>
-                          <w:szCs w:val="16"/>
-                        </w:rPr>
-                        <w:t>Connect</w:t>
-                      </w:r>
-                      <w:proofErr w:type="spellEnd"/>
-                      <w:r>
-                        <w:rPr>
-                          <w:rFonts w:asciiTheme="majorHAnsi" w:hAnsiTheme="majorHAnsi" w:cstheme="majorHAnsi"/>
-                          <w:b/>
-                          <w:color w:val="000000"/>
-                          <w:sz w:val="16"/>
-                          <w:szCs w:val="16"/>
-                        </w:rPr>
-                        <w:t xml:space="preserve"> Salud”</w:t>
+                        <w:t xml:space="preserve"> “Connect Salud”</w:t>
                       </w:r>
                     </w:p>
                     <w:p>
@@ -16939,7 +15034,7 @@
               </wp:anchor>
             </w:drawing>
           </mc:Choice>
-          <mc:Fallback xmlns:sl="http://schemas.openxmlformats.org/schemaLibrary/2006/main" xmlns:a="http://schemas.openxmlformats.org/drawingml/2006/main" xmlns:pic="http://schemas.openxmlformats.org/drawingml/2006/picture" xmlns:c="http://schemas.openxmlformats.org/drawingml/2006/chart" xmlns:lc="http://schemas.openxmlformats.org/drawingml/2006/lockedCanvas" xmlns:dgm="http://schemas.openxmlformats.org/drawingml/2006/diagram">
+          <mc:Fallback xmlns:dgm="http://schemas.openxmlformats.org/drawingml/2006/diagram" xmlns:lc="http://schemas.openxmlformats.org/drawingml/2006/lockedCanvas" xmlns:c="http://schemas.openxmlformats.org/drawingml/2006/chart" xmlns:pic="http://schemas.openxmlformats.org/drawingml/2006/picture" xmlns:a="http://schemas.openxmlformats.org/drawingml/2006/main" xmlns:sl="http://schemas.openxmlformats.org/schemaLibrary/2006/main">
             <w:drawing>
               <wp:anchor allowOverlap="1" behindDoc="0" distB="0" distT="0" distL="114300" distR="114300" hidden="0" layoutInCell="1" locked="0" relativeHeight="0" simplePos="0">
                 <wp:simplePos x="0" y="0"/>
@@ -17333,7 +15428,7 @@
               </wp:anchor>
             </w:drawing>
           </mc:Choice>
-          <mc:Fallback xmlns:sl="http://schemas.openxmlformats.org/schemaLibrary/2006/main" xmlns:a="http://schemas.openxmlformats.org/drawingml/2006/main" xmlns:pic="http://schemas.openxmlformats.org/drawingml/2006/picture" xmlns:c="http://schemas.openxmlformats.org/drawingml/2006/chart" xmlns:lc="http://schemas.openxmlformats.org/drawingml/2006/lockedCanvas" xmlns:dgm="http://schemas.openxmlformats.org/drawingml/2006/diagram">
+          <mc:Fallback xmlns:dgm="http://schemas.openxmlformats.org/drawingml/2006/diagram" xmlns:lc="http://schemas.openxmlformats.org/drawingml/2006/lockedCanvas" xmlns:c="http://schemas.openxmlformats.org/drawingml/2006/chart" xmlns:pic="http://schemas.openxmlformats.org/drawingml/2006/picture" xmlns:a="http://schemas.openxmlformats.org/drawingml/2006/main" xmlns:sl="http://schemas.openxmlformats.org/schemaLibrary/2006/main">
             <w:drawing>
               <wp:anchor allowOverlap="1" behindDoc="0" distB="0" distT="0" distL="114300" distR="114300" hidden="0" layoutInCell="1" locked="0" relativeHeight="0" simplePos="0">
                 <wp:simplePos x="0" y="0"/>
@@ -17550,7 +15645,7 @@
 </file>
 
 <file path=word/endnotes.xml><?xml version="1.0" encoding="utf-8"?>
-<w:endnotes xmlns:wpc="http://schemas.microsoft.com/office/word/2010/wordprocessingCanvas" xmlns:cx="http://schemas.microsoft.com/office/drawing/2014/chartex" xmlns:cx1="http://schemas.microsoft.com/office/drawing/2015/9/8/chartex" xmlns:cx2="http://schemas.microsoft.com/office/drawing/2015/10/21/chartex" xmlns:cx3="http://schemas.microsoft.com/office/drawing/2016/5/9/chartex" xmlns:cx4="http://schemas.microsoft.com/office/drawing/2016/5/10/chartex" xmlns:cx5="http://schemas.microsoft.com/office/drawing/2016/5/11/chartex" xmlns:cx6="http://schemas.microsoft.com/office/drawing/2016/5/12/chartex" xmlns:cx7="http://schemas.microsoft.com/office/drawing/2016/5/13/chartex" xmlns:cx8="http://schemas.microsoft.com/office/drawing/2016/5/14/chartex" xmlns:mc="http://schemas.openxmlformats.org/markup-compatibility/2006" xmlns:aink="http://schemas.microsoft.com/office/drawing/2016/ink" xmlns:am3d="http://schemas.microsoft.com/office/drawing/2017/model3d" xmlns:o="urn:schemas-microsoft-com:office:office" xmlns:r="http://schemas.openxmlformats.org/officeDocument/2006/relationships" xmlns:m="http://schemas.openxmlformats.org/officeDocument/2006/math" xmlns:v="urn:schemas-microsoft-com:vml" xmlns:wp14="http://schemas.microsoft.com/office/word/2010/wordprocessingDrawing" xmlns:wp="http://schemas.openxmlformats.org/drawingml/2006/wordprocessingDrawing" xmlns:w10="urn:schemas-microsoft-com:office:word" xmlns:w="http://schemas.openxmlformats.org/wordprocessingml/2006/main" xmlns:w14="http://schemas.microsoft.com/office/word/2010/wordml" xmlns:w15="http://schemas.microsoft.com/office/word/2012/wordml" xmlns:w16cex="http://schemas.microsoft.com/office/word/2018/wordml/cex" xmlns:w16cid="http://schemas.microsoft.com/office/word/2016/wordml/cid" xmlns:w16="http://schemas.microsoft.com/office/word/2018/wordml" xmlns:w16se="http://schemas.microsoft.com/office/word/2015/wordml/symex" xmlns:wpg="http://schemas.microsoft.com/office/word/2010/wordprocessingGroup" xmlns:wpi="http://schemas.microsoft.com/office/word/2010/wordprocessingInk" xmlns:wne="http://schemas.microsoft.com/office/word/2006/wordml" xmlns:wps="http://schemas.microsoft.com/office/word/2010/wordprocessingShape" mc:Ignorable="w14 w15 w16se w16cid w16 w16cex wp14">
+<w:endnotes xmlns:wpc="http://schemas.microsoft.com/office/word/2010/wordprocessingCanvas" xmlns:cx="http://schemas.microsoft.com/office/drawing/2014/chartex" xmlns:cx1="http://schemas.microsoft.com/office/drawing/2015/9/8/chartex" xmlns:cx2="http://schemas.microsoft.com/office/drawing/2015/10/21/chartex" xmlns:cx3="http://schemas.microsoft.com/office/drawing/2016/5/9/chartex" xmlns:cx4="http://schemas.microsoft.com/office/drawing/2016/5/10/chartex" xmlns:cx5="http://schemas.microsoft.com/office/drawing/2016/5/11/chartex" xmlns:cx6="http://schemas.microsoft.com/office/drawing/2016/5/12/chartex" xmlns:cx7="http://schemas.microsoft.com/office/drawing/2016/5/13/chartex" xmlns:cx8="http://schemas.microsoft.com/office/drawing/2016/5/14/chartex" xmlns:mc="http://schemas.openxmlformats.org/markup-compatibility/2006" xmlns:aink="http://schemas.microsoft.com/office/drawing/2016/ink" xmlns:am3d="http://schemas.microsoft.com/office/drawing/2017/model3d" xmlns:o="urn:schemas-microsoft-com:office:office" xmlns:oel="http://schemas.microsoft.com/office/2019/extlst" xmlns:r="http://schemas.openxmlformats.org/officeDocument/2006/relationships" xmlns:m="http://schemas.openxmlformats.org/officeDocument/2006/math" xmlns:v="urn:schemas-microsoft-com:vml" xmlns:wp14="http://schemas.microsoft.com/office/word/2010/wordprocessingDrawing" xmlns:wp="http://schemas.openxmlformats.org/drawingml/2006/wordprocessingDrawing" xmlns:w10="urn:schemas-microsoft-com:office:word" xmlns:w="http://schemas.openxmlformats.org/wordprocessingml/2006/main" xmlns:w14="http://schemas.microsoft.com/office/word/2010/wordml" xmlns:w15="http://schemas.microsoft.com/office/word/2012/wordml" xmlns:w16cex="http://schemas.microsoft.com/office/word/2018/wordml/cex" xmlns:w16cid="http://schemas.microsoft.com/office/word/2016/wordml/cid" xmlns:w16="http://schemas.microsoft.com/office/word/2018/wordml" xmlns:w16du="http://schemas.microsoft.com/office/word/2023/wordml/word16du" xmlns:w16sdtdh="http://schemas.microsoft.com/office/word/2020/wordml/sdtdatahash" xmlns:w16se="http://schemas.microsoft.com/office/word/2015/wordml/symex" xmlns:wpg="http://schemas.microsoft.com/office/word/2010/wordprocessingGroup" xmlns:wpi="http://schemas.microsoft.com/office/word/2010/wordprocessingInk" xmlns:wne="http://schemas.microsoft.com/office/word/2006/wordml" xmlns:wps="http://schemas.microsoft.com/office/word/2010/wordprocessingShape" mc:Ignorable="w14 w15 w16se w16cid w16 w16cex w16sdtdh w16du wp14">
   <w:endnote w:type="separator" w:id="-1">
     <w:p>
       <w:r>
@@ -17569,7 +15664,7 @@
 </file>
 
 <file path=word/footer1.xml><?xml version="1.0" encoding="utf-8"?>
-<w:ftr xmlns:wpc="http://schemas.microsoft.com/office/word/2010/wordprocessingCanvas" xmlns:cx="http://schemas.microsoft.com/office/drawing/2014/chartex" xmlns:cx1="http://schemas.microsoft.com/office/drawing/2015/9/8/chartex" xmlns:cx2="http://schemas.microsoft.com/office/drawing/2015/10/21/chartex" xmlns:cx3="http://schemas.microsoft.com/office/drawing/2016/5/9/chartex" xmlns:cx4="http://schemas.microsoft.com/office/drawing/2016/5/10/chartex" xmlns:cx5="http://schemas.microsoft.com/office/drawing/2016/5/11/chartex" xmlns:cx6="http://schemas.microsoft.com/office/drawing/2016/5/12/chartex" xmlns:cx7="http://schemas.microsoft.com/office/drawing/2016/5/13/chartex" xmlns:cx8="http://schemas.microsoft.com/office/drawing/2016/5/14/chartex" xmlns:mc="http://schemas.openxmlformats.org/markup-compatibility/2006" xmlns:aink="http://schemas.microsoft.com/office/drawing/2016/ink" xmlns:am3d="http://schemas.microsoft.com/office/drawing/2017/model3d" xmlns:o="urn:schemas-microsoft-com:office:office" xmlns:r="http://schemas.openxmlformats.org/officeDocument/2006/relationships" xmlns:m="http://schemas.openxmlformats.org/officeDocument/2006/math" xmlns:v="urn:schemas-microsoft-com:vml" xmlns:wp14="http://schemas.microsoft.com/office/word/2010/wordprocessingDrawing" xmlns:wp="http://schemas.openxmlformats.org/drawingml/2006/wordprocessingDrawing" xmlns:w10="urn:schemas-microsoft-com:office:word" xmlns:w="http://schemas.openxmlformats.org/wordprocessingml/2006/main" xmlns:w14="http://schemas.microsoft.com/office/word/2010/wordml" xmlns:w15="http://schemas.microsoft.com/office/word/2012/wordml" xmlns:w16cex="http://schemas.microsoft.com/office/word/2018/wordml/cex" xmlns:w16cid="http://schemas.microsoft.com/office/word/2016/wordml/cid" xmlns:w16="http://schemas.microsoft.com/office/word/2018/wordml" xmlns:w16se="http://schemas.microsoft.com/office/word/2015/wordml/symex" xmlns:wpg="http://schemas.microsoft.com/office/word/2010/wordprocessingGroup" xmlns:wpi="http://schemas.microsoft.com/office/word/2010/wordprocessingInk" xmlns:wne="http://schemas.microsoft.com/office/word/2006/wordml" xmlns:wps="http://schemas.microsoft.com/office/word/2010/wordprocessingShape" mc:Ignorable="w14 w15 w16se w16cid w16 w16cex wp14">
+<w:ftr xmlns:wpc="http://schemas.microsoft.com/office/word/2010/wordprocessingCanvas" xmlns:cx="http://schemas.microsoft.com/office/drawing/2014/chartex" xmlns:cx1="http://schemas.microsoft.com/office/drawing/2015/9/8/chartex" xmlns:cx2="http://schemas.microsoft.com/office/drawing/2015/10/21/chartex" xmlns:cx3="http://schemas.microsoft.com/office/drawing/2016/5/9/chartex" xmlns:cx4="http://schemas.microsoft.com/office/drawing/2016/5/10/chartex" xmlns:cx5="http://schemas.microsoft.com/office/drawing/2016/5/11/chartex" xmlns:cx6="http://schemas.microsoft.com/office/drawing/2016/5/12/chartex" xmlns:cx7="http://schemas.microsoft.com/office/drawing/2016/5/13/chartex" xmlns:cx8="http://schemas.microsoft.com/office/drawing/2016/5/14/chartex" xmlns:mc="http://schemas.openxmlformats.org/markup-compatibility/2006" xmlns:aink="http://schemas.microsoft.com/office/drawing/2016/ink" xmlns:am3d="http://schemas.microsoft.com/office/drawing/2017/model3d" xmlns:o="urn:schemas-microsoft-com:office:office" xmlns:oel="http://schemas.microsoft.com/office/2019/extlst" xmlns:r="http://schemas.openxmlformats.org/officeDocument/2006/relationships" xmlns:m="http://schemas.openxmlformats.org/officeDocument/2006/math" xmlns:v="urn:schemas-microsoft-com:vml" xmlns:wp14="http://schemas.microsoft.com/office/word/2010/wordprocessingDrawing" xmlns:wp="http://schemas.openxmlformats.org/drawingml/2006/wordprocessingDrawing" xmlns:w10="urn:schemas-microsoft-com:office:word" xmlns:w="http://schemas.openxmlformats.org/wordprocessingml/2006/main" xmlns:w14="http://schemas.microsoft.com/office/word/2010/wordml" xmlns:w15="http://schemas.microsoft.com/office/word/2012/wordml" xmlns:w16cex="http://schemas.microsoft.com/office/word/2018/wordml/cex" xmlns:w16cid="http://schemas.microsoft.com/office/word/2016/wordml/cid" xmlns:w16="http://schemas.microsoft.com/office/word/2018/wordml" xmlns:w16du="http://schemas.microsoft.com/office/word/2023/wordml/word16du" xmlns:w16sdtdh="http://schemas.microsoft.com/office/word/2020/wordml/sdtdatahash" xmlns:w16se="http://schemas.microsoft.com/office/word/2015/wordml/symex" xmlns:wpg="http://schemas.microsoft.com/office/word/2010/wordprocessingGroup" xmlns:wpi="http://schemas.microsoft.com/office/word/2010/wordprocessingInk" xmlns:wne="http://schemas.microsoft.com/office/word/2006/wordml" xmlns:wps="http://schemas.microsoft.com/office/word/2010/wordprocessingShape" mc:Ignorable="w14 w15 w16se w16cid w16 w16cex w16sdtdh w16du wp14">
   <w:p>
     <w:r>
       <w:fldChar w:fldCharType="begin"/>
@@ -17594,7 +15689,7 @@
 </file>
 
 <file path=word/footnotes.xml><?xml version="1.0" encoding="utf-8"?>
-<w:footnotes xmlns:wpc="http://schemas.microsoft.com/office/word/2010/wordprocessingCanvas" xmlns:cx="http://schemas.microsoft.com/office/drawing/2014/chartex" xmlns:cx1="http://schemas.microsoft.com/office/drawing/2015/9/8/chartex" xmlns:cx2="http://schemas.microsoft.com/office/drawing/2015/10/21/chartex" xmlns:cx3="http://schemas.microsoft.com/office/drawing/2016/5/9/chartex" xmlns:cx4="http://schemas.microsoft.com/office/drawing/2016/5/10/chartex" xmlns:cx5="http://schemas.microsoft.com/office/drawing/2016/5/11/chartex" xmlns:cx6="http://schemas.microsoft.com/office/drawing/2016/5/12/chartex" xmlns:cx7="http://schemas.microsoft.com/office/drawing/2016/5/13/chartex" xmlns:cx8="http://schemas.microsoft.com/office/drawing/2016/5/14/chartex" xmlns:mc="http://schemas.openxmlformats.org/markup-compatibility/2006" xmlns:aink="http://schemas.microsoft.com/office/drawing/2016/ink" xmlns:am3d="http://schemas.microsoft.com/office/drawing/2017/model3d" xmlns:o="urn:schemas-microsoft-com:office:office" xmlns:r="http://schemas.openxmlformats.org/officeDocument/2006/relationships" xmlns:m="http://schemas.openxmlformats.org/officeDocument/2006/math" xmlns:v="urn:schemas-microsoft-com:vml" xmlns:wp14="http://schemas.microsoft.com/office/word/2010/wordprocessingDrawing" xmlns:wp="http://schemas.openxmlformats.org/drawingml/2006/wordprocessingDrawing" xmlns:w10="urn:schemas-microsoft-com:office:word" xmlns:w="http://schemas.openxmlformats.org/wordprocessingml/2006/main" xmlns:w14="http://schemas.microsoft.com/office/word/2010/wordml" xmlns:w15="http://schemas.microsoft.com/office/word/2012/wordml" xmlns:w16cex="http://schemas.microsoft.com/office/word/2018/wordml/cex" xmlns:w16cid="http://schemas.microsoft.com/office/word/2016/wordml/cid" xmlns:w16="http://schemas.microsoft.com/office/word/2018/wordml" xmlns:w16se="http://schemas.microsoft.com/office/word/2015/wordml/symex" xmlns:wpg="http://schemas.microsoft.com/office/word/2010/wordprocessingGroup" xmlns:wpi="http://schemas.microsoft.com/office/word/2010/wordprocessingInk" xmlns:wne="http://schemas.microsoft.com/office/word/2006/wordml" xmlns:wps="http://schemas.microsoft.com/office/word/2010/wordprocessingShape" mc:Ignorable="w14 w15 w16se w16cid w16 w16cex wp14">
+<w:footnotes xmlns:wpc="http://schemas.microsoft.com/office/word/2010/wordprocessingCanvas" xmlns:cx="http://schemas.microsoft.com/office/drawing/2014/chartex" xmlns:cx1="http://schemas.microsoft.com/office/drawing/2015/9/8/chartex" xmlns:cx2="http://schemas.microsoft.com/office/drawing/2015/10/21/chartex" xmlns:cx3="http://schemas.microsoft.com/office/drawing/2016/5/9/chartex" xmlns:cx4="http://schemas.microsoft.com/office/drawing/2016/5/10/chartex" xmlns:cx5="http://schemas.microsoft.com/office/drawing/2016/5/11/chartex" xmlns:cx6="http://schemas.microsoft.com/office/drawing/2016/5/12/chartex" xmlns:cx7="http://schemas.microsoft.com/office/drawing/2016/5/13/chartex" xmlns:cx8="http://schemas.microsoft.com/office/drawing/2016/5/14/chartex" xmlns:mc="http://schemas.openxmlformats.org/markup-compatibility/2006" xmlns:aink="http://schemas.microsoft.com/office/drawing/2016/ink" xmlns:am3d="http://schemas.microsoft.com/office/drawing/2017/model3d" xmlns:o="urn:schemas-microsoft-com:office:office" xmlns:oel="http://schemas.microsoft.com/office/2019/extlst" xmlns:r="http://schemas.openxmlformats.org/officeDocument/2006/relationships" xmlns:m="http://schemas.openxmlformats.org/officeDocument/2006/math" xmlns:v="urn:schemas-microsoft-com:vml" xmlns:wp14="http://schemas.microsoft.com/office/word/2010/wordprocessingDrawing" xmlns:wp="http://schemas.openxmlformats.org/drawingml/2006/wordprocessingDrawing" xmlns:w10="urn:schemas-microsoft-com:office:word" xmlns:w="http://schemas.openxmlformats.org/wordprocessingml/2006/main" xmlns:w14="http://schemas.microsoft.com/office/word/2010/wordml" xmlns:w15="http://schemas.microsoft.com/office/word/2012/wordml" xmlns:w16cex="http://schemas.microsoft.com/office/word/2018/wordml/cex" xmlns:w16cid="http://schemas.microsoft.com/office/word/2016/wordml/cid" xmlns:w16="http://schemas.microsoft.com/office/word/2018/wordml" xmlns:w16du="http://schemas.microsoft.com/office/word/2023/wordml/word16du" xmlns:w16sdtdh="http://schemas.microsoft.com/office/word/2020/wordml/sdtdatahash" xmlns:w16se="http://schemas.microsoft.com/office/word/2015/wordml/symex" xmlns:wpg="http://schemas.microsoft.com/office/word/2010/wordprocessingGroup" xmlns:wpi="http://schemas.microsoft.com/office/word/2010/wordprocessingInk" xmlns:wne="http://schemas.microsoft.com/office/word/2006/wordml" xmlns:wps="http://schemas.microsoft.com/office/word/2010/wordprocessingShape" mc:Ignorable="w14 w15 w16se w16cid w16 w16cex w16sdtdh w16du wp14">
   <w:footnote w:type="separator" w:id="-1">
     <w:p>
       <w:r>
@@ -17613,7 +15708,7 @@
 </file>
 
 <file path=word/header1.xml><?xml version="1.0" encoding="utf-8"?>
-<w:hdr xmlns:wpc="http://schemas.microsoft.com/office/word/2010/wordprocessingCanvas" xmlns:cx="http://schemas.microsoft.com/office/drawing/2014/chartex" xmlns:cx1="http://schemas.microsoft.com/office/drawing/2015/9/8/chartex" xmlns:cx2="http://schemas.microsoft.com/office/drawing/2015/10/21/chartex" xmlns:cx3="http://schemas.microsoft.com/office/drawing/2016/5/9/chartex" xmlns:cx4="http://schemas.microsoft.com/office/drawing/2016/5/10/chartex" xmlns:cx5="http://schemas.microsoft.com/office/drawing/2016/5/11/chartex" xmlns:cx6="http://schemas.microsoft.com/office/drawing/2016/5/12/chartex" xmlns:cx7="http://schemas.microsoft.com/office/drawing/2016/5/13/chartex" xmlns:cx8="http://schemas.microsoft.com/office/drawing/2016/5/14/chartex" xmlns:mc="http://schemas.openxmlformats.org/markup-compatibility/2006" xmlns:aink="http://schemas.microsoft.com/office/drawing/2016/ink" xmlns:am3d="http://schemas.microsoft.com/office/drawing/2017/model3d" xmlns:o="urn:schemas-microsoft-com:office:office" xmlns:r="http://schemas.openxmlformats.org/officeDocument/2006/relationships" xmlns:m="http://schemas.openxmlformats.org/officeDocument/2006/math" xmlns:v="urn:schemas-microsoft-com:vml" xmlns:wp14="http://schemas.microsoft.com/office/word/2010/wordprocessingDrawing" xmlns:wp="http://schemas.openxmlformats.org/drawingml/2006/wordprocessingDrawing" xmlns:w10="urn:schemas-microsoft-com:office:word" xmlns:w="http://schemas.openxmlformats.org/wordprocessingml/2006/main" xmlns:w14="http://schemas.microsoft.com/office/word/2010/wordml" xmlns:w15="http://schemas.microsoft.com/office/word/2012/wordml" xmlns:w16cex="http://schemas.microsoft.com/office/word/2018/wordml/cex" xmlns:w16cid="http://schemas.microsoft.com/office/word/2016/wordml/cid" xmlns:w16="http://schemas.microsoft.com/office/word/2018/wordml" xmlns:w16se="http://schemas.microsoft.com/office/word/2015/wordml/symex" xmlns:wpg="http://schemas.microsoft.com/office/word/2010/wordprocessingGroup" xmlns:wpi="http://schemas.microsoft.com/office/word/2010/wordprocessingInk" xmlns:wne="http://schemas.microsoft.com/office/word/2006/wordml" xmlns:wps="http://schemas.microsoft.com/office/word/2010/wordprocessingShape" mc:Ignorable="w14 w15 w16se w16cid w16 w16cex wp14">
+<w:hdr xmlns:wpc="http://schemas.microsoft.com/office/word/2010/wordprocessingCanvas" xmlns:cx="http://schemas.microsoft.com/office/drawing/2014/chartex" xmlns:cx1="http://schemas.microsoft.com/office/drawing/2015/9/8/chartex" xmlns:cx2="http://schemas.microsoft.com/office/drawing/2015/10/21/chartex" xmlns:cx3="http://schemas.microsoft.com/office/drawing/2016/5/9/chartex" xmlns:cx4="http://schemas.microsoft.com/office/drawing/2016/5/10/chartex" xmlns:cx5="http://schemas.microsoft.com/office/drawing/2016/5/11/chartex" xmlns:cx6="http://schemas.microsoft.com/office/drawing/2016/5/12/chartex" xmlns:cx7="http://schemas.microsoft.com/office/drawing/2016/5/13/chartex" xmlns:cx8="http://schemas.microsoft.com/office/drawing/2016/5/14/chartex" xmlns:mc="http://schemas.openxmlformats.org/markup-compatibility/2006" xmlns:aink="http://schemas.microsoft.com/office/drawing/2016/ink" xmlns:am3d="http://schemas.microsoft.com/office/drawing/2017/model3d" xmlns:o="urn:schemas-microsoft-com:office:office" xmlns:oel="http://schemas.microsoft.com/office/2019/extlst" xmlns:r="http://schemas.openxmlformats.org/officeDocument/2006/relationships" xmlns:m="http://schemas.openxmlformats.org/officeDocument/2006/math" xmlns:v="urn:schemas-microsoft-com:vml" xmlns:wp14="http://schemas.microsoft.com/office/word/2010/wordprocessingDrawing" xmlns:wp="http://schemas.openxmlformats.org/drawingml/2006/wordprocessingDrawing" xmlns:w10="urn:schemas-microsoft-com:office:word" xmlns:w="http://schemas.openxmlformats.org/wordprocessingml/2006/main" xmlns:w14="http://schemas.microsoft.com/office/word/2010/wordml" xmlns:w15="http://schemas.microsoft.com/office/word/2012/wordml" xmlns:w16cex="http://schemas.microsoft.com/office/word/2018/wordml/cex" xmlns:w16cid="http://schemas.microsoft.com/office/word/2016/wordml/cid" xmlns:w16="http://schemas.microsoft.com/office/word/2018/wordml" xmlns:w16du="http://schemas.microsoft.com/office/word/2023/wordml/word16du" xmlns:w16sdtdh="http://schemas.microsoft.com/office/word/2020/wordml/sdtdatahash" xmlns:w16se="http://schemas.microsoft.com/office/word/2015/wordml/symex" xmlns:wpg="http://schemas.microsoft.com/office/word/2010/wordprocessingGroup" xmlns:wpi="http://schemas.microsoft.com/office/word/2010/wordprocessingInk" xmlns:wne="http://schemas.microsoft.com/office/word/2006/wordml" xmlns:wps="http://schemas.microsoft.com/office/word/2010/wordprocessingShape" mc:Ignorable="w14 w15 w16se w16cid w16 w16cex w16sdtdh w16du wp14">
   <w:p>
     <w:pPr>
       <w:pBdr>
@@ -17726,29 +15821,7 @@
                               <w:sz w:val="16"/>
                               <w:szCs w:val="16"/>
                             </w:rPr>
-                            <w:t xml:space="preserve"> “</w:t>
-                          </w:r>
-                          <w:proofErr w:type="spellStart"/>
-                          <w:r>
-                            <w:rPr>
-                              <w:rFonts w:asciiTheme="majorHAnsi" w:hAnsiTheme="majorHAnsi" w:cstheme="majorHAnsi"/>
-                              <w:b/>
-                              <w:color w:val="000000"/>
-                              <w:sz w:val="16"/>
-                              <w:szCs w:val="16"/>
-                            </w:rPr>
-                            <w:t>Connect</w:t>
-                          </w:r>
-                          <w:proofErr w:type="spellEnd"/>
-                          <w:r>
-                            <w:rPr>
-                              <w:rFonts w:asciiTheme="majorHAnsi" w:hAnsiTheme="majorHAnsi" w:cstheme="majorHAnsi"/>
-                              <w:b/>
-                              <w:color w:val="000000"/>
-                              <w:sz w:val="16"/>
-                              <w:szCs w:val="16"/>
-                            </w:rPr>
-                            <w:t xml:space="preserve"> Salud”</w:t>
+                            <w:t xml:space="preserve"> “Connect Salud”</w:t>
                           </w:r>
                         </w:p>
                         <w:p>
@@ -17793,7 +15866,7 @@
         </mc:Choice>
         <mc:Fallback>
           <w:pict>
-            <v:shape w14:anchorId="248613FA" id="Forma libre 36" o:spid="_x0000_s1042" style="position:absolute;margin-left:160pt;margin-top:61.5pt;width:230.25pt;height:30.35pt;z-index:-251641856;visibility:visible;mso-wrap-style:square;mso-width-percent:0;mso-height-percent:0;mso-wrap-distance-left:0;mso-wrap-distance-top:0;mso-wrap-distance-right:0;mso-wrap-distance-bottom:0;mso-position-horizontal:absolute;mso-position-horizontal-relative:margin;mso-position-vertical:absolute;mso-position-vertical-relative:page;mso-width-percent:0;mso-height-percent:0;mso-width-relative:margin;mso-height-relative:margin;v-text-anchor:top" coordsize="2249170,385445" o:spt="100" o:gfxdata="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" adj="-11796480,,5400" path="m,l,385445r2249170,l2249170,,,xe" stroked="f">
+            <v:shape w14:anchorId="248613FA" id="Forma libre 36" o:spid="_x0000_s1042" style="position:absolute;margin-left:160pt;margin-top:61.5pt;width:230.25pt;height:30.35pt;z-index:-251641856;visibility:visible;mso-wrap-style:square;mso-width-percent:0;mso-height-percent:0;mso-wrap-distance-left:0;mso-wrap-distance-top:0;mso-wrap-distance-right:0;mso-wrap-distance-bottom:0;mso-position-horizontal:absolute;mso-position-horizontal-relative:margin;mso-position-vertical:absolute;mso-position-vertical-relative:page;mso-width-percent:0;mso-height-percent:0;mso-width-relative:margin;mso-height-relative:margin;v-text-anchor:top" coordsize="2249170,385445" o:spt="100" o:gfxdata="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" adj="-11796480,,5400" path="m,l,385445r2249170,l2249170,,,xe" stroked="f">
               <v:stroke joinstyle="miter"/>
               <v:formulas/>
               <v:path arrowok="t" o:extrusionok="f" o:connecttype="custom" textboxrect="0,0,2249170,385445"/>
@@ -17829,29 +15902,7 @@
                         <w:sz w:val="16"/>
                         <w:szCs w:val="16"/>
                       </w:rPr>
-                      <w:t xml:space="preserve"> “</w:t>
-                    </w:r>
-                    <w:proofErr w:type="spellStart"/>
-                    <w:r>
-                      <w:rPr>
-                        <w:rFonts w:asciiTheme="majorHAnsi" w:hAnsiTheme="majorHAnsi" w:cstheme="majorHAnsi"/>
-                        <w:b/>
-                        <w:color w:val="000000"/>
-                        <w:sz w:val="16"/>
-                        <w:szCs w:val="16"/>
-                      </w:rPr>
-                      <w:t>Connect</w:t>
-                    </w:r>
-                    <w:proofErr w:type="spellEnd"/>
-                    <w:r>
-                      <w:rPr>
-                        <w:rFonts w:asciiTheme="majorHAnsi" w:hAnsiTheme="majorHAnsi" w:cstheme="majorHAnsi"/>
-                        <w:b/>
-                        <w:color w:val="000000"/>
-                        <w:sz w:val="16"/>
-                        <w:szCs w:val="16"/>
-                      </w:rPr>
-                      <w:t xml:space="preserve"> Salud”</w:t>
+                      <w:t xml:space="preserve"> “Connect Salud”</w:t>
                     </w:r>
                   </w:p>
                   <w:p>
@@ -17942,7 +15993,7 @@
 </file>
 
 <file path=word/header2.xml><?xml version="1.0" encoding="utf-8"?>
-<w:hdr xmlns:wpc="http://schemas.microsoft.com/office/word/2010/wordprocessingCanvas" xmlns:cx="http://schemas.microsoft.com/office/drawing/2014/chartex" xmlns:cx1="http://schemas.microsoft.com/office/drawing/2015/9/8/chartex" xmlns:cx2="http://schemas.microsoft.com/office/drawing/2015/10/21/chartex" xmlns:cx3="http://schemas.microsoft.com/office/drawing/2016/5/9/chartex" xmlns:cx4="http://schemas.microsoft.com/office/drawing/2016/5/10/chartex" xmlns:cx5="http://schemas.microsoft.com/office/drawing/2016/5/11/chartex" xmlns:cx6="http://schemas.microsoft.com/office/drawing/2016/5/12/chartex" xmlns:cx7="http://schemas.microsoft.com/office/drawing/2016/5/13/chartex" xmlns:cx8="http://schemas.microsoft.com/office/drawing/2016/5/14/chartex" xmlns:mc="http://schemas.openxmlformats.org/markup-compatibility/2006" xmlns:aink="http://schemas.microsoft.com/office/drawing/2016/ink" xmlns:am3d="http://schemas.microsoft.com/office/drawing/2017/model3d" xmlns:o="urn:schemas-microsoft-com:office:office" xmlns:r="http://schemas.openxmlformats.org/officeDocument/2006/relationships" xmlns:m="http://schemas.openxmlformats.org/officeDocument/2006/math" xmlns:v="urn:schemas-microsoft-com:vml" xmlns:wp14="http://schemas.microsoft.com/office/word/2010/wordprocessingDrawing" xmlns:wp="http://schemas.openxmlformats.org/drawingml/2006/wordprocessingDrawing" xmlns:w10="urn:schemas-microsoft-com:office:word" xmlns:w="http://schemas.openxmlformats.org/wordprocessingml/2006/main" xmlns:w14="http://schemas.microsoft.com/office/word/2010/wordml" xmlns:w15="http://schemas.microsoft.com/office/word/2012/wordml" xmlns:w16cex="http://schemas.microsoft.com/office/word/2018/wordml/cex" xmlns:w16cid="http://schemas.microsoft.com/office/word/2016/wordml/cid" xmlns:w16="http://schemas.microsoft.com/office/word/2018/wordml" xmlns:w16se="http://schemas.microsoft.com/office/word/2015/wordml/symex" xmlns:wpg="http://schemas.microsoft.com/office/word/2010/wordprocessingGroup" xmlns:wpi="http://schemas.microsoft.com/office/word/2010/wordprocessingInk" xmlns:wne="http://schemas.microsoft.com/office/word/2006/wordml" xmlns:wps="http://schemas.microsoft.com/office/word/2010/wordprocessingShape" mc:Ignorable="w14 w15 w16se w16cid w16 w16cex wp14">
+<w:hdr xmlns:wpc="http://schemas.microsoft.com/office/word/2010/wordprocessingCanvas" xmlns:cx="http://schemas.microsoft.com/office/drawing/2014/chartex" xmlns:cx1="http://schemas.microsoft.com/office/drawing/2015/9/8/chartex" xmlns:cx2="http://schemas.microsoft.com/office/drawing/2015/10/21/chartex" xmlns:cx3="http://schemas.microsoft.com/office/drawing/2016/5/9/chartex" xmlns:cx4="http://schemas.microsoft.com/office/drawing/2016/5/10/chartex" xmlns:cx5="http://schemas.microsoft.com/office/drawing/2016/5/11/chartex" xmlns:cx6="http://schemas.microsoft.com/office/drawing/2016/5/12/chartex" xmlns:cx7="http://schemas.microsoft.com/office/drawing/2016/5/13/chartex" xmlns:cx8="http://schemas.microsoft.com/office/drawing/2016/5/14/chartex" xmlns:mc="http://schemas.openxmlformats.org/markup-compatibility/2006" xmlns:aink="http://schemas.microsoft.com/office/drawing/2016/ink" xmlns:am3d="http://schemas.microsoft.com/office/drawing/2017/model3d" xmlns:o="urn:schemas-microsoft-com:office:office" xmlns:oel="http://schemas.microsoft.com/office/2019/extlst" xmlns:r="http://schemas.openxmlformats.org/officeDocument/2006/relationships" xmlns:m="http://schemas.openxmlformats.org/officeDocument/2006/math" xmlns:v="urn:schemas-microsoft-com:vml" xmlns:wp14="http://schemas.microsoft.com/office/word/2010/wordprocessingDrawing" xmlns:wp="http://schemas.openxmlformats.org/drawingml/2006/wordprocessingDrawing" xmlns:w10="urn:schemas-microsoft-com:office:word" xmlns:w="http://schemas.openxmlformats.org/wordprocessingml/2006/main" xmlns:w14="http://schemas.microsoft.com/office/word/2010/wordml" xmlns:w15="http://schemas.microsoft.com/office/word/2012/wordml" xmlns:w16cex="http://schemas.microsoft.com/office/word/2018/wordml/cex" xmlns:w16cid="http://schemas.microsoft.com/office/word/2016/wordml/cid" xmlns:w16="http://schemas.microsoft.com/office/word/2018/wordml" xmlns:w16du="http://schemas.microsoft.com/office/word/2023/wordml/word16du" xmlns:w16sdtdh="http://schemas.microsoft.com/office/word/2020/wordml/sdtdatahash" xmlns:w16se="http://schemas.microsoft.com/office/word/2015/wordml/symex" xmlns:wpg="http://schemas.microsoft.com/office/word/2010/wordprocessingGroup" xmlns:wpi="http://schemas.microsoft.com/office/word/2010/wordprocessingInk" xmlns:wne="http://schemas.microsoft.com/office/word/2006/wordml" xmlns:wps="http://schemas.microsoft.com/office/word/2010/wordprocessingShape" mc:Ignorable="w14 w15 w16se w16cid w16 w16cex w16sdtdh w16du wp14">
   <w:p>
     <w:pPr>
       <w:pBdr>
@@ -18055,29 +16106,7 @@
                               <w:sz w:val="16"/>
                               <w:szCs w:val="16"/>
                             </w:rPr>
-                            <w:t>“</w:t>
-                          </w:r>
-                          <w:proofErr w:type="spellStart"/>
-                          <w:r>
-                            <w:rPr>
-                              <w:rFonts w:asciiTheme="majorHAnsi" w:hAnsiTheme="majorHAnsi" w:cstheme="majorHAnsi"/>
-                              <w:b/>
-                              <w:color w:val="000000"/>
-                              <w:sz w:val="16"/>
-                              <w:szCs w:val="16"/>
-                            </w:rPr>
-                            <w:t>Connect</w:t>
-                          </w:r>
-                          <w:proofErr w:type="spellEnd"/>
-                          <w:r>
-                            <w:rPr>
-                              <w:rFonts w:asciiTheme="majorHAnsi" w:hAnsiTheme="majorHAnsi" w:cstheme="majorHAnsi"/>
-                              <w:b/>
-                              <w:color w:val="000000"/>
-                              <w:sz w:val="16"/>
-                              <w:szCs w:val="16"/>
-                            </w:rPr>
-                            <w:t xml:space="preserve"> Salud”</w:t>
+                            <w:t>“Connect Salud”</w:t>
                           </w:r>
                         </w:p>
                         <w:p>
@@ -18122,7 +16151,7 @@
         </mc:Choice>
         <mc:Fallback>
           <w:pict>
-            <v:shape w14:anchorId="67F5D5CA" id="Forma libre 47" o:spid="_x0000_s1043" style="position:absolute;margin-left:338.8pt;margin-top:60pt;width:390pt;height:30.35pt;z-index:-251653120;visibility:visible;mso-wrap-style:square;mso-width-percent:0;mso-height-percent:0;mso-wrap-distance-left:0;mso-wrap-distance-top:0;mso-wrap-distance-right:0;mso-wrap-distance-bottom:0;mso-position-horizontal:right;mso-position-horizontal-relative:margin;mso-position-vertical:absolute;mso-position-vertical-relative:page;mso-width-percent:0;mso-height-percent:0;mso-width-relative:margin;mso-height-relative:margin;v-text-anchor:top" coordsize="2249170,385445" o:spt="100" o:gfxdata="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" adj="-11796480,,5400" path="m,l,385445r2249170,l2249170,,,xe" stroked="f">
+            <v:shape w14:anchorId="67F5D5CA" id="Forma libre 47" o:spid="_x0000_s1043" style="position:absolute;margin-left:338.8pt;margin-top:60pt;width:390pt;height:30.35pt;z-index:-251653120;visibility:visible;mso-wrap-style:square;mso-width-percent:0;mso-height-percent:0;mso-wrap-distance-left:0;mso-wrap-distance-top:0;mso-wrap-distance-right:0;mso-wrap-distance-bottom:0;mso-position-horizontal:right;mso-position-horizontal-relative:margin;mso-position-vertical:absolute;mso-position-vertical-relative:page;mso-width-percent:0;mso-height-percent:0;mso-width-relative:margin;mso-height-relative:margin;v-text-anchor:top" coordsize="2249170,385445" o:spt="100" o:gfxdata="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" adj="-11796480,,5400" path="m,l,385445r2249170,l2249170,,,xe" stroked="f">
               <v:stroke joinstyle="miter"/>
               <v:formulas/>
               <v:path arrowok="t" o:extrusionok="f" o:connecttype="custom" textboxrect="0,0,2249170,385445"/>
@@ -18158,29 +16187,7 @@
                         <w:sz w:val="16"/>
                         <w:szCs w:val="16"/>
                       </w:rPr>
-                      <w:t>“</w:t>
-                    </w:r>
-                    <w:proofErr w:type="spellStart"/>
-                    <w:r>
-                      <w:rPr>
-                        <w:rFonts w:asciiTheme="majorHAnsi" w:hAnsiTheme="majorHAnsi" w:cstheme="majorHAnsi"/>
-                        <w:b/>
-                        <w:color w:val="000000"/>
-                        <w:sz w:val="16"/>
-                        <w:szCs w:val="16"/>
-                      </w:rPr>
-                      <w:t>Connect</w:t>
-                    </w:r>
-                    <w:proofErr w:type="spellEnd"/>
-                    <w:r>
-                      <w:rPr>
-                        <w:rFonts w:asciiTheme="majorHAnsi" w:hAnsiTheme="majorHAnsi" w:cstheme="majorHAnsi"/>
-                        <w:b/>
-                        <w:color w:val="000000"/>
-                        <w:sz w:val="16"/>
-                        <w:szCs w:val="16"/>
-                      </w:rPr>
-                      <w:t xml:space="preserve"> Salud”</w:t>
+                      <w:t>“Connect Salud”</w:t>
                     </w:r>
                   </w:p>
                   <w:p>
@@ -18478,7 +16485,7 @@
         </mc:Choice>
         <mc:Fallback>
           <w:pict>
-            <v:shape w14:anchorId="73F59403" id="Forma libre 42" o:spid="_x0000_s1044" style="position:absolute;margin-left:477.05pt;margin-top:78.3pt;width:37.2pt;height:13.6pt;z-index:-251652096;visibility:visible;mso-wrap-style:square;mso-wrap-distance-left:0;mso-wrap-distance-top:0;mso-wrap-distance-right:0;mso-wrap-distance-bottom:0;mso-position-horizontal:absolute;mso-position-horizontal-relative:page;mso-position-vertical:absolute;mso-position-vertical-relative:page;v-text-anchor:top" coordsize="453390,153670" o:spt="100" o:gfxdata="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" adj="-11796480,,5400" path="m,l,153670r453390,l453390,,,xe" stroked="f">
+            <v:shape w14:anchorId="73F59403" id="Forma libre 42" o:spid="_x0000_s1044" style="position:absolute;margin-left:477.05pt;margin-top:78.3pt;width:37.2pt;height:13.6pt;z-index:-251652096;visibility:visible;mso-wrap-style:square;mso-wrap-distance-left:0;mso-wrap-distance-top:0;mso-wrap-distance-right:0;mso-wrap-distance-bottom:0;mso-position-horizontal:absolute;mso-position-horizontal-relative:page;mso-position-vertical:absolute;mso-position-vertical-relative:page;v-text-anchor:top" coordsize="453390,153670" o:spt="100" o:gfxdata="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" adj="-11796480,,5400" path="m,l,153670r453390,l453390,,,xe" stroked="f">
               <v:stroke joinstyle="miter"/>
               <v:formulas/>
               <v:path arrowok="t" o:extrusionok="f" o:connecttype="custom" textboxrect="0,0,453390,153670"/>
@@ -18504,7 +16511,7 @@
 </file>
 
 <file path=word/header3.xml><?xml version="1.0" encoding="utf-8"?>
-<w:hdr xmlns:wpc="http://schemas.microsoft.com/office/word/2010/wordprocessingCanvas" xmlns:cx="http://schemas.microsoft.com/office/drawing/2014/chartex" xmlns:cx1="http://schemas.microsoft.com/office/drawing/2015/9/8/chartex" xmlns:cx2="http://schemas.microsoft.com/office/drawing/2015/10/21/chartex" xmlns:cx3="http://schemas.microsoft.com/office/drawing/2016/5/9/chartex" xmlns:cx4="http://schemas.microsoft.com/office/drawing/2016/5/10/chartex" xmlns:cx5="http://schemas.microsoft.com/office/drawing/2016/5/11/chartex" xmlns:cx6="http://schemas.microsoft.com/office/drawing/2016/5/12/chartex" xmlns:cx7="http://schemas.microsoft.com/office/drawing/2016/5/13/chartex" xmlns:cx8="http://schemas.microsoft.com/office/drawing/2016/5/14/chartex" xmlns:mc="http://schemas.openxmlformats.org/markup-compatibility/2006" xmlns:aink="http://schemas.microsoft.com/office/drawing/2016/ink" xmlns:am3d="http://schemas.microsoft.com/office/drawing/2017/model3d" xmlns:o="urn:schemas-microsoft-com:office:office" xmlns:r="http://schemas.openxmlformats.org/officeDocument/2006/relationships" xmlns:m="http://schemas.openxmlformats.org/officeDocument/2006/math" xmlns:v="urn:schemas-microsoft-com:vml" xmlns:wp14="http://schemas.microsoft.com/office/word/2010/wordprocessingDrawing" xmlns:wp="http://schemas.openxmlformats.org/drawingml/2006/wordprocessingDrawing" xmlns:w10="urn:schemas-microsoft-com:office:word" xmlns:w="http://schemas.openxmlformats.org/wordprocessingml/2006/main" xmlns:w14="http://schemas.microsoft.com/office/word/2010/wordml" xmlns:w15="http://schemas.microsoft.com/office/word/2012/wordml" xmlns:w16cex="http://schemas.microsoft.com/office/word/2018/wordml/cex" xmlns:w16cid="http://schemas.microsoft.com/office/word/2016/wordml/cid" xmlns:w16="http://schemas.microsoft.com/office/word/2018/wordml" xmlns:w16se="http://schemas.microsoft.com/office/word/2015/wordml/symex" xmlns:wpg="http://schemas.microsoft.com/office/word/2010/wordprocessingGroup" xmlns:wpi="http://schemas.microsoft.com/office/word/2010/wordprocessingInk" xmlns:wne="http://schemas.microsoft.com/office/word/2006/wordml" xmlns:wps="http://schemas.microsoft.com/office/word/2010/wordprocessingShape" mc:Ignorable="w14 w15 w16se w16cid w16 w16cex wp14">
+<w:hdr xmlns:wpc="http://schemas.microsoft.com/office/word/2010/wordprocessingCanvas" xmlns:cx="http://schemas.microsoft.com/office/drawing/2014/chartex" xmlns:cx1="http://schemas.microsoft.com/office/drawing/2015/9/8/chartex" xmlns:cx2="http://schemas.microsoft.com/office/drawing/2015/10/21/chartex" xmlns:cx3="http://schemas.microsoft.com/office/drawing/2016/5/9/chartex" xmlns:cx4="http://schemas.microsoft.com/office/drawing/2016/5/10/chartex" xmlns:cx5="http://schemas.microsoft.com/office/drawing/2016/5/11/chartex" xmlns:cx6="http://schemas.microsoft.com/office/drawing/2016/5/12/chartex" xmlns:cx7="http://schemas.microsoft.com/office/drawing/2016/5/13/chartex" xmlns:cx8="http://schemas.microsoft.com/office/drawing/2016/5/14/chartex" xmlns:mc="http://schemas.openxmlformats.org/markup-compatibility/2006" xmlns:aink="http://schemas.microsoft.com/office/drawing/2016/ink" xmlns:am3d="http://schemas.microsoft.com/office/drawing/2017/model3d" xmlns:o="urn:schemas-microsoft-com:office:office" xmlns:oel="http://schemas.microsoft.com/office/2019/extlst" xmlns:r="http://schemas.openxmlformats.org/officeDocument/2006/relationships" xmlns:m="http://schemas.openxmlformats.org/officeDocument/2006/math" xmlns:v="urn:schemas-microsoft-com:vml" xmlns:wp14="http://schemas.microsoft.com/office/word/2010/wordprocessingDrawing" xmlns:wp="http://schemas.openxmlformats.org/drawingml/2006/wordprocessingDrawing" xmlns:w10="urn:schemas-microsoft-com:office:word" xmlns:w="http://schemas.openxmlformats.org/wordprocessingml/2006/main" xmlns:w14="http://schemas.microsoft.com/office/word/2010/wordml" xmlns:w15="http://schemas.microsoft.com/office/word/2012/wordml" xmlns:w16cex="http://schemas.microsoft.com/office/word/2018/wordml/cex" xmlns:w16cid="http://schemas.microsoft.com/office/word/2016/wordml/cid" xmlns:w16="http://schemas.microsoft.com/office/word/2018/wordml" xmlns:w16du="http://schemas.microsoft.com/office/word/2023/wordml/word16du" xmlns:w16sdtdh="http://schemas.microsoft.com/office/word/2020/wordml/sdtdatahash" xmlns:w16se="http://schemas.microsoft.com/office/word/2015/wordml/symex" xmlns:wpg="http://schemas.microsoft.com/office/word/2010/wordprocessingGroup" xmlns:wpi="http://schemas.microsoft.com/office/word/2010/wordprocessingInk" xmlns:wne="http://schemas.microsoft.com/office/word/2006/wordml" xmlns:wps="http://schemas.microsoft.com/office/word/2010/wordprocessingShape" mc:Ignorable="w14 w15 w16se w16cid w16 w16cex w16sdtdh w16du wp14">
   <w:p>
     <w:pPr>
       <w:pBdr>
@@ -18613,7 +16620,7 @@
         </mc:Choice>
         <mc:Fallback>
           <w:pict>
-            <v:shape w14:anchorId="32F9F73D" id="Forma libre 56" o:spid="_x0000_s1045" style="position:absolute;margin-left:153.25pt;margin-top:0;width:184.5pt;height:49.5pt;z-index:-251651072;visibility:visible;mso-wrap-style:square;mso-width-percent:0;mso-height-percent:0;mso-wrap-distance-left:0;mso-wrap-distance-top:0;mso-wrap-distance-right:0;mso-wrap-distance-bottom:0;mso-position-horizontal:absolute;mso-position-horizontal-relative:margin;mso-position-vertical:bottom;mso-position-vertical-relative:top-margin-area;mso-width-percent:0;mso-height-percent:0;mso-width-relative:margin;mso-height-relative:margin;v-text-anchor:top" coordsize="2171700,165735" o:spt="100" o:gfxdata="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" adj="-11796480,,5400" path="m,l,165735r2171700,l2171700,,,xe" stroked="f">
+            <v:shape w14:anchorId="32F9F73D" id="Forma libre 56" o:spid="_x0000_s1045" style="position:absolute;margin-left:153.25pt;margin-top:0;width:184.5pt;height:49.5pt;z-index:-251651072;visibility:visible;mso-wrap-style:square;mso-width-percent:0;mso-height-percent:0;mso-wrap-distance-left:0;mso-wrap-distance-top:0;mso-wrap-distance-right:0;mso-wrap-distance-bottom:0;mso-position-horizontal:absolute;mso-position-horizontal-relative:margin;mso-position-vertical:bottom;mso-position-vertical-relative:top-margin-area;mso-width-percent:0;mso-height-percent:0;mso-width-relative:margin;mso-height-relative:margin;v-text-anchor:top" coordsize="2171700,165735" o:spt="100" o:gfxdata="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" adj="-11796480,,5400" path="m,l,165735r2171700,l2171700,,,xe" stroked="f">
               <v:stroke joinstyle="miter"/>
               <v:formulas/>
               <v:path arrowok="t" o:extrusionok="f" o:connecttype="custom" textboxrect="0,0,2171700,165735"/>
@@ -18639,7 +16646,7 @@
 </file>
 
 <file path=word/header4.xml><?xml version="1.0" encoding="utf-8"?>
-<w:hdr xmlns:wpc="http://schemas.microsoft.com/office/word/2010/wordprocessingCanvas" xmlns:cx="http://schemas.microsoft.com/office/drawing/2014/chartex" xmlns:cx1="http://schemas.microsoft.com/office/drawing/2015/9/8/chartex" xmlns:cx2="http://schemas.microsoft.com/office/drawing/2015/10/21/chartex" xmlns:cx3="http://schemas.microsoft.com/office/drawing/2016/5/9/chartex" xmlns:cx4="http://schemas.microsoft.com/office/drawing/2016/5/10/chartex" xmlns:cx5="http://schemas.microsoft.com/office/drawing/2016/5/11/chartex" xmlns:cx6="http://schemas.microsoft.com/office/drawing/2016/5/12/chartex" xmlns:cx7="http://schemas.microsoft.com/office/drawing/2016/5/13/chartex" xmlns:cx8="http://schemas.microsoft.com/office/drawing/2016/5/14/chartex" xmlns:mc="http://schemas.openxmlformats.org/markup-compatibility/2006" xmlns:aink="http://schemas.microsoft.com/office/drawing/2016/ink" xmlns:am3d="http://schemas.microsoft.com/office/drawing/2017/model3d" xmlns:o="urn:schemas-microsoft-com:office:office" xmlns:r="http://schemas.openxmlformats.org/officeDocument/2006/relationships" xmlns:m="http://schemas.openxmlformats.org/officeDocument/2006/math" xmlns:v="urn:schemas-microsoft-com:vml" xmlns:wp14="http://schemas.microsoft.com/office/word/2010/wordprocessingDrawing" xmlns:wp="http://schemas.openxmlformats.org/drawingml/2006/wordprocessingDrawing" xmlns:w10="urn:schemas-microsoft-com:office:word" xmlns:w="http://schemas.openxmlformats.org/wordprocessingml/2006/main" xmlns:w14="http://schemas.microsoft.com/office/word/2010/wordml" xmlns:w15="http://schemas.microsoft.com/office/word/2012/wordml" xmlns:w16cex="http://schemas.microsoft.com/office/word/2018/wordml/cex" xmlns:w16cid="http://schemas.microsoft.com/office/word/2016/wordml/cid" xmlns:w16="http://schemas.microsoft.com/office/word/2018/wordml" xmlns:w16se="http://schemas.microsoft.com/office/word/2015/wordml/symex" xmlns:wpg="http://schemas.microsoft.com/office/word/2010/wordprocessingGroup" xmlns:wpi="http://schemas.microsoft.com/office/word/2010/wordprocessingInk" xmlns:wne="http://schemas.microsoft.com/office/word/2006/wordml" xmlns:wps="http://schemas.microsoft.com/office/word/2010/wordprocessingShape" mc:Ignorable="w14 w15 w16se w16cid w16 w16cex wp14">
+<w:hdr xmlns:wpc="http://schemas.microsoft.com/office/word/2010/wordprocessingCanvas" xmlns:cx="http://schemas.microsoft.com/office/drawing/2014/chartex" xmlns:cx1="http://schemas.microsoft.com/office/drawing/2015/9/8/chartex" xmlns:cx2="http://schemas.microsoft.com/office/drawing/2015/10/21/chartex" xmlns:cx3="http://schemas.microsoft.com/office/drawing/2016/5/9/chartex" xmlns:cx4="http://schemas.microsoft.com/office/drawing/2016/5/10/chartex" xmlns:cx5="http://schemas.microsoft.com/office/drawing/2016/5/11/chartex" xmlns:cx6="http://schemas.microsoft.com/office/drawing/2016/5/12/chartex" xmlns:cx7="http://schemas.microsoft.com/office/drawing/2016/5/13/chartex" xmlns:cx8="http://schemas.microsoft.com/office/drawing/2016/5/14/chartex" xmlns:mc="http://schemas.openxmlformats.org/markup-compatibility/2006" xmlns:aink="http://schemas.microsoft.com/office/drawing/2016/ink" xmlns:am3d="http://schemas.microsoft.com/office/drawing/2017/model3d" xmlns:o="urn:schemas-microsoft-com:office:office" xmlns:oel="http://schemas.microsoft.com/office/2019/extlst" xmlns:r="http://schemas.openxmlformats.org/officeDocument/2006/relationships" xmlns:m="http://schemas.openxmlformats.org/officeDocument/2006/math" xmlns:v="urn:schemas-microsoft-com:vml" xmlns:wp14="http://schemas.microsoft.com/office/word/2010/wordprocessingDrawing" xmlns:wp="http://schemas.openxmlformats.org/drawingml/2006/wordprocessingDrawing" xmlns:w10="urn:schemas-microsoft-com:office:word" xmlns:w="http://schemas.openxmlformats.org/wordprocessingml/2006/main" xmlns:w14="http://schemas.microsoft.com/office/word/2010/wordml" xmlns:w15="http://schemas.microsoft.com/office/word/2012/wordml" xmlns:w16cex="http://schemas.microsoft.com/office/word/2018/wordml/cex" xmlns:w16cid="http://schemas.microsoft.com/office/word/2016/wordml/cid" xmlns:w16="http://schemas.microsoft.com/office/word/2018/wordml" xmlns:w16du="http://schemas.microsoft.com/office/word/2023/wordml/word16du" xmlns:w16sdtdh="http://schemas.microsoft.com/office/word/2020/wordml/sdtdatahash" xmlns:w16se="http://schemas.microsoft.com/office/word/2015/wordml/symex" xmlns:wpg="http://schemas.microsoft.com/office/word/2010/wordprocessingGroup" xmlns:wpi="http://schemas.microsoft.com/office/word/2010/wordprocessingInk" xmlns:wne="http://schemas.microsoft.com/office/word/2006/wordml" xmlns:wps="http://schemas.microsoft.com/office/word/2010/wordprocessingShape" mc:Ignorable="w14 w15 w16se w16cid w16 w16cex w16sdtdh w16du wp14">
   <w:p>
     <w:pPr>
       <w:pBdr>
@@ -18793,7 +16800,7 @@
         </mc:Choice>
         <mc:Fallback>
           <w:pict>
-            <v:shape w14:anchorId="4F8B4E13" id="Forma libre 59" o:spid="_x0000_s1046" style="position:absolute;margin-left:234.1pt;margin-top:59.7pt;width:172.5pt;height:14.55pt;z-index:-251650048;visibility:visible;mso-wrap-style:square;mso-wrap-distance-left:0;mso-wrap-distance-top:0;mso-wrap-distance-right:0;mso-wrap-distance-bottom:0;mso-position-horizontal:absolute;mso-position-horizontal-relative:page;mso-position-vertical:absolute;mso-position-vertical-relative:page;v-text-anchor:top" coordsize="2171700,165735" o:spt="100" o:gfxdata="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" adj="-11796480,,5400" path="m,l,165735r2171700,l2171700,,,xe" stroked="f">
+            <v:shape w14:anchorId="4F8B4E13" id="Forma libre 59" o:spid="_x0000_s1046" style="position:absolute;margin-left:234.1pt;margin-top:59.7pt;width:172.5pt;height:14.55pt;z-index:-251650048;visibility:visible;mso-wrap-style:square;mso-wrap-distance-left:0;mso-wrap-distance-top:0;mso-wrap-distance-right:0;mso-wrap-distance-bottom:0;mso-position-horizontal:absolute;mso-position-horizontal-relative:page;mso-position-vertical:absolute;mso-position-vertical-relative:page;v-text-anchor:top" coordsize="2171700,165735" o:spt="100" o:gfxdata="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" adj="-11796480,,5400" path="m,l,165735r2171700,l2171700,,,xe" stroked="f">
               <v:stroke joinstyle="miter"/>
               <v:formulas/>
               <v:path arrowok="t" o:extrusionok="f" o:connecttype="custom" textboxrect="0,0,2171700,165735"/>
@@ -18819,7 +16826,7 @@
 </file>
 
 <file path=word/header5.xml><?xml version="1.0" encoding="utf-8"?>
-<w:hdr xmlns:wpc="http://schemas.microsoft.com/office/word/2010/wordprocessingCanvas" xmlns:cx="http://schemas.microsoft.com/office/drawing/2014/chartex" xmlns:cx1="http://schemas.microsoft.com/office/drawing/2015/9/8/chartex" xmlns:cx2="http://schemas.microsoft.com/office/drawing/2015/10/21/chartex" xmlns:cx3="http://schemas.microsoft.com/office/drawing/2016/5/9/chartex" xmlns:cx4="http://schemas.microsoft.com/office/drawing/2016/5/10/chartex" xmlns:cx5="http://schemas.microsoft.com/office/drawing/2016/5/11/chartex" xmlns:cx6="http://schemas.microsoft.com/office/drawing/2016/5/12/chartex" xmlns:cx7="http://schemas.microsoft.com/office/drawing/2016/5/13/chartex" xmlns:cx8="http://schemas.microsoft.com/office/drawing/2016/5/14/chartex" xmlns:mc="http://schemas.openxmlformats.org/markup-compatibility/2006" xmlns:aink="http://schemas.microsoft.com/office/drawing/2016/ink" xmlns:am3d="http://schemas.microsoft.com/office/drawing/2017/model3d" xmlns:o="urn:schemas-microsoft-com:office:office" xmlns:r="http://schemas.openxmlformats.org/officeDocument/2006/relationships" xmlns:m="http://schemas.openxmlformats.org/officeDocument/2006/math" xmlns:v="urn:schemas-microsoft-com:vml" xmlns:wp14="http://schemas.microsoft.com/office/word/2010/wordprocessingDrawing" xmlns:wp="http://schemas.openxmlformats.org/drawingml/2006/wordprocessingDrawing" xmlns:w10="urn:schemas-microsoft-com:office:word" xmlns:w="http://schemas.openxmlformats.org/wordprocessingml/2006/main" xmlns:w14="http://schemas.microsoft.com/office/word/2010/wordml" xmlns:w15="http://schemas.microsoft.com/office/word/2012/wordml" xmlns:w16cex="http://schemas.microsoft.com/office/word/2018/wordml/cex" xmlns:w16cid="http://schemas.microsoft.com/office/word/2016/wordml/cid" xmlns:w16="http://schemas.microsoft.com/office/word/2018/wordml" xmlns:w16se="http://schemas.microsoft.com/office/word/2015/wordml/symex" xmlns:wpg="http://schemas.microsoft.com/office/word/2010/wordprocessingGroup" xmlns:wpi="http://schemas.microsoft.com/office/word/2010/wordprocessingInk" xmlns:wne="http://schemas.microsoft.com/office/word/2006/wordml" xmlns:wps="http://schemas.microsoft.com/office/word/2010/wordprocessingShape" mc:Ignorable="w14 w15 w16se w16cid w16 w16cex wp14">
+<w:hdr xmlns:wpc="http://schemas.microsoft.com/office/word/2010/wordprocessingCanvas" xmlns:cx="http://schemas.microsoft.com/office/drawing/2014/chartex" xmlns:cx1="http://schemas.microsoft.com/office/drawing/2015/9/8/chartex" xmlns:cx2="http://schemas.microsoft.com/office/drawing/2015/10/21/chartex" xmlns:cx3="http://schemas.microsoft.com/office/drawing/2016/5/9/chartex" xmlns:cx4="http://schemas.microsoft.com/office/drawing/2016/5/10/chartex" xmlns:cx5="http://schemas.microsoft.com/office/drawing/2016/5/11/chartex" xmlns:cx6="http://schemas.microsoft.com/office/drawing/2016/5/12/chartex" xmlns:cx7="http://schemas.microsoft.com/office/drawing/2016/5/13/chartex" xmlns:cx8="http://schemas.microsoft.com/office/drawing/2016/5/14/chartex" xmlns:mc="http://schemas.openxmlformats.org/markup-compatibility/2006" xmlns:aink="http://schemas.microsoft.com/office/drawing/2016/ink" xmlns:am3d="http://schemas.microsoft.com/office/drawing/2017/model3d" xmlns:o="urn:schemas-microsoft-com:office:office" xmlns:oel="http://schemas.microsoft.com/office/2019/extlst" xmlns:r="http://schemas.openxmlformats.org/officeDocument/2006/relationships" xmlns:m="http://schemas.openxmlformats.org/officeDocument/2006/math" xmlns:v="urn:schemas-microsoft-com:vml" xmlns:wp14="http://schemas.microsoft.com/office/word/2010/wordprocessingDrawing" xmlns:wp="http://schemas.openxmlformats.org/drawingml/2006/wordprocessingDrawing" xmlns:w10="urn:schemas-microsoft-com:office:word" xmlns:w="http://schemas.openxmlformats.org/wordprocessingml/2006/main" xmlns:w14="http://schemas.microsoft.com/office/word/2010/wordml" xmlns:w15="http://schemas.microsoft.com/office/word/2012/wordml" xmlns:w16cex="http://schemas.microsoft.com/office/word/2018/wordml/cex" xmlns:w16cid="http://schemas.microsoft.com/office/word/2016/wordml/cid" xmlns:w16="http://schemas.microsoft.com/office/word/2018/wordml" xmlns:w16du="http://schemas.microsoft.com/office/word/2023/wordml/word16du" xmlns:w16sdtdh="http://schemas.microsoft.com/office/word/2020/wordml/sdtdatahash" xmlns:w16se="http://schemas.microsoft.com/office/word/2015/wordml/symex" xmlns:wpg="http://schemas.microsoft.com/office/word/2010/wordprocessingGroup" xmlns:wpi="http://schemas.microsoft.com/office/word/2010/wordprocessingInk" xmlns:wne="http://schemas.microsoft.com/office/word/2006/wordml" xmlns:wps="http://schemas.microsoft.com/office/word/2010/wordprocessingShape" mc:Ignorable="w14 w15 w16se w16cid w16 w16cex w16sdtdh w16du wp14">
   <w:p>
     <w:pPr>
       <w:pBdr>
@@ -18841,7 +16848,7 @@
 </file>
 
 <file path=word/numbering.xml><?xml version="1.0" encoding="utf-8"?>
-<w:numbering xmlns:wpc="http://schemas.microsoft.com/office/word/2010/wordprocessingCanvas" xmlns:cx="http://schemas.microsoft.com/office/drawing/2014/chartex" xmlns:cx1="http://schemas.microsoft.com/office/drawing/2015/9/8/chartex" xmlns:cx2="http://schemas.microsoft.com/office/drawing/2015/10/21/chartex" xmlns:cx3="http://schemas.microsoft.com/office/drawing/2016/5/9/chartex" xmlns:cx4="http://schemas.microsoft.com/office/drawing/2016/5/10/chartex" xmlns:cx5="http://schemas.microsoft.com/office/drawing/2016/5/11/chartex" xmlns:cx6="http://schemas.microsoft.com/office/drawing/2016/5/12/chartex" xmlns:cx7="http://schemas.microsoft.com/office/drawing/2016/5/13/chartex" xmlns:cx8="http://schemas.microsoft.com/office/drawing/2016/5/14/chartex" xmlns:mc="http://schemas.openxmlformats.org/markup-compatibility/2006" xmlns:aink="http://schemas.microsoft.com/office/drawing/2016/ink" xmlns:am3d="http://schemas.microsoft.com/office/drawing/2017/model3d" xmlns:o="urn:schemas-microsoft-com:office:office" xmlns:r="http://schemas.openxmlformats.org/officeDocument/2006/relationships" xmlns:m="http://schemas.openxmlformats.org/officeDocument/2006/math" xmlns:v="urn:schemas-microsoft-com:vml" xmlns:wp14="http://schemas.microsoft.com/office/word/2010/wordprocessingDrawing" xmlns:wp="http://schemas.openxmlformats.org/drawingml/2006/wordprocessingDrawing" xmlns:w10="urn:schemas-microsoft-com:office:word" xmlns:w="http://schemas.openxmlformats.org/wordprocessingml/2006/main" xmlns:w14="http://schemas.microsoft.com/office/word/2010/wordml" xmlns:w15="http://schemas.microsoft.com/office/word/2012/wordml" xmlns:w16cex="http://schemas.microsoft.com/office/word/2018/wordml/cex" xmlns:w16cid="http://schemas.microsoft.com/office/word/2016/wordml/cid" xmlns:w16="http://schemas.microsoft.com/office/word/2018/wordml" xmlns:w16se="http://schemas.microsoft.com/office/word/2015/wordml/symex" xmlns:wpg="http://schemas.microsoft.com/office/word/2010/wordprocessingGroup" xmlns:wpi="http://schemas.microsoft.com/office/word/2010/wordprocessingInk" xmlns:wne="http://schemas.microsoft.com/office/word/2006/wordml" xmlns:wps="http://schemas.microsoft.com/office/word/2010/wordprocessingShape" mc:Ignorable="w14 w15 w16se w16cid w16 w16cex wp14">
+<w:numbering xmlns:wpc="http://schemas.microsoft.com/office/word/2010/wordprocessingCanvas" xmlns:cx="http://schemas.microsoft.com/office/drawing/2014/chartex" xmlns:cx1="http://schemas.microsoft.com/office/drawing/2015/9/8/chartex" xmlns:cx2="http://schemas.microsoft.com/office/drawing/2015/10/21/chartex" xmlns:cx3="http://schemas.microsoft.com/office/drawing/2016/5/9/chartex" xmlns:cx4="http://schemas.microsoft.com/office/drawing/2016/5/10/chartex" xmlns:cx5="http://schemas.microsoft.com/office/drawing/2016/5/11/chartex" xmlns:cx6="http://schemas.microsoft.com/office/drawing/2016/5/12/chartex" xmlns:cx7="http://schemas.microsoft.com/office/drawing/2016/5/13/chartex" xmlns:cx8="http://schemas.microsoft.com/office/drawing/2016/5/14/chartex" xmlns:mc="http://schemas.openxmlformats.org/markup-compatibility/2006" xmlns:aink="http://schemas.microsoft.com/office/drawing/2016/ink" xmlns:am3d="http://schemas.microsoft.com/office/drawing/2017/model3d" xmlns:o="urn:schemas-microsoft-com:office:office" xmlns:oel="http://schemas.microsoft.com/office/2019/extlst" xmlns:r="http://schemas.openxmlformats.org/officeDocument/2006/relationships" xmlns:m="http://schemas.openxmlformats.org/officeDocument/2006/math" xmlns:v="urn:schemas-microsoft-com:vml" xmlns:wp14="http://schemas.microsoft.com/office/word/2010/wordprocessingDrawing" xmlns:wp="http://schemas.openxmlformats.org/drawingml/2006/wordprocessingDrawing" xmlns:w10="urn:schemas-microsoft-com:office:word" xmlns:w="http://schemas.openxmlformats.org/wordprocessingml/2006/main" xmlns:w14="http://schemas.microsoft.com/office/word/2010/wordml" xmlns:w15="http://schemas.microsoft.com/office/word/2012/wordml" xmlns:w16cex="http://schemas.microsoft.com/office/word/2018/wordml/cex" xmlns:w16cid="http://schemas.microsoft.com/office/word/2016/wordml/cid" xmlns:w16="http://schemas.microsoft.com/office/word/2018/wordml" xmlns:w16du="http://schemas.microsoft.com/office/word/2023/wordml/word16du" xmlns:w16sdtdh="http://schemas.microsoft.com/office/word/2020/wordml/sdtdatahash" xmlns:w16se="http://schemas.microsoft.com/office/word/2015/wordml/symex" xmlns:wpg="http://schemas.microsoft.com/office/word/2010/wordprocessingGroup" xmlns:wpi="http://schemas.microsoft.com/office/word/2010/wordprocessingInk" xmlns:wne="http://schemas.microsoft.com/office/word/2006/wordml" xmlns:wps="http://schemas.microsoft.com/office/word/2010/wordprocessingShape" mc:Ignorable="w14 w15 w16se w16cid w16 w16cex w16sdtdh w16du wp14">
   <w:abstractNum w:abstractNumId="0" w15:restartNumberingAfterBreak="0">
     <w:nsid w:val="0E5A3A84"/>
     <w:multiLevelType w:val="multilevel"/>
@@ -20441,43 +18448,43 @@
       </w:pPr>
     </w:lvl>
   </w:abstractNum>
-  <w:num w:numId="1">
+  <w:num w:numId="1" w16cid:durableId="2084794586">
     <w:abstractNumId w:val="13"/>
   </w:num>
-  <w:num w:numId="2">
+  <w:num w:numId="2" w16cid:durableId="939992568">
     <w:abstractNumId w:val="1"/>
   </w:num>
-  <w:num w:numId="3">
+  <w:num w:numId="3" w16cid:durableId="1746682081">
     <w:abstractNumId w:val="14"/>
   </w:num>
-  <w:num w:numId="4">
+  <w:num w:numId="4" w16cid:durableId="1709599428">
     <w:abstractNumId w:val="9"/>
   </w:num>
-  <w:num w:numId="5">
+  <w:num w:numId="5" w16cid:durableId="776606264">
     <w:abstractNumId w:val="2"/>
   </w:num>
-  <w:num w:numId="6">
+  <w:num w:numId="6" w16cid:durableId="695426304">
     <w:abstractNumId w:val="10"/>
   </w:num>
-  <w:num w:numId="7">
+  <w:num w:numId="7" w16cid:durableId="1411078144">
     <w:abstractNumId w:val="6"/>
   </w:num>
-  <w:num w:numId="8">
+  <w:num w:numId="8" w16cid:durableId="287442428">
     <w:abstractNumId w:val="3"/>
   </w:num>
-  <w:num w:numId="9">
+  <w:num w:numId="9" w16cid:durableId="482507184">
     <w:abstractNumId w:val="5"/>
   </w:num>
-  <w:num w:numId="10">
+  <w:num w:numId="10" w16cid:durableId="1211918250">
     <w:abstractNumId w:val="12"/>
   </w:num>
-  <w:num w:numId="11">
+  <w:num w:numId="11" w16cid:durableId="1264143898">
     <w:abstractNumId w:val="7"/>
   </w:num>
-  <w:num w:numId="12">
+  <w:num w:numId="12" w16cid:durableId="1498570368">
     <w:abstractNumId w:val="8"/>
   </w:num>
-  <w:num w:numId="13">
+  <w:num w:numId="13" w16cid:durableId="812605931">
     <w:abstractNumId w:val="0"/>
     <w:lvlOverride w:ilvl="0">
       <w:startOverride w:val="1"/>
@@ -20507,17 +18514,17 @@
       <w:startOverride w:val="1"/>
     </w:lvlOverride>
   </w:num>
-  <w:num w:numId="14">
+  <w:num w:numId="14" w16cid:durableId="169493837">
     <w:abstractNumId w:val="4"/>
   </w:num>
-  <w:num w:numId="15">
+  <w:num w:numId="15" w16cid:durableId="977958463">
     <w:abstractNumId w:val="11"/>
   </w:num>
 </w:numbering>
 </file>
 
 <file path=word/styles.xml><?xml version="1.0" encoding="utf-8"?>
-<w:styles xmlns:mc="http://schemas.openxmlformats.org/markup-compatibility/2006" xmlns:r="http://schemas.openxmlformats.org/officeDocument/2006/relationships" xmlns:w="http://schemas.openxmlformats.org/wordprocessingml/2006/main" xmlns:w14="http://schemas.microsoft.com/office/word/2010/wordml" xmlns:w15="http://schemas.microsoft.com/office/word/2012/wordml" xmlns:w16cex="http://schemas.microsoft.com/office/word/2018/wordml/cex" xmlns:w16cid="http://schemas.microsoft.com/office/word/2016/wordml/cid" xmlns:w16="http://schemas.microsoft.com/office/word/2018/wordml" xmlns:w16se="http://schemas.microsoft.com/office/word/2015/wordml/symex" mc:Ignorable="w14 w15 w16se w16cid w16 w16cex">
+<w:styles xmlns:mc="http://schemas.openxmlformats.org/markup-compatibility/2006" xmlns:r="http://schemas.openxmlformats.org/officeDocument/2006/relationships" xmlns:w="http://schemas.openxmlformats.org/wordprocessingml/2006/main" xmlns:w14="http://schemas.microsoft.com/office/word/2010/wordml" xmlns:w15="http://schemas.microsoft.com/office/word/2012/wordml" xmlns:w16cex="http://schemas.microsoft.com/office/word/2018/wordml/cex" xmlns:w16cid="http://schemas.microsoft.com/office/word/2016/wordml/cid" xmlns:w16="http://schemas.microsoft.com/office/word/2018/wordml" xmlns:w16du="http://schemas.microsoft.com/office/word/2023/wordml/word16du" xmlns:w16sdtdh="http://schemas.microsoft.com/office/word/2020/wordml/sdtdatahash" xmlns:w16se="http://schemas.microsoft.com/office/word/2015/wordml/symex" mc:Ignorable="w14 w15 w16se w16cid w16 w16cex w16sdtdh w16du">
   <w:docDefaults>
     <w:rPrDefault>
       <w:rPr>
@@ -20639,6 +18646,7 @@
     <w:lsdException w:name="HTML Sample" w:semiHidden="1" w:unhideWhenUsed="1"/>
     <w:lsdException w:name="HTML Typewriter" w:semiHidden="1" w:unhideWhenUsed="1"/>
     <w:lsdException w:name="HTML Variable" w:semiHidden="1" w:unhideWhenUsed="1"/>
+    <w:lsdException w:name="Normal Table" w:semiHidden="1" w:unhideWhenUsed="1"/>
     <w:lsdException w:name="annotation subject" w:semiHidden="1" w:unhideWhenUsed="1"/>
     <w:lsdException w:name="No List" w:semiHidden="1" w:unhideWhenUsed="1"/>
     <w:lsdException w:name="Outline List 1" w:semiHidden="1" w:unhideWhenUsed="1"/>
@@ -20681,8 +18689,11 @@
     <w:lsdException w:name="Table Contemporary" w:semiHidden="1" w:unhideWhenUsed="1"/>
     <w:lsdException w:name="Table Elegant" w:semiHidden="1" w:unhideWhenUsed="1"/>
     <w:lsdException w:name="Table Professional" w:semiHidden="1" w:unhideWhenUsed="1"/>
+    <w:lsdException w:name="Table Subtle 1" w:semiHidden="1" w:unhideWhenUsed="1"/>
     <w:lsdException w:name="Table Subtle 2" w:semiHidden="1" w:unhideWhenUsed="1"/>
     <w:lsdException w:name="Table Web 1" w:semiHidden="1" w:unhideWhenUsed="1"/>
+    <w:lsdException w:name="Table Web 2" w:semiHidden="1" w:unhideWhenUsed="1"/>
+    <w:lsdException w:name="Table Web 3" w:semiHidden="1" w:unhideWhenUsed="1"/>
     <w:lsdException w:name="Balloon Text" w:semiHidden="1" w:unhideWhenUsed="1"/>
     <w:lsdException w:name="Table Grid" w:uiPriority="39"/>
     <w:lsdException w:name="Table Theme" w:semiHidden="1" w:unhideWhenUsed="1"/>

</xml_diff>